<commit_message>
Update documentation based on IIT-B Feedback
</commit_message>
<xml_diff>
--- a/A-VIEW Client Installation.docx
+++ b/A-VIEW Client Installation.docx
@@ -1,6 +1,6 @@
 
 <file path=word/document.xml><?xml version="1.0" encoding="utf-8"?>
-<w:document xmlns:ve="http://schemas.openxmlformats.org/markup-compatibility/2006" xmlns:o="urn:schemas-microsoft-com:office:office" xmlns:r="http://schemas.openxmlformats.org/officeDocument/2006/relationships" xmlns:m="http://schemas.openxmlformats.org/officeDocument/2006/math" xmlns:v="urn:schemas-microsoft-com:vml" xmlns:wp="http://schemas.openxmlformats.org/drawingml/2006/wordprocessingDrawing" xmlns:w10="urn:schemas-microsoft-com:office:word" xmlns:w="http://schemas.openxmlformats.org/wordprocessingml/2006/main" xmlns:wne="http://schemas.microsoft.com/office/word/2006/wordml">
+<w:document xmlns:wpc="http://schemas.microsoft.com/office/word/2010/wordprocessingCanvas" xmlns:mc="http://schemas.openxmlformats.org/markup-compatibility/2006" xmlns:o="urn:schemas-microsoft-com:office:office" xmlns:r="http://schemas.openxmlformats.org/officeDocument/2006/relationships" xmlns:m="http://schemas.openxmlformats.org/officeDocument/2006/math" xmlns:v="urn:schemas-microsoft-com:vml" xmlns:wp14="http://schemas.microsoft.com/office/word/2010/wordprocessingDrawing" xmlns:wp="http://schemas.openxmlformats.org/drawingml/2006/wordprocessingDrawing" xmlns:w10="urn:schemas-microsoft-com:office:word" xmlns:w="http://schemas.openxmlformats.org/wordprocessingml/2006/main" xmlns:w14="http://schemas.microsoft.com/office/word/2010/wordml" xmlns:w15="http://schemas.microsoft.com/office/word/2012/wordml" xmlns:wpg="http://schemas.microsoft.com/office/word/2010/wordprocessingGroup" xmlns:wpi="http://schemas.microsoft.com/office/word/2010/wordprocessingInk" xmlns:wne="http://schemas.microsoft.com/office/word/2006/wordml" xmlns:wps="http://schemas.microsoft.com/office/word/2010/wordprocessingShape" mc:Ignorable="w14 w15 wp14">
   <w:body>
     <w:p>
       <w:pPr>
@@ -168,6 +168,23 @@
     </w:p>
     <w:p>
       <w:pPr>
+        <w:rPr>
+          <w:rFonts w:ascii="Garamond" w:eastAsia="Times New Roman" w:hAnsi="Garamond" w:cs="Times New Roman"/>
+          <w:b/>
+          <w:caps/>
+          <w:color w:val="808080"/>
+          <w:spacing w:val="30"/>
+          <w:kern w:val="28"/>
+          <w:sz w:val="18"/>
+          <w:szCs w:val="20"/>
+        </w:rPr>
+      </w:pPr>
+      <w:r>
+        <w:br w:type="page"/>
+      </w:r>
+    </w:p>
+    <w:p>
+      <w:pPr>
         <w:pStyle w:val="Subtitle"/>
       </w:pPr>
       <w:r>
@@ -175,58 +192,897 @@
         <w:t>Amrita e-learning research lab</w:t>
       </w:r>
     </w:p>
-    <w:p>
-      <w:pPr>
-        <w:pStyle w:val="Title"/>
-        <w:rPr>
-          <w:sz w:val="36"/>
-          <w:szCs w:val="36"/>
-        </w:rPr>
-      </w:pPr>
-      <w:r>
-        <w:t xml:space="preserve">A-VIEW </w:t>
-      </w:r>
-      <w:r>
-        <w:t>Client</w:t>
-      </w:r>
-      <w:r>
-        <w:t xml:space="preserve"> Installation </w:t>
-      </w:r>
-      <w:r>
-        <w:t xml:space="preserve">Guide </w:t>
-      </w:r>
-      <w:r>
-        <w:t xml:space="preserve"> </w:t>
-      </w:r>
-      <w:r>
-        <w:rPr>
-          <w:sz w:val="36"/>
-          <w:szCs w:val="36"/>
-        </w:rPr>
-        <w:t xml:space="preserve">(Importing A-VIEW </w:t>
-      </w:r>
-      <w:r>
-        <w:rPr>
-          <w:sz w:val="36"/>
-          <w:szCs w:val="36"/>
-        </w:rPr>
-        <w:t>Client</w:t>
-      </w:r>
-      <w:r>
-        <w:rPr>
-          <w:sz w:val="36"/>
-          <w:szCs w:val="36"/>
-        </w:rPr>
-        <w:t xml:space="preserve"> side</w:t>
-      </w:r>
-      <w:r>
-        <w:rPr>
-          <w:sz w:val="36"/>
-          <w:szCs w:val="36"/>
-        </w:rPr>
-        <w:t xml:space="preserve"> into Flash builder )</w:t>
-      </w:r>
-    </w:p>
+    <w:sdt>
+      <w:sdtPr>
+        <w:rPr>
+          <w:rFonts w:asciiTheme="minorHAnsi" w:eastAsiaTheme="minorHAnsi" w:hAnsiTheme="minorHAnsi" w:cstheme="minorBidi"/>
+          <w:color w:val="auto"/>
+          <w:sz w:val="22"/>
+          <w:szCs w:val="22"/>
+        </w:rPr>
+        <w:id w:val="1331721387"/>
+        <w:docPartObj>
+          <w:docPartGallery w:val="Table of Contents"/>
+          <w:docPartUnique/>
+        </w:docPartObj>
+      </w:sdtPr>
+      <w:sdtEndPr>
+        <w:rPr>
+          <w:b/>
+          <w:bCs/>
+          <w:noProof/>
+        </w:rPr>
+      </w:sdtEndPr>
+      <w:sdtContent>
+        <w:p>
+          <w:pPr>
+            <w:pStyle w:val="TOCHeading"/>
+          </w:pPr>
+          <w:r>
+            <w:t>Contents</w:t>
+          </w:r>
+        </w:p>
+        <w:p>
+          <w:pPr>
+            <w:pStyle w:val="TOC1"/>
+            <w:tabs>
+              <w:tab w:val="left" w:pos="440"/>
+              <w:tab w:val="right" w:leader="dot" w:pos="9350"/>
+            </w:tabs>
+            <w:rPr>
+              <w:rFonts w:eastAsiaTheme="minorEastAsia"/>
+              <w:noProof/>
+            </w:rPr>
+          </w:pPr>
+          <w:r>
+            <w:fldChar w:fldCharType="begin"/>
+          </w:r>
+          <w:r>
+            <w:instrText xml:space="preserve"> TOC \o "1-3" \h \z \u </w:instrText>
+          </w:r>
+          <w:r>
+            <w:fldChar w:fldCharType="separate"/>
+          </w:r>
+          <w:hyperlink w:anchor="_Toc438568123" w:history="1">
+            <w:r>
+              <w:rPr>
+                <w:rStyle w:val="Hyperlink"/>
+                <w:noProof/>
+              </w:rPr>
+              <w:t>1.</w:t>
+            </w:r>
+            <w:r>
+              <w:rPr>
+                <w:rFonts w:eastAsiaTheme="minorEastAsia"/>
+                <w:noProof/>
+              </w:rPr>
+              <w:tab/>
+            </w:r>
+            <w:r>
+              <w:rPr>
+                <w:rStyle w:val="Hyperlink"/>
+                <w:noProof/>
+              </w:rPr>
+              <w:t>Introduction</w:t>
+            </w:r>
+            <w:r>
+              <w:rPr>
+                <w:noProof/>
+                <w:webHidden/>
+              </w:rPr>
+              <w:tab/>
+            </w:r>
+            <w:r>
+              <w:rPr>
+                <w:noProof/>
+                <w:webHidden/>
+              </w:rPr>
+              <w:fldChar w:fldCharType="begin"/>
+            </w:r>
+            <w:r>
+              <w:rPr>
+                <w:noProof/>
+                <w:webHidden/>
+              </w:rPr>
+              <w:instrText xml:space="preserve"> PAGEREF _Toc438568123 \h </w:instrText>
+            </w:r>
+            <w:r>
+              <w:rPr>
+                <w:noProof/>
+                <w:webHidden/>
+              </w:rPr>
+            </w:r>
+            <w:r>
+              <w:rPr>
+                <w:noProof/>
+                <w:webHidden/>
+              </w:rPr>
+              <w:fldChar w:fldCharType="separate"/>
+            </w:r>
+            <w:r>
+              <w:rPr>
+                <w:noProof/>
+                <w:webHidden/>
+              </w:rPr>
+              <w:t>4</w:t>
+            </w:r>
+            <w:r>
+              <w:rPr>
+                <w:noProof/>
+                <w:webHidden/>
+              </w:rPr>
+              <w:fldChar w:fldCharType="end"/>
+            </w:r>
+          </w:hyperlink>
+        </w:p>
+        <w:p>
+          <w:pPr>
+            <w:pStyle w:val="TOC1"/>
+            <w:tabs>
+              <w:tab w:val="left" w:pos="440"/>
+              <w:tab w:val="right" w:leader="dot" w:pos="9350"/>
+            </w:tabs>
+            <w:rPr>
+              <w:rFonts w:eastAsiaTheme="minorEastAsia"/>
+              <w:noProof/>
+            </w:rPr>
+          </w:pPr>
+          <w:hyperlink w:anchor="_Toc438568124" w:history="1">
+            <w:r>
+              <w:rPr>
+                <w:rStyle w:val="Hyperlink"/>
+                <w:noProof/>
+              </w:rPr>
+              <w:t>2.</w:t>
+            </w:r>
+            <w:r>
+              <w:rPr>
+                <w:rFonts w:eastAsiaTheme="minorEastAsia"/>
+                <w:noProof/>
+              </w:rPr>
+              <w:tab/>
+            </w:r>
+            <w:r>
+              <w:rPr>
+                <w:rStyle w:val="Hyperlink"/>
+                <w:noProof/>
+              </w:rPr>
+              <w:t>Prerequisites for Development Environment</w:t>
+            </w:r>
+            <w:r>
+              <w:rPr>
+                <w:noProof/>
+                <w:webHidden/>
+              </w:rPr>
+              <w:tab/>
+            </w:r>
+            <w:r>
+              <w:rPr>
+                <w:noProof/>
+                <w:webHidden/>
+              </w:rPr>
+              <w:fldChar w:fldCharType="begin"/>
+            </w:r>
+            <w:r>
+              <w:rPr>
+                <w:noProof/>
+                <w:webHidden/>
+              </w:rPr>
+              <w:instrText xml:space="preserve"> PAGEREF _Toc438568124 \h </w:instrText>
+            </w:r>
+            <w:r>
+              <w:rPr>
+                <w:noProof/>
+                <w:webHidden/>
+              </w:rPr>
+            </w:r>
+            <w:r>
+              <w:rPr>
+                <w:noProof/>
+                <w:webHidden/>
+              </w:rPr>
+              <w:fldChar w:fldCharType="separate"/>
+            </w:r>
+            <w:r>
+              <w:rPr>
+                <w:noProof/>
+                <w:webHidden/>
+              </w:rPr>
+              <w:t>4</w:t>
+            </w:r>
+            <w:r>
+              <w:rPr>
+                <w:noProof/>
+                <w:webHidden/>
+              </w:rPr>
+              <w:fldChar w:fldCharType="end"/>
+            </w:r>
+          </w:hyperlink>
+        </w:p>
+        <w:p>
+          <w:pPr>
+            <w:pStyle w:val="TOC1"/>
+            <w:tabs>
+              <w:tab w:val="left" w:pos="440"/>
+              <w:tab w:val="right" w:leader="dot" w:pos="9350"/>
+            </w:tabs>
+            <w:rPr>
+              <w:rFonts w:eastAsiaTheme="minorEastAsia"/>
+              <w:noProof/>
+            </w:rPr>
+          </w:pPr>
+          <w:hyperlink w:anchor="_Toc438568125" w:history="1">
+            <w:r>
+              <w:rPr>
+                <w:rStyle w:val="Hyperlink"/>
+                <w:noProof/>
+              </w:rPr>
+              <w:t>3.</w:t>
+            </w:r>
+            <w:r>
+              <w:rPr>
+                <w:rFonts w:eastAsiaTheme="minorEastAsia"/>
+                <w:noProof/>
+              </w:rPr>
+              <w:tab/>
+            </w:r>
+            <w:r>
+              <w:rPr>
+                <w:rStyle w:val="Hyperlink"/>
+                <w:noProof/>
+              </w:rPr>
+              <w:t>Checking out the Client code</w:t>
+            </w:r>
+            <w:r>
+              <w:rPr>
+                <w:noProof/>
+                <w:webHidden/>
+              </w:rPr>
+              <w:tab/>
+            </w:r>
+            <w:r>
+              <w:rPr>
+                <w:noProof/>
+                <w:webHidden/>
+              </w:rPr>
+              <w:fldChar w:fldCharType="begin"/>
+            </w:r>
+            <w:r>
+              <w:rPr>
+                <w:noProof/>
+                <w:webHidden/>
+              </w:rPr>
+              <w:instrText xml:space="preserve"> PAGEREF _Toc438568125 \h </w:instrText>
+            </w:r>
+            <w:r>
+              <w:rPr>
+                <w:noProof/>
+                <w:webHidden/>
+              </w:rPr>
+            </w:r>
+            <w:r>
+              <w:rPr>
+                <w:noProof/>
+                <w:webHidden/>
+              </w:rPr>
+              <w:fldChar w:fldCharType="separate"/>
+            </w:r>
+            <w:r>
+              <w:rPr>
+                <w:noProof/>
+                <w:webHidden/>
+              </w:rPr>
+              <w:t>4</w:t>
+            </w:r>
+            <w:r>
+              <w:rPr>
+                <w:noProof/>
+                <w:webHidden/>
+              </w:rPr>
+              <w:fldChar w:fldCharType="end"/>
+            </w:r>
+          </w:hyperlink>
+        </w:p>
+        <w:p>
+          <w:pPr>
+            <w:pStyle w:val="TOC1"/>
+            <w:tabs>
+              <w:tab w:val="left" w:pos="440"/>
+              <w:tab w:val="right" w:leader="dot" w:pos="9350"/>
+            </w:tabs>
+            <w:rPr>
+              <w:rFonts w:eastAsiaTheme="minorEastAsia"/>
+              <w:noProof/>
+            </w:rPr>
+          </w:pPr>
+          <w:hyperlink w:anchor="_Toc438568126" w:history="1">
+            <w:r>
+              <w:rPr>
+                <w:rStyle w:val="Hyperlink"/>
+                <w:noProof/>
+              </w:rPr>
+              <w:t>4.</w:t>
+            </w:r>
+            <w:r>
+              <w:rPr>
+                <w:rFonts w:eastAsiaTheme="minorEastAsia"/>
+                <w:noProof/>
+              </w:rPr>
+              <w:tab/>
+            </w:r>
+            <w:r>
+              <w:rPr>
+                <w:rStyle w:val="Hyperlink"/>
+                <w:noProof/>
+              </w:rPr>
+              <w:t>Configuring Java</w:t>
+            </w:r>
+            <w:r>
+              <w:rPr>
+                <w:noProof/>
+                <w:webHidden/>
+              </w:rPr>
+              <w:tab/>
+            </w:r>
+            <w:r>
+              <w:rPr>
+                <w:noProof/>
+                <w:webHidden/>
+              </w:rPr>
+              <w:fldChar w:fldCharType="begin"/>
+            </w:r>
+            <w:r>
+              <w:rPr>
+                <w:noProof/>
+                <w:webHidden/>
+              </w:rPr>
+              <w:instrText xml:space="preserve"> PAGEREF _Toc438568126 \h </w:instrText>
+            </w:r>
+            <w:r>
+              <w:rPr>
+                <w:noProof/>
+                <w:webHidden/>
+              </w:rPr>
+            </w:r>
+            <w:r>
+              <w:rPr>
+                <w:noProof/>
+                <w:webHidden/>
+              </w:rPr>
+              <w:fldChar w:fldCharType="separate"/>
+            </w:r>
+            <w:r>
+              <w:rPr>
+                <w:noProof/>
+                <w:webHidden/>
+              </w:rPr>
+              <w:t>4</w:t>
+            </w:r>
+            <w:r>
+              <w:rPr>
+                <w:noProof/>
+                <w:webHidden/>
+              </w:rPr>
+              <w:fldChar w:fldCharType="end"/>
+            </w:r>
+          </w:hyperlink>
+        </w:p>
+        <w:p>
+          <w:pPr>
+            <w:pStyle w:val="TOC1"/>
+            <w:tabs>
+              <w:tab w:val="left" w:pos="440"/>
+              <w:tab w:val="right" w:leader="dot" w:pos="9350"/>
+            </w:tabs>
+            <w:rPr>
+              <w:rFonts w:eastAsiaTheme="minorEastAsia"/>
+              <w:noProof/>
+            </w:rPr>
+          </w:pPr>
+          <w:hyperlink w:anchor="_Toc438568127" w:history="1">
+            <w:r>
+              <w:rPr>
+                <w:rStyle w:val="Hyperlink"/>
+                <w:noProof/>
+              </w:rPr>
+              <w:t>5.</w:t>
+            </w:r>
+            <w:r>
+              <w:rPr>
+                <w:rFonts w:eastAsiaTheme="minorEastAsia"/>
+                <w:noProof/>
+              </w:rPr>
+              <w:tab/>
+            </w:r>
+            <w:r>
+              <w:rPr>
+                <w:rStyle w:val="Hyperlink"/>
+                <w:noProof/>
+              </w:rPr>
+              <w:t>Importing A-VIEW client project</w:t>
+            </w:r>
+            <w:r>
+              <w:rPr>
+                <w:noProof/>
+                <w:webHidden/>
+              </w:rPr>
+              <w:tab/>
+            </w:r>
+            <w:r>
+              <w:rPr>
+                <w:noProof/>
+                <w:webHidden/>
+              </w:rPr>
+              <w:fldChar w:fldCharType="begin"/>
+            </w:r>
+            <w:r>
+              <w:rPr>
+                <w:noProof/>
+                <w:webHidden/>
+              </w:rPr>
+              <w:instrText xml:space="preserve"> PAGEREF _Toc438568127 \h </w:instrText>
+            </w:r>
+            <w:r>
+              <w:rPr>
+                <w:noProof/>
+                <w:webHidden/>
+              </w:rPr>
+            </w:r>
+            <w:r>
+              <w:rPr>
+                <w:noProof/>
+                <w:webHidden/>
+              </w:rPr>
+              <w:fldChar w:fldCharType="separate"/>
+            </w:r>
+            <w:r>
+              <w:rPr>
+                <w:noProof/>
+                <w:webHidden/>
+              </w:rPr>
+              <w:t>7</w:t>
+            </w:r>
+            <w:r>
+              <w:rPr>
+                <w:noProof/>
+                <w:webHidden/>
+              </w:rPr>
+              <w:fldChar w:fldCharType="end"/>
+            </w:r>
+          </w:hyperlink>
+        </w:p>
+        <w:p>
+          <w:pPr>
+            <w:pStyle w:val="TOC1"/>
+            <w:tabs>
+              <w:tab w:val="left" w:pos="440"/>
+              <w:tab w:val="right" w:leader="dot" w:pos="9350"/>
+            </w:tabs>
+            <w:rPr>
+              <w:rFonts w:eastAsiaTheme="minorEastAsia"/>
+              <w:noProof/>
+            </w:rPr>
+          </w:pPr>
+          <w:hyperlink w:anchor="_Toc438568128" w:history="1">
+            <w:r>
+              <w:rPr>
+                <w:rStyle w:val="Hyperlink"/>
+                <w:noProof/>
+              </w:rPr>
+              <w:t>6.</w:t>
+            </w:r>
+            <w:r>
+              <w:rPr>
+                <w:rFonts w:eastAsiaTheme="minorEastAsia"/>
+                <w:noProof/>
+              </w:rPr>
+              <w:tab/>
+            </w:r>
+            <w:r>
+              <w:rPr>
+                <w:rStyle w:val="Hyperlink"/>
+                <w:noProof/>
+              </w:rPr>
+              <w:t>To configure and setup SDK</w:t>
+            </w:r>
+            <w:r>
+              <w:rPr>
+                <w:noProof/>
+                <w:webHidden/>
+              </w:rPr>
+              <w:tab/>
+            </w:r>
+            <w:r>
+              <w:rPr>
+                <w:noProof/>
+                <w:webHidden/>
+              </w:rPr>
+              <w:fldChar w:fldCharType="begin"/>
+            </w:r>
+            <w:r>
+              <w:rPr>
+                <w:noProof/>
+                <w:webHidden/>
+              </w:rPr>
+              <w:instrText xml:space="preserve"> PAGEREF _Toc438568128 \h </w:instrText>
+            </w:r>
+            <w:r>
+              <w:rPr>
+                <w:noProof/>
+                <w:webHidden/>
+              </w:rPr>
+            </w:r>
+            <w:r>
+              <w:rPr>
+                <w:noProof/>
+                <w:webHidden/>
+              </w:rPr>
+              <w:fldChar w:fldCharType="separate"/>
+            </w:r>
+            <w:r>
+              <w:rPr>
+                <w:noProof/>
+                <w:webHidden/>
+              </w:rPr>
+              <w:t>11</w:t>
+            </w:r>
+            <w:r>
+              <w:rPr>
+                <w:noProof/>
+                <w:webHidden/>
+              </w:rPr>
+              <w:fldChar w:fldCharType="end"/>
+            </w:r>
+          </w:hyperlink>
+        </w:p>
+        <w:p>
+          <w:pPr>
+            <w:pStyle w:val="TOC1"/>
+            <w:tabs>
+              <w:tab w:val="left" w:pos="440"/>
+              <w:tab w:val="right" w:leader="dot" w:pos="9350"/>
+            </w:tabs>
+            <w:rPr>
+              <w:rFonts w:eastAsiaTheme="minorEastAsia"/>
+              <w:noProof/>
+            </w:rPr>
+          </w:pPr>
+          <w:hyperlink w:anchor="_Toc438568129" w:history="1">
+            <w:r>
+              <w:rPr>
+                <w:rStyle w:val="Hyperlink"/>
+                <w:noProof/>
+              </w:rPr>
+              <w:t>7.</w:t>
+            </w:r>
+            <w:r>
+              <w:rPr>
+                <w:rFonts w:eastAsiaTheme="minorEastAsia"/>
+                <w:noProof/>
+              </w:rPr>
+              <w:tab/>
+            </w:r>
+            <w:r>
+              <w:rPr>
+                <w:rStyle w:val="Hyperlink"/>
+                <w:noProof/>
+              </w:rPr>
+              <w:t>To Export A-VIEW as AIR/EXE</w:t>
+            </w:r>
+            <w:r>
+              <w:rPr>
+                <w:noProof/>
+                <w:webHidden/>
+              </w:rPr>
+              <w:tab/>
+            </w:r>
+            <w:r>
+              <w:rPr>
+                <w:noProof/>
+                <w:webHidden/>
+              </w:rPr>
+              <w:fldChar w:fldCharType="begin"/>
+            </w:r>
+            <w:r>
+              <w:rPr>
+                <w:noProof/>
+                <w:webHidden/>
+              </w:rPr>
+              <w:instrText xml:space="preserve"> PAGEREF _Toc438568129 \h </w:instrText>
+            </w:r>
+            <w:r>
+              <w:rPr>
+                <w:noProof/>
+                <w:webHidden/>
+              </w:rPr>
+            </w:r>
+            <w:r>
+              <w:rPr>
+                <w:noProof/>
+                <w:webHidden/>
+              </w:rPr>
+              <w:fldChar w:fldCharType="separate"/>
+            </w:r>
+            <w:r>
+              <w:rPr>
+                <w:noProof/>
+                <w:webHidden/>
+              </w:rPr>
+              <w:t>13</w:t>
+            </w:r>
+            <w:r>
+              <w:rPr>
+                <w:noProof/>
+                <w:webHidden/>
+              </w:rPr>
+              <w:fldChar w:fldCharType="end"/>
+            </w:r>
+          </w:hyperlink>
+        </w:p>
+        <w:p>
+          <w:pPr>
+            <w:pStyle w:val="TOC1"/>
+            <w:tabs>
+              <w:tab w:val="left" w:pos="440"/>
+              <w:tab w:val="right" w:leader="dot" w:pos="9350"/>
+            </w:tabs>
+            <w:rPr>
+              <w:rFonts w:eastAsiaTheme="minorEastAsia"/>
+              <w:noProof/>
+            </w:rPr>
+          </w:pPr>
+          <w:hyperlink w:anchor="_Toc438568130" w:history="1">
+            <w:r>
+              <w:rPr>
+                <w:rStyle w:val="Hyperlink"/>
+                <w:noProof/>
+              </w:rPr>
+              <w:t>8.</w:t>
+            </w:r>
+            <w:r>
+              <w:rPr>
+                <w:rFonts w:eastAsiaTheme="minorEastAsia"/>
+                <w:noProof/>
+              </w:rPr>
+              <w:tab/>
+            </w:r>
+            <w:r>
+              <w:rPr>
+                <w:rStyle w:val="Hyperlink"/>
+                <w:noProof/>
+              </w:rPr>
+              <w:t>Prerequisites for installing the A-VIEW Client</w:t>
+            </w:r>
+            <w:r>
+              <w:rPr>
+                <w:noProof/>
+                <w:webHidden/>
+              </w:rPr>
+              <w:tab/>
+            </w:r>
+            <w:r>
+              <w:rPr>
+                <w:noProof/>
+                <w:webHidden/>
+              </w:rPr>
+              <w:fldChar w:fldCharType="begin"/>
+            </w:r>
+            <w:r>
+              <w:rPr>
+                <w:noProof/>
+                <w:webHidden/>
+              </w:rPr>
+              <w:instrText xml:space="preserve"> PAGEREF _Toc438568130 \h </w:instrText>
+            </w:r>
+            <w:r>
+              <w:rPr>
+                <w:noProof/>
+                <w:webHidden/>
+              </w:rPr>
+            </w:r>
+            <w:r>
+              <w:rPr>
+                <w:noProof/>
+                <w:webHidden/>
+              </w:rPr>
+              <w:fldChar w:fldCharType="separate"/>
+            </w:r>
+            <w:r>
+              <w:rPr>
+                <w:noProof/>
+                <w:webHidden/>
+              </w:rPr>
+              <w:t>18</w:t>
+            </w:r>
+            <w:r>
+              <w:rPr>
+                <w:noProof/>
+                <w:webHidden/>
+              </w:rPr>
+              <w:fldChar w:fldCharType="end"/>
+            </w:r>
+          </w:hyperlink>
+        </w:p>
+        <w:p>
+          <w:pPr>
+            <w:pStyle w:val="TOC1"/>
+            <w:tabs>
+              <w:tab w:val="left" w:pos="440"/>
+              <w:tab w:val="right" w:leader="dot" w:pos="9350"/>
+            </w:tabs>
+            <w:rPr>
+              <w:rFonts w:eastAsiaTheme="minorEastAsia"/>
+              <w:noProof/>
+            </w:rPr>
+          </w:pPr>
+          <w:hyperlink w:anchor="_Toc438568131" w:history="1">
+            <w:r>
+              <w:rPr>
+                <w:rStyle w:val="Hyperlink"/>
+                <w:noProof/>
+              </w:rPr>
+              <w:t>9.</w:t>
+            </w:r>
+            <w:r>
+              <w:rPr>
+                <w:rFonts w:eastAsiaTheme="minorEastAsia"/>
+                <w:noProof/>
+              </w:rPr>
+              <w:tab/>
+            </w:r>
+            <w:r>
+              <w:rPr>
+                <w:rStyle w:val="Hyperlink"/>
+                <w:noProof/>
+              </w:rPr>
+              <w:t>Adding Server information to the Client App</w:t>
+            </w:r>
+            <w:r>
+              <w:rPr>
+                <w:noProof/>
+                <w:webHidden/>
+              </w:rPr>
+              <w:tab/>
+            </w:r>
+            <w:r>
+              <w:rPr>
+                <w:noProof/>
+                <w:webHidden/>
+              </w:rPr>
+              <w:fldChar w:fldCharType="begin"/>
+            </w:r>
+            <w:r>
+              <w:rPr>
+                <w:noProof/>
+                <w:webHidden/>
+              </w:rPr>
+              <w:instrText xml:space="preserve"> PAGEREF _Toc438568131 \h </w:instrText>
+            </w:r>
+            <w:r>
+              <w:rPr>
+                <w:noProof/>
+                <w:webHidden/>
+              </w:rPr>
+            </w:r>
+            <w:r>
+              <w:rPr>
+                <w:noProof/>
+                <w:webHidden/>
+              </w:rPr>
+              <w:fldChar w:fldCharType="separate"/>
+            </w:r>
+            <w:r>
+              <w:rPr>
+                <w:noProof/>
+                <w:webHidden/>
+              </w:rPr>
+              <w:t>18</w:t>
+            </w:r>
+            <w:r>
+              <w:rPr>
+                <w:noProof/>
+                <w:webHidden/>
+              </w:rPr>
+              <w:fldChar w:fldCharType="end"/>
+            </w:r>
+          </w:hyperlink>
+        </w:p>
+        <w:p>
+          <w:pPr>
+            <w:pStyle w:val="TOC1"/>
+            <w:tabs>
+              <w:tab w:val="left" w:pos="660"/>
+              <w:tab w:val="right" w:leader="dot" w:pos="9350"/>
+            </w:tabs>
+            <w:rPr>
+              <w:rFonts w:eastAsiaTheme="minorEastAsia"/>
+              <w:noProof/>
+            </w:rPr>
+          </w:pPr>
+          <w:hyperlink w:anchor="_Toc438568132" w:history="1">
+            <w:r>
+              <w:rPr>
+                <w:rStyle w:val="Hyperlink"/>
+                <w:noProof/>
+              </w:rPr>
+              <w:t>10.</w:t>
+            </w:r>
+            <w:r>
+              <w:rPr>
+                <w:rFonts w:eastAsiaTheme="minorEastAsia"/>
+                <w:noProof/>
+              </w:rPr>
+              <w:tab/>
+            </w:r>
+            <w:r>
+              <w:rPr>
+                <w:rStyle w:val="Hyperlink"/>
+                <w:noProof/>
+              </w:rPr>
+              <w:t>First-time A-VIEW Login</w:t>
+            </w:r>
+            <w:r>
+              <w:rPr>
+                <w:noProof/>
+                <w:webHidden/>
+              </w:rPr>
+              <w:tab/>
+            </w:r>
+            <w:r>
+              <w:rPr>
+                <w:noProof/>
+                <w:webHidden/>
+              </w:rPr>
+              <w:fldChar w:fldCharType="begin"/>
+            </w:r>
+            <w:r>
+              <w:rPr>
+                <w:noProof/>
+                <w:webHidden/>
+              </w:rPr>
+              <w:instrText xml:space="preserve"> PAGEREF _Toc438568132 \h </w:instrText>
+            </w:r>
+            <w:r>
+              <w:rPr>
+                <w:noProof/>
+                <w:webHidden/>
+              </w:rPr>
+            </w:r>
+            <w:r>
+              <w:rPr>
+                <w:noProof/>
+                <w:webHidden/>
+              </w:rPr>
+              <w:fldChar w:fldCharType="separate"/>
+            </w:r>
+            <w:r>
+              <w:rPr>
+                <w:noProof/>
+                <w:webHidden/>
+              </w:rPr>
+              <w:t>19</w:t>
+            </w:r>
+            <w:r>
+              <w:rPr>
+                <w:noProof/>
+                <w:webHidden/>
+              </w:rPr>
+              <w:fldChar w:fldCharType="end"/>
+            </w:r>
+          </w:hyperlink>
+        </w:p>
+        <w:p>
+          <w:r>
+            <w:rPr>
+              <w:b/>
+              <w:bCs/>
+              <w:noProof/>
+            </w:rPr>
+            <w:fldChar w:fldCharType="end"/>
+          </w:r>
+        </w:p>
+      </w:sdtContent>
+    </w:sdt>
     <w:p>
       <w:pPr>
         <w:pStyle w:val="ReturnAddress"/>
@@ -333,111 +1189,34 @@
     </w:p>
     <w:p>
       <w:pPr>
-        <w:pStyle w:val="ReturnAddress"/>
+        <w:rPr>
+          <w:rFonts w:ascii="Times New Roman" w:eastAsia="Times New Roman" w:hAnsi="Times New Roman" w:cs="Times New Roman"/>
+          <w:spacing w:val="-3"/>
+          <w:sz w:val="20"/>
+          <w:szCs w:val="20"/>
+        </w:rPr>
+      </w:pPr>
+      <w:r>
         <w:rPr>
           <w:rFonts w:ascii="Times New Roman" w:hAnsi="Times New Roman"/>
         </w:rPr>
-      </w:pPr>
-    </w:p>
-    <w:p>
-      <w:pPr>
-        <w:pStyle w:val="ReturnAddress"/>
-        <w:rPr>
-          <w:rFonts w:ascii="Times New Roman" w:hAnsi="Times New Roman"/>
-        </w:rPr>
-      </w:pPr>
-    </w:p>
-    <w:p>
-      <w:pPr>
-        <w:pStyle w:val="ReturnAddress"/>
-        <w:rPr>
-          <w:rFonts w:ascii="Times New Roman" w:hAnsi="Times New Roman"/>
-        </w:rPr>
-      </w:pPr>
-    </w:p>
-    <w:p>
-      <w:pPr>
-        <w:pStyle w:val="ReturnAddress"/>
-        <w:rPr>
-          <w:rFonts w:ascii="Times New Roman" w:hAnsi="Times New Roman"/>
-        </w:rPr>
-      </w:pPr>
-    </w:p>
-    <w:p>
-      <w:pPr>
-        <w:pStyle w:val="ReturnAddress"/>
-        <w:rPr>
-          <w:rFonts w:ascii="Times New Roman" w:hAnsi="Times New Roman"/>
-        </w:rPr>
-      </w:pPr>
-    </w:p>
-    <w:p>
-      <w:pPr>
-        <w:pStyle w:val="ReturnAddress"/>
-        <w:rPr>
-          <w:rFonts w:ascii="Times New Roman" w:hAnsi="Times New Roman"/>
-        </w:rPr>
-      </w:pPr>
-    </w:p>
-    <w:p>
-      <w:pPr>
-        <w:pStyle w:val="ReturnAddress"/>
-        <w:rPr>
-          <w:rFonts w:ascii="Times New Roman" w:hAnsi="Times New Roman"/>
-        </w:rPr>
-      </w:pPr>
-    </w:p>
-    <w:p>
-      <w:pPr>
-        <w:pStyle w:val="ReturnAddress"/>
-        <w:rPr>
-          <w:rFonts w:ascii="Times New Roman" w:hAnsi="Times New Roman"/>
-        </w:rPr>
-      </w:pPr>
-    </w:p>
-    <w:p>
-      <w:pPr>
-        <w:pStyle w:val="ReturnAddress"/>
-        <w:rPr>
-          <w:rFonts w:ascii="Times New Roman" w:hAnsi="Times New Roman"/>
-        </w:rPr>
-      </w:pPr>
-    </w:p>
-    <w:p>
-      <w:pPr>
-        <w:pStyle w:val="ReturnAddress"/>
-        <w:rPr>
-          <w:rFonts w:ascii="Times New Roman" w:hAnsi="Times New Roman"/>
-        </w:rPr>
-      </w:pPr>
+        <w:br w:type="page"/>
+      </w:r>
     </w:p>
     <w:p>
       <w:pPr>
         <w:pStyle w:val="Heading1"/>
-      </w:pPr>
-    </w:p>
-    <w:p>
-      <w:pPr>
-        <w:pStyle w:val="Heading1"/>
-      </w:pPr>
-      <w:r>
-        <w:t>I</w:t>
-      </w:r>
-      <w:r>
-        <w:t>mport</w:t>
-      </w:r>
-      <w:r>
-        <w:t>ing</w:t>
-      </w:r>
-      <w:r>
-        <w:t xml:space="preserve"> A</w:t>
-      </w:r>
-      <w:r>
-        <w:t xml:space="preserve">-VIEW client </w:t>
-      </w:r>
-      <w:r>
-        <w:t>project</w:t>
-      </w:r>
+        <w:numPr>
+          <w:ilvl w:val="0"/>
+          <w:numId w:val="5"/>
+        </w:numPr>
+      </w:pPr>
+      <w:bookmarkStart w:id="0" w:name="_Toc438568123"/>
+      <w:r>
+        <w:lastRenderedPageBreak/>
+        <w:t>Introduction</w:t>
+      </w:r>
+      <w:bookmarkEnd w:id="0"/>
     </w:p>
     <w:p>
       <w:pPr>
@@ -454,25 +1233,74 @@
           <w:sz w:val="24"/>
           <w:szCs w:val="24"/>
         </w:rPr>
-        <w:t xml:space="preserve">This document explains the steps involved in importing A-VIEW client side code into Flash builder work space. </w:t>
-      </w:r>
-    </w:p>
-    <w:p>
-      <w:pPr>
-        <w:spacing w:before="240"/>
+        <w:t xml:space="preserve">This document explains </w:t>
+      </w:r>
+      <w:r>
         <w:rPr>
           <w:rFonts w:cs="Times New Roman"/>
           <w:sz w:val="24"/>
           <w:szCs w:val="24"/>
         </w:rPr>
-      </w:pPr>
+        <w:t>the steps needed to compile</w:t>
+      </w:r>
       <w:r>
         <w:rPr>
           <w:rFonts w:cs="Times New Roman"/>
           <w:sz w:val="24"/>
           <w:szCs w:val="24"/>
         </w:rPr>
-        <w:t xml:space="preserve">This document has the following software installed as prerequisites:   </w:t>
+        <w:t xml:space="preserve"> and deploy</w:t>
+      </w:r>
+      <w:r>
+        <w:rPr>
+          <w:rFonts w:cs="Times New Roman"/>
+          <w:sz w:val="24"/>
+          <w:szCs w:val="24"/>
+        </w:rPr>
+        <w:t xml:space="preserve"> the A-VIEW client application. </w:t>
+      </w:r>
+      <w:r>
+        <w:rPr>
+          <w:rFonts w:cs="Times New Roman"/>
+          <w:sz w:val="24"/>
+          <w:szCs w:val="24"/>
+        </w:rPr>
+        <w:t xml:space="preserve"> </w:t>
+      </w:r>
+    </w:p>
+    <w:p>
+      <w:pPr>
+        <w:pStyle w:val="Heading1"/>
+        <w:numPr>
+          <w:ilvl w:val="0"/>
+          <w:numId w:val="5"/>
+        </w:numPr>
+      </w:pPr>
+      <w:bookmarkStart w:id="1" w:name="_Toc438568124"/>
+      <w:r>
+        <w:t>Prerequisites</w:t>
+      </w:r>
+      <w:r>
+        <w:t xml:space="preserve"> for Development Environment</w:t>
+      </w:r>
+      <w:bookmarkEnd w:id="1"/>
+    </w:p>
+    <w:p>
+      <w:pPr>
+        <w:spacing w:before="240"/>
+        <w:rPr>
+          <w:rFonts w:cs="Times New Roman"/>
+          <w:sz w:val="24"/>
+          <w:szCs w:val="24"/>
+        </w:rPr>
+      </w:pPr>
+      <w:r>
+        <w:rPr>
+          <w:rFonts w:cs="Times New Roman"/>
+          <w:sz w:val="24"/>
+          <w:szCs w:val="24"/>
+        </w:rPr>
+        <w:t>Install the following pre-requisites in your development environment:</w:t>
       </w:r>
     </w:p>
     <w:p>
@@ -480,7 +1308,7 @@
         <w:pStyle w:val="ListParagraph"/>
         <w:numPr>
           <w:ilvl w:val="0"/>
-          <w:numId w:val="1"/>
+          <w:numId w:val="6"/>
         </w:numPr>
         <w:spacing w:before="240"/>
         <w:rPr>
@@ -489,53 +1317,443 @@
           <w:szCs w:val="24"/>
         </w:rPr>
       </w:pPr>
-      <w:r>
+      <w:hyperlink r:id="rId8" w:history="1">
+        <w:proofErr w:type="spellStart"/>
+        <w:r>
+          <w:rPr>
+            <w:rStyle w:val="Hyperlink"/>
+            <w:rFonts w:cs="Times New Roman"/>
+            <w:sz w:val="24"/>
+            <w:szCs w:val="24"/>
+          </w:rPr>
+          <w:t>Git</w:t>
+        </w:r>
+        <w:proofErr w:type="spellEnd"/>
+      </w:hyperlink>
+    </w:p>
+    <w:p>
+      <w:pPr>
+        <w:pStyle w:val="ListParagraph"/>
+        <w:numPr>
+          <w:ilvl w:val="0"/>
+          <w:numId w:val="6"/>
+        </w:numPr>
+        <w:spacing w:before="240"/>
         <w:rPr>
           <w:rFonts w:cs="Times New Roman"/>
           <w:sz w:val="24"/>
           <w:szCs w:val="24"/>
         </w:rPr>
-        <w:t>Flash Builder 4.5</w:t>
-      </w:r>
-      <w:r>
-        <w:rPr>
-          <w:rFonts w:cs="Times New Roman"/>
-          <w:sz w:val="24"/>
-          <w:szCs w:val="24"/>
-        </w:rPr>
-        <w:t xml:space="preserve"> or above</w:t>
-      </w:r>
-      <w:r>
-        <w:rPr>
-          <w:rFonts w:cs="Times New Roman"/>
-          <w:sz w:val="24"/>
-          <w:szCs w:val="24"/>
-        </w:rPr>
-        <w:t xml:space="preserve"> (Or Eclipse)</w:t>
-      </w:r>
+      </w:pPr>
+      <w:hyperlink r:id="rId9" w:history="1">
+        <w:r>
+          <w:rPr>
+            <w:rStyle w:val="Hyperlink"/>
+            <w:rFonts w:cs="Times New Roman"/>
+            <w:sz w:val="24"/>
+            <w:szCs w:val="24"/>
+          </w:rPr>
+          <w:t xml:space="preserve">Adobe </w:t>
+        </w:r>
+        <w:r>
+          <w:rPr>
+            <w:rStyle w:val="Hyperlink"/>
+            <w:rFonts w:cs="Times New Roman"/>
+            <w:sz w:val="24"/>
+            <w:szCs w:val="24"/>
+          </w:rPr>
+          <w:t>Flash Builder 4.5</w:t>
+        </w:r>
+      </w:hyperlink>
     </w:p>
     <w:p>
       <w:pPr>
         <w:pStyle w:val="ListParagraph"/>
         <w:numPr>
           <w:ilvl w:val="0"/>
-          <w:numId w:val="1"/>
+          <w:numId w:val="6"/>
         </w:numPr>
-        <w:spacing w:before="240"/>
-        <w:rPr>
-          <w:rFonts w:cs="Times New Roman"/>
-          <w:sz w:val="24"/>
-          <w:szCs w:val="24"/>
-        </w:rPr>
-      </w:pPr>
-      <w:r>
-        <w:rPr>
-          <w:rFonts w:cs="Times New Roman"/>
-          <w:sz w:val="24"/>
-          <w:szCs w:val="24"/>
-        </w:rPr>
-        <w:t>Flex 4.6 AIR 3.4 SDK</w:t>
-      </w:r>
+      </w:pPr>
+      <w:r>
+        <w:t xml:space="preserve">AIR 4.6-3.4 SDK – This package is available from </w:t>
+      </w:r>
+      <w:hyperlink r:id="rId10" w:history="1">
+        <w:r>
+          <w:rPr>
+            <w:rStyle w:val="Hyperlink"/>
+          </w:rPr>
+          <w:t>http://aview.in/aview-third-party-tools/Flex4.6-AIR3.4.rar</w:t>
+        </w:r>
+      </w:hyperlink>
+    </w:p>
+    <w:p>
+      <w:pPr>
+        <w:pStyle w:val="ListParagraph"/>
+        <w:numPr>
+          <w:ilvl w:val="0"/>
+          <w:numId w:val="6"/>
+        </w:numPr>
+      </w:pPr>
+      <w:r>
+        <w:t xml:space="preserve">JRE – The recommended version is 1.7. It is also available from </w:t>
+      </w:r>
+      <w:hyperlink r:id="rId11" w:history="1">
+        <w:r>
+          <w:rPr>
+            <w:rStyle w:val="Hyperlink"/>
+          </w:rPr>
+          <w:t>http://aview.in/aview-third-party-tools/JRE.zip</w:t>
+        </w:r>
+      </w:hyperlink>
+    </w:p>
+    <w:p>
+      <w:pPr>
+        <w:pStyle w:val="Heading1"/>
+        <w:numPr>
+          <w:ilvl w:val="0"/>
+          <w:numId w:val="5"/>
+        </w:numPr>
+      </w:pPr>
+      <w:bookmarkStart w:id="2" w:name="_Toc438568125"/>
+      <w:r>
+        <w:t>Checking out the Client code</w:t>
+      </w:r>
+      <w:bookmarkEnd w:id="2"/>
+    </w:p>
+    <w:p>
+      <w:r>
+        <w:t xml:space="preserve">Use </w:t>
+      </w:r>
+      <w:proofErr w:type="spellStart"/>
+      <w:r>
+        <w:t>git</w:t>
+      </w:r>
+      <w:proofErr w:type="spellEnd"/>
+      <w:r>
+        <w:t xml:space="preserve"> </w:t>
+      </w:r>
+      <w:proofErr w:type="gramStart"/>
+      <w:r>
+        <w:t xml:space="preserve">clone  </w:t>
+      </w:r>
+      <w:proofErr w:type="gramEnd"/>
+      <w:r>
+        <w:fldChar w:fldCharType="begin"/>
+      </w:r>
+      <w:r>
+        <w:instrText xml:space="preserve"> HYPERLINK "</w:instrText>
+      </w:r>
+      <w:r>
+        <w:instrText>https://github.com/aview/aview-platform</w:instrText>
+      </w:r>
+      <w:r>
+        <w:instrText xml:space="preserve">.git" </w:instrText>
+      </w:r>
+      <w:r>
+        <w:fldChar w:fldCharType="separate"/>
+      </w:r>
+      <w:r>
+        <w:rPr>
+          <w:rStyle w:val="Hyperlink"/>
+        </w:rPr>
+        <w:t>https://github.com/aview/aview-platform.git</w:t>
+      </w:r>
+      <w:r>
+        <w:fldChar w:fldCharType="end"/>
+      </w:r>
+      <w:r>
+        <w:t xml:space="preserve"> to </w:t>
+      </w:r>
+      <w:proofErr w:type="spellStart"/>
+      <w:r>
+        <w:t>checkout</w:t>
+      </w:r>
+      <w:proofErr w:type="spellEnd"/>
+      <w:r>
+        <w:t xml:space="preserve"> the A-VIEW Client Platform code to your local computer.</w:t>
+      </w:r>
+    </w:p>
+    <w:p>
+      <w:pPr>
+        <w:pStyle w:val="Heading1"/>
+        <w:numPr>
+          <w:ilvl w:val="0"/>
+          <w:numId w:val="5"/>
+        </w:numPr>
+      </w:pPr>
+      <w:bookmarkStart w:id="3" w:name="_Toc438568126"/>
+      <w:r>
+        <w:t>Configuring Java</w:t>
+      </w:r>
+      <w:bookmarkEnd w:id="3"/>
+    </w:p>
+    <w:p>
+      <w:r>
+        <w:t>Ensure that JAVA_HOME and JRE_HOME environment variables are set properly. These are normally set as part of the JRE installation. To set it manually, you can follow the examples shown below:</w:t>
+      </w:r>
+    </w:p>
+    <w:p>
+      <w:r>
+        <w:t>To set JRE_HOME:</w:t>
+      </w:r>
+    </w:p>
+    <w:p>
+      <w:r>
+        <w:t>a. Right Click on Computer menu and click Properties.</w:t>
+      </w:r>
+    </w:p>
+    <w:p>
+      <w:r>
+        <w:rPr>
+          <w:noProof/>
+        </w:rPr>
+        <w:lastRenderedPageBreak/>
+        <w:drawing>
+          <wp:inline distT="0" distB="0" distL="0" distR="0" wp14:anchorId="1B6F3231" wp14:editId="13E53667">
+            <wp:extent cx="5283200" cy="5524500"/>
+            <wp:effectExtent l="19050" t="0" r="0" b="0"/>
+            <wp:docPr id="7" name="Picture 1"/>
+            <wp:cNvGraphicFramePr>
+              <a:graphicFrameLocks xmlns:a="http://schemas.openxmlformats.org/drawingml/2006/main" noChangeAspect="1"/>
+            </wp:cNvGraphicFramePr>
+            <a:graphic xmlns:a="http://schemas.openxmlformats.org/drawingml/2006/main">
+              <a:graphicData uri="http://schemas.openxmlformats.org/drawingml/2006/picture">
+                <pic:pic xmlns:pic="http://schemas.openxmlformats.org/drawingml/2006/picture">
+                  <pic:nvPicPr>
+                    <pic:cNvPr id="0" name="Picture 1"/>
+                    <pic:cNvPicPr>
+                      <a:picLocks noChangeAspect="1" noChangeArrowheads="1"/>
+                    </pic:cNvPicPr>
+                  </pic:nvPicPr>
+                  <pic:blipFill>
+                    <a:blip r:embed="rId12"/>
+                    <a:srcRect/>
+                    <a:stretch>
+                      <a:fillRect/>
+                    </a:stretch>
+                  </pic:blipFill>
+                  <pic:spPr bwMode="auto">
+                    <a:xfrm>
+                      <a:off x="0" y="0"/>
+                      <a:ext cx="5283200" cy="5524500"/>
+                    </a:xfrm>
+                    <a:prstGeom prst="rect">
+                      <a:avLst/>
+                    </a:prstGeom>
+                    <a:noFill/>
+                    <a:ln w="9525">
+                      <a:noFill/>
+                      <a:miter lim="800000"/>
+                      <a:headEnd/>
+                      <a:tailEnd/>
+                    </a:ln>
+                  </pic:spPr>
+                </pic:pic>
+              </a:graphicData>
+            </a:graphic>
+          </wp:inline>
+        </w:drawing>
+      </w:r>
+    </w:p>
+    <w:p>
+      <w:r>
+        <w:t>b. Click on Advanced System Settings open a new dialog box.</w:t>
+      </w:r>
+    </w:p>
+    <w:p>
+      <w:r>
+        <w:rPr>
+          <w:noProof/>
+        </w:rPr>
+        <w:drawing>
+          <wp:inline distT="0" distB="0" distL="0" distR="0" wp14:anchorId="5B64D486" wp14:editId="463A00FB">
+            <wp:extent cx="5937250" cy="3155950"/>
+            <wp:effectExtent l="19050" t="0" r="6350" b="0"/>
+            <wp:docPr id="8" name="Picture 8"/>
+            <wp:cNvGraphicFramePr>
+              <a:graphicFrameLocks xmlns:a="http://schemas.openxmlformats.org/drawingml/2006/main" noChangeAspect="1"/>
+            </wp:cNvGraphicFramePr>
+            <a:graphic xmlns:a="http://schemas.openxmlformats.org/drawingml/2006/main">
+              <a:graphicData uri="http://schemas.openxmlformats.org/drawingml/2006/picture">
+                <pic:pic xmlns:pic="http://schemas.openxmlformats.org/drawingml/2006/picture">
+                  <pic:nvPicPr>
+                    <pic:cNvPr id="0" name="Picture 7"/>
+                    <pic:cNvPicPr>
+                      <a:picLocks noChangeAspect="1" noChangeArrowheads="1"/>
+                    </pic:cNvPicPr>
+                  </pic:nvPicPr>
+                  <pic:blipFill>
+                    <a:blip r:embed="rId13"/>
+                    <a:srcRect/>
+                    <a:stretch>
+                      <a:fillRect/>
+                    </a:stretch>
+                  </pic:blipFill>
+                  <pic:spPr bwMode="auto">
+                    <a:xfrm>
+                      <a:off x="0" y="0"/>
+                      <a:ext cx="5937250" cy="3155950"/>
+                    </a:xfrm>
+                    <a:prstGeom prst="rect">
+                      <a:avLst/>
+                    </a:prstGeom>
+                    <a:noFill/>
+                    <a:ln w="9525">
+                      <a:noFill/>
+                      <a:miter lim="800000"/>
+                      <a:headEnd/>
+                      <a:tailEnd/>
+                    </a:ln>
+                  </pic:spPr>
+                </pic:pic>
+              </a:graphicData>
+            </a:graphic>
+          </wp:inline>
+        </w:drawing>
+      </w:r>
+    </w:p>
+    <w:p>
+      <w:r>
+        <w:t>c. Click on "Environmental Variables" button, opens a new Dialog box where one can see the list of existing Environmental Variables. Click on "New" and create one for JRE_HOME by pasting the correct path in the "Variable value:" Click on Ok and close all the other dialog boxes.</w:t>
+      </w:r>
+    </w:p>
+    <w:p>
+      <w:r>
+        <w:rPr>
+          <w:noProof/>
+        </w:rPr>
+        <w:drawing>
+          <wp:inline distT="0" distB="0" distL="0" distR="0" wp14:anchorId="3A447107" wp14:editId="6EB0FD32">
+            <wp:extent cx="5943600" cy="3124200"/>
+            <wp:effectExtent l="19050" t="0" r="0" b="0"/>
+            <wp:docPr id="10" name="Picture 10"/>
+            <wp:cNvGraphicFramePr>
+              <a:graphicFrameLocks xmlns:a="http://schemas.openxmlformats.org/drawingml/2006/main" noChangeAspect="1"/>
+            </wp:cNvGraphicFramePr>
+            <a:graphic xmlns:a="http://schemas.openxmlformats.org/drawingml/2006/main">
+              <a:graphicData uri="http://schemas.openxmlformats.org/drawingml/2006/picture">
+                <pic:pic xmlns:pic="http://schemas.openxmlformats.org/drawingml/2006/picture">
+                  <pic:nvPicPr>
+                    <pic:cNvPr id="0" name="Picture 10"/>
+                    <pic:cNvPicPr>
+                      <a:picLocks noChangeAspect="1" noChangeArrowheads="1"/>
+                    </pic:cNvPicPr>
+                  </pic:nvPicPr>
+                  <pic:blipFill>
+                    <a:blip r:embed="rId14"/>
+                    <a:srcRect/>
+                    <a:stretch>
+                      <a:fillRect/>
+                    </a:stretch>
+                  </pic:blipFill>
+                  <pic:spPr bwMode="auto">
+                    <a:xfrm>
+                      <a:off x="0" y="0"/>
+                      <a:ext cx="5943600" cy="3124200"/>
+                    </a:xfrm>
+                    <a:prstGeom prst="rect">
+                      <a:avLst/>
+                    </a:prstGeom>
+                    <a:noFill/>
+                    <a:ln w="9525">
+                      <a:noFill/>
+                      <a:miter lim="800000"/>
+                      <a:headEnd/>
+                      <a:tailEnd/>
+                    </a:ln>
+                  </pic:spPr>
+                </pic:pic>
+              </a:graphicData>
+            </a:graphic>
+          </wp:inline>
+        </w:drawing>
+      </w:r>
+    </w:p>
+    <w:p>
+      <w:r>
+        <w:t>To set JAVA_HOME, follow the same instructions as above and set JAVA_HOME as shown below:</w:t>
+      </w:r>
+    </w:p>
+    <w:p>
+      <w:r>
+        <w:rPr>
+          <w:noProof/>
+        </w:rPr>
+        <w:drawing>
+          <wp:inline distT="0" distB="0" distL="0" distR="0" wp14:anchorId="114A9BA9" wp14:editId="76425C50">
+            <wp:extent cx="5943600" cy="3341370"/>
+            <wp:effectExtent l="0" t="0" r="0" b="0"/>
+            <wp:docPr id="3" name="Picture 3"/>
+            <wp:cNvGraphicFramePr>
+              <a:graphicFrameLocks xmlns:a="http://schemas.openxmlformats.org/drawingml/2006/main" noChangeAspect="1"/>
+            </wp:cNvGraphicFramePr>
+            <a:graphic xmlns:a="http://schemas.openxmlformats.org/drawingml/2006/main">
+              <a:graphicData uri="http://schemas.openxmlformats.org/drawingml/2006/picture">
+                <pic:pic xmlns:pic="http://schemas.openxmlformats.org/drawingml/2006/picture">
+                  <pic:nvPicPr>
+                    <pic:cNvPr id="0" name="Picture 1"/>
+                    <pic:cNvPicPr>
+                      <a:picLocks noChangeAspect="1" noChangeArrowheads="1"/>
+                    </pic:cNvPicPr>
+                  </pic:nvPicPr>
+                  <pic:blipFill>
+                    <a:blip r:embed="rId15"/>
+                    <a:srcRect/>
+                    <a:stretch>
+                      <a:fillRect/>
+                    </a:stretch>
+                  </pic:blipFill>
+                  <pic:spPr bwMode="auto">
+                    <a:xfrm>
+                      <a:off x="0" y="0"/>
+                      <a:ext cx="5943600" cy="3341370"/>
+                    </a:xfrm>
+                    <a:prstGeom prst="rect">
+                      <a:avLst/>
+                    </a:prstGeom>
+                    <a:noFill/>
+                    <a:ln w="9525">
+                      <a:noFill/>
+                      <a:miter lim="800000"/>
+                      <a:headEnd/>
+                      <a:tailEnd/>
+                    </a:ln>
+                  </pic:spPr>
+                </pic:pic>
+              </a:graphicData>
+            </a:graphic>
+          </wp:inline>
+        </w:drawing>
+      </w:r>
+    </w:p>
+    <w:p>
+      <w:pPr>
+        <w:pStyle w:val="Heading1"/>
+        <w:numPr>
+          <w:ilvl w:val="0"/>
+          <w:numId w:val="5"/>
+        </w:numPr>
+      </w:pPr>
+      <w:bookmarkStart w:id="4" w:name="_Toc438568127"/>
+      <w:r>
+        <w:t>I</w:t>
+      </w:r>
+      <w:r>
+        <w:t>mport</w:t>
+      </w:r>
+      <w:r>
+        <w:t>ing</w:t>
+      </w:r>
+      <w:r>
+        <w:t xml:space="preserve"> A</w:t>
+      </w:r>
+      <w:r>
+        <w:t xml:space="preserve">-VIEW client </w:t>
+      </w:r>
+      <w:r>
+        <w:t>project</w:t>
+      </w:r>
+      <w:bookmarkEnd w:id="4"/>
     </w:p>
     <w:p>
       <w:pPr>
@@ -618,7 +1836,6 @@
       <w:r>
         <w:rPr>
           <w:noProof/>
-          <w:lang w:bidi="hi-IN"/>
         </w:rPr>
         <w:drawing>
           <wp:inline distT="0" distB="0" distL="0" distR="0">
@@ -638,7 +1855,7 @@
                     </pic:cNvPicPr>
                   </pic:nvPicPr>
                   <pic:blipFill>
-                    <a:blip r:embed="rId7"/>
+                    <a:blip r:embed="rId16"/>
                     <a:srcRect/>
                     <a:stretch>
                       <a:fillRect/>
@@ -694,6 +1911,8 @@
     <w:p>
       <w:pPr>
         <w:rPr>
+          <w:rFonts w:cs="Times New Roman"/>
+          <w:color w:val="000000"/>
           <w:sz w:val="24"/>
           <w:szCs w:val="24"/>
         </w:rPr>
@@ -773,12 +1992,52 @@
     </w:p>
     <w:p>
       <w:pPr>
+        <w:rPr>
+          <w:b/>
+          <w:sz w:val="24"/>
+          <w:szCs w:val="24"/>
+        </w:rPr>
+      </w:pPr>
+      <w:r>
+        <w:rPr>
+          <w:rFonts w:cs="Times New Roman"/>
+          <w:b/>
+          <w:color w:val="000000"/>
+          <w:sz w:val="24"/>
+          <w:szCs w:val="24"/>
+        </w:rPr>
+        <w:t xml:space="preserve">Choose the path to point to the </w:t>
+      </w:r>
+      <w:proofErr w:type="spellStart"/>
+      <w:r>
+        <w:rPr>
+          <w:rFonts w:cs="Times New Roman"/>
+          <w:b/>
+          <w:color w:val="000000"/>
+          <w:sz w:val="24"/>
+          <w:szCs w:val="24"/>
+        </w:rPr>
+        <w:t>aview</w:t>
+      </w:r>
+      <w:proofErr w:type="spellEnd"/>
+      <w:r>
+        <w:rPr>
+          <w:rFonts w:cs="Times New Roman"/>
+          <w:b/>
+          <w:color w:val="000000"/>
+          <w:sz w:val="24"/>
+          <w:szCs w:val="24"/>
+        </w:rPr>
+        <w:t>-platform directory that you checked out locally.</w:t>
+      </w:r>
+    </w:p>
+    <w:p>
+      <w:pPr>
         <w:jc w:val="center"/>
       </w:pPr>
       <w:r>
         <w:rPr>
           <w:noProof/>
-          <w:lang w:bidi="hi-IN"/>
         </w:rPr>
         <w:drawing>
           <wp:inline distT="0" distB="0" distL="0" distR="0">
@@ -798,7 +2057,7 @@
                     </pic:cNvPicPr>
                   </pic:nvPicPr>
                   <pic:blipFill>
-                    <a:blip r:embed="rId8"/>
+                    <a:blip r:embed="rId17"/>
                     <a:srcRect/>
                     <a:stretch>
                       <a:fillRect/>
@@ -843,7 +2102,6 @@
       <w:r>
         <w:rPr>
           <w:noProof/>
-          <w:lang w:bidi="hi-IN"/>
         </w:rPr>
         <w:drawing>
           <wp:inline distT="0" distB="0" distL="0" distR="0">
@@ -863,7 +2121,7 @@
                     </pic:cNvPicPr>
                   </pic:nvPicPr>
                   <pic:blipFill>
-                    <a:blip r:embed="rId9"/>
+                    <a:blip r:embed="rId18"/>
                     <a:srcRect/>
                     <a:stretch>
                       <a:fillRect/>
@@ -939,7 +2197,6 @@
       <w:r>
         <w:rPr>
           <w:noProof/>
-          <w:lang w:bidi="hi-IN"/>
         </w:rPr>
         <w:drawing>
           <wp:inline distT="0" distB="0" distL="0" distR="0">
@@ -959,7 +2216,7 @@
                     </pic:cNvPicPr>
                   </pic:nvPicPr>
                   <pic:blipFill>
-                    <a:blip r:embed="rId10"/>
+                    <a:blip r:embed="rId19"/>
                     <a:srcRect/>
                     <a:stretch>
                       <a:fillRect/>
@@ -1000,6 +2257,7 @@
       <w:r>
         <w:t xml:space="preserve">Likewise import </w:t>
       </w:r>
+      <w:proofErr w:type="spellStart"/>
       <w:r>
         <w:rPr>
           <w:b/>
@@ -1007,6 +2265,7 @@
         </w:rPr>
         <w:t>AviewCore</w:t>
       </w:r>
+      <w:proofErr w:type="spellEnd"/>
       <w:r>
         <w:t xml:space="preserve"> library project also to the Flash builder. Once both projects are imported, it will look like Fig 5.</w:t>
       </w:r>
@@ -1018,7 +2277,6 @@
       <w:r>
         <w:rPr>
           <w:noProof/>
-          <w:lang w:bidi="hi-IN"/>
         </w:rPr>
         <w:drawing>
           <wp:inline distT="0" distB="0" distL="0" distR="0">
@@ -1038,7 +2296,7 @@
                     </pic:cNvPicPr>
                   </pic:nvPicPr>
                   <pic:blipFill>
-                    <a:blip r:embed="rId11"/>
+                    <a:blip r:embed="rId20"/>
                     <a:srcRect/>
                     <a:stretch>
                       <a:fillRect/>
@@ -1072,19 +2330,29 @@
         <w:jc w:val="center"/>
       </w:pPr>
       <w:r>
-        <w:lastRenderedPageBreak/>
         <w:t>Fig: 5 – Project view</w:t>
       </w:r>
     </w:p>
     <w:p>
       <w:pPr>
         <w:pStyle w:val="Heading1"/>
-      </w:pPr>
-      <w:r>
-        <w:t>To configure and setup SDK</w:t>
-      </w:r>
-    </w:p>
-    <w:p/>
+        <w:numPr>
+          <w:ilvl w:val="0"/>
+          <w:numId w:val="5"/>
+        </w:numPr>
+      </w:pPr>
+      <w:bookmarkStart w:id="5" w:name="_Toc438568128"/>
+      <w:r>
+        <w:t xml:space="preserve">To </w:t>
+      </w:r>
+      <w:r>
+        <w:t>configure</w:t>
+      </w:r>
+      <w:r>
+        <w:t xml:space="preserve"> and setup SDK</w:t>
+      </w:r>
+      <w:bookmarkEnd w:id="5"/>
+    </w:p>
     <w:p>
       <w:r>
         <w:t>After importing project you may get error. (Refer Fig: 6)</w:t>
@@ -1094,7 +2362,6 @@
       <w:r>
         <w:rPr>
           <w:noProof/>
-          <w:lang w:bidi="hi-IN"/>
         </w:rPr>
         <w:drawing>
           <wp:inline distT="0" distB="0" distL="0" distR="0">
@@ -1114,7 +2381,7 @@
                     </pic:cNvPicPr>
                   </pic:nvPicPr>
                   <pic:blipFill>
-                    <a:blip r:embed="rId12"/>
+                    <a:blip r:embed="rId21"/>
                     <a:srcRect/>
                     <a:stretch>
                       <a:fillRect/>
@@ -1178,8 +2445,13 @@
         <w:t>SDK to “</w:t>
       </w:r>
       <w:r>
-        <w:t>C:\Program Files\Adobe\Adobe Flash Builder 4.5\sdks</w:t>
-      </w:r>
+        <w:t>C:\Program Files\Adobe\Adobe Flash Builder 4.5\</w:t>
+      </w:r>
+      <w:proofErr w:type="spellStart"/>
+      <w:r>
+        <w:t>sdks</w:t>
+      </w:r>
+      <w:proofErr w:type="spellEnd"/>
       <w:r>
         <w:t xml:space="preserve">” location. </w:t>
       </w:r>
@@ -1206,7 +2478,6 @@
       <w:r>
         <w:rPr>
           <w:noProof/>
-          <w:lang w:bidi="hi-IN"/>
         </w:rPr>
         <w:drawing>
           <wp:inline distT="0" distB="0" distL="0" distR="0">
@@ -1226,7 +2497,7 @@
                     </pic:cNvPicPr>
                   </pic:nvPicPr>
                   <pic:blipFill>
-                    <a:blip r:embed="rId13"/>
+                    <a:blip r:embed="rId22"/>
                     <a:srcRect/>
                     <a:stretch>
                       <a:fillRect/>
@@ -1260,7 +2531,6 @@
         <w:jc w:val="center"/>
       </w:pPr>
       <w:r>
-        <w:lastRenderedPageBreak/>
         <w:t>Fig: 7 – Properties of Flex Compiler</w:t>
       </w:r>
     </w:p>
@@ -1316,7 +2586,6 @@
       <w:r>
         <w:rPr>
           <w:noProof/>
-          <w:lang w:bidi="hi-IN"/>
         </w:rPr>
         <w:drawing>
           <wp:inline distT="0" distB="0" distL="0" distR="0">
@@ -1336,7 +2605,7 @@
                     </pic:cNvPicPr>
                   </pic:nvPicPr>
                   <pic:blipFill>
-                    <a:blip r:embed="rId14"/>
+                    <a:blip r:embed="rId23"/>
                     <a:srcRect/>
                     <a:stretch>
                       <a:fillRect/>
@@ -1420,11 +2689,16 @@
     <w:p/>
     <w:p>
       <w:r>
-        <w:t>For each project, we can choose SDK, so here, for our project, we need the new SDK (Flex 4.6 with AIR 3.4)</w:t>
+        <w:t>For each project, we can choose SDK, so here, for our project, we need the new SDK (Flex 4.6 with AIR 3.4</w:t>
+      </w:r>
+      <w:proofErr w:type="gramStart"/>
+      <w:r>
+        <w:t>)</w:t>
       </w:r>
       <w:r>
         <w:t>(</w:t>
       </w:r>
+      <w:proofErr w:type="gramEnd"/>
       <w:r>
         <w:t>Refer Fig: 9).</w:t>
       </w:r>
@@ -1436,7 +2710,6 @@
       <w:r>
         <w:rPr>
           <w:noProof/>
-          <w:lang w:bidi="hi-IN"/>
         </w:rPr>
         <w:drawing>
           <wp:inline distT="0" distB="0" distL="0" distR="0">
@@ -1456,7 +2729,7 @@
                     </pic:cNvPicPr>
                   </pic:nvPicPr>
                   <pic:blipFill>
-                    <a:blip r:embed="rId15"/>
+                    <a:blip r:embed="rId24"/>
                     <a:srcRect/>
                     <a:stretch>
                       <a:fillRect/>
@@ -1493,12 +2766,906 @@
         <w:t>Fig: 9 – Set SDK for A-VEIW</w:t>
       </w:r>
     </w:p>
+    <w:p>
+      <w:pPr>
+        <w:pStyle w:val="Heading1"/>
+        <w:numPr>
+          <w:ilvl w:val="0"/>
+          <w:numId w:val="5"/>
+        </w:numPr>
+      </w:pPr>
+      <w:bookmarkStart w:id="6" w:name="_Toc438568129"/>
+      <w:r>
+        <w:t>To Export A-VIEW as AIR/EXE</w:t>
+      </w:r>
+      <w:bookmarkEnd w:id="6"/>
+    </w:p>
+    <w:p>
+      <w:pPr>
+        <w:rPr>
+          <w:noProof/>
+        </w:rPr>
+      </w:pPr>
+      <w:r>
+        <w:rPr>
+          <w:noProof/>
+        </w:rPr>
+        <w:t>Right click the project and select export</w:t>
+      </w:r>
+    </w:p>
+    <w:p>
+      <w:r>
+        <w:rPr>
+          <w:noProof/>
+        </w:rPr>
+        <w:drawing>
+          <wp:inline distT="0" distB="0" distL="0" distR="0">
+            <wp:extent cx="5943600" cy="3341643"/>
+            <wp:effectExtent l="19050" t="0" r="0" b="0"/>
+            <wp:docPr id="4" name="Picture 4"/>
+            <wp:cNvGraphicFramePr>
+              <a:graphicFrameLocks xmlns:a="http://schemas.openxmlformats.org/drawingml/2006/main" noChangeAspect="1"/>
+            </wp:cNvGraphicFramePr>
+            <a:graphic xmlns:a="http://schemas.openxmlformats.org/drawingml/2006/main">
+              <a:graphicData uri="http://schemas.openxmlformats.org/drawingml/2006/picture">
+                <pic:pic xmlns:pic="http://schemas.openxmlformats.org/drawingml/2006/picture">
+                  <pic:nvPicPr>
+                    <pic:cNvPr id="0" name="Picture 4"/>
+                    <pic:cNvPicPr>
+                      <a:picLocks noChangeAspect="1" noChangeArrowheads="1"/>
+                    </pic:cNvPicPr>
+                  </pic:nvPicPr>
+                  <pic:blipFill>
+                    <a:blip r:embed="rId25"/>
+                    <a:srcRect/>
+                    <a:stretch>
+                      <a:fillRect/>
+                    </a:stretch>
+                  </pic:blipFill>
+                  <pic:spPr bwMode="auto">
+                    <a:xfrm>
+                      <a:off x="0" y="0"/>
+                      <a:ext cx="5943600" cy="3341643"/>
+                    </a:xfrm>
+                    <a:prstGeom prst="rect">
+                      <a:avLst/>
+                    </a:prstGeom>
+                    <a:noFill/>
+                    <a:ln w="9525">
+                      <a:noFill/>
+                      <a:miter lim="800000"/>
+                      <a:headEnd/>
+                      <a:tailEnd/>
+                    </a:ln>
+                  </pic:spPr>
+                </pic:pic>
+              </a:graphicData>
+            </a:graphic>
+          </wp:inline>
+        </w:drawing>
+      </w:r>
+    </w:p>
+    <w:p/>
+    <w:p>
+      <w:r>
+        <w:t xml:space="preserve">Select Release Build </w:t>
+      </w:r>
+      <w:proofErr w:type="gramStart"/>
+      <w:r>
+        <w:t>and  click</w:t>
+      </w:r>
+      <w:proofErr w:type="gramEnd"/>
+      <w:r>
+        <w:t xml:space="preserve"> Next to continue</w:t>
+      </w:r>
+    </w:p>
+    <w:p>
+      <w:r>
+        <w:rPr>
+          <w:noProof/>
+        </w:rPr>
+        <w:drawing>
+          <wp:inline distT="0" distB="0" distL="0" distR="0">
+            <wp:extent cx="5943600" cy="3341643"/>
+            <wp:effectExtent l="19050" t="0" r="0" b="0"/>
+            <wp:docPr id="5" name="Picture 16"/>
+            <wp:cNvGraphicFramePr>
+              <a:graphicFrameLocks xmlns:a="http://schemas.openxmlformats.org/drawingml/2006/main" noChangeAspect="1"/>
+            </wp:cNvGraphicFramePr>
+            <a:graphic xmlns:a="http://schemas.openxmlformats.org/drawingml/2006/main">
+              <a:graphicData uri="http://schemas.openxmlformats.org/drawingml/2006/picture">
+                <pic:pic xmlns:pic="http://schemas.openxmlformats.org/drawingml/2006/picture">
+                  <pic:nvPicPr>
+                    <pic:cNvPr id="0" name="Picture 16"/>
+                    <pic:cNvPicPr>
+                      <a:picLocks noChangeAspect="1" noChangeArrowheads="1"/>
+                    </pic:cNvPicPr>
+                  </pic:nvPicPr>
+                  <pic:blipFill>
+                    <a:blip r:embed="rId26"/>
+                    <a:srcRect/>
+                    <a:stretch>
+                      <a:fillRect/>
+                    </a:stretch>
+                  </pic:blipFill>
+                  <pic:spPr bwMode="auto">
+                    <a:xfrm>
+                      <a:off x="0" y="0"/>
+                      <a:ext cx="5943600" cy="3341643"/>
+                    </a:xfrm>
+                    <a:prstGeom prst="rect">
+                      <a:avLst/>
+                    </a:prstGeom>
+                    <a:noFill/>
+                    <a:ln w="9525">
+                      <a:noFill/>
+                      <a:miter lim="800000"/>
+                      <a:headEnd/>
+                      <a:tailEnd/>
+                    </a:ln>
+                  </pic:spPr>
+                </pic:pic>
+              </a:graphicData>
+            </a:graphic>
+          </wp:inline>
+        </w:drawing>
+      </w:r>
+    </w:p>
+    <w:p>
+      <w:r>
+        <w:t xml:space="preserve">Select Signed Air package </w:t>
+      </w:r>
+    </w:p>
+    <w:p>
+      <w:r>
+        <w:rPr>
+          <w:noProof/>
+        </w:rPr>
+        <w:drawing>
+          <wp:inline distT="0" distB="0" distL="0" distR="0">
+            <wp:extent cx="4785360" cy="2705100"/>
+            <wp:effectExtent l="19050" t="0" r="0" b="0"/>
+            <wp:docPr id="2" name="Picture 1"/>
+            <wp:cNvGraphicFramePr>
+              <a:graphicFrameLocks xmlns:a="http://schemas.openxmlformats.org/drawingml/2006/main" noChangeAspect="1"/>
+            </wp:cNvGraphicFramePr>
+            <a:graphic xmlns:a="http://schemas.openxmlformats.org/drawingml/2006/main">
+              <a:graphicData uri="http://schemas.openxmlformats.org/drawingml/2006/picture">
+                <pic:pic xmlns:pic="http://schemas.openxmlformats.org/drawingml/2006/picture">
+                  <pic:nvPicPr>
+                    <pic:cNvPr id="0" name="Picture 1"/>
+                    <pic:cNvPicPr>
+                      <a:picLocks noChangeAspect="1" noChangeArrowheads="1"/>
+                    </pic:cNvPicPr>
+                  </pic:nvPicPr>
+                  <pic:blipFill>
+                    <a:blip r:embed="rId27"/>
+                    <a:srcRect/>
+                    <a:stretch>
+                      <a:fillRect/>
+                    </a:stretch>
+                  </pic:blipFill>
+                  <pic:spPr bwMode="auto">
+                    <a:xfrm>
+                      <a:off x="0" y="0"/>
+                      <a:ext cx="4785360" cy="2705100"/>
+                    </a:xfrm>
+                    <a:prstGeom prst="rect">
+                      <a:avLst/>
+                    </a:prstGeom>
+                    <a:noFill/>
+                    <a:ln w="9525">
+                      <a:noFill/>
+                      <a:miter lim="800000"/>
+                      <a:headEnd/>
+                      <a:tailEnd/>
+                    </a:ln>
+                  </pic:spPr>
+                </pic:pic>
+              </a:graphicData>
+            </a:graphic>
+          </wp:inline>
+        </w:drawing>
+      </w:r>
+    </w:p>
+    <w:p>
+      <w:r>
+        <w:t xml:space="preserve">Browse to the </w:t>
+      </w:r>
+      <w:proofErr w:type="gramStart"/>
+      <w:r>
+        <w:t xml:space="preserve">location  </w:t>
+      </w:r>
+      <w:r>
+        <w:t>to</w:t>
+      </w:r>
+      <w:proofErr w:type="gramEnd"/>
+      <w:r>
+        <w:t xml:space="preserve"> export the installer</w:t>
+      </w:r>
+    </w:p>
+    <w:p>
+      <w:r>
+        <w:rPr>
+          <w:noProof/>
+        </w:rPr>
+        <w:drawing>
+          <wp:inline distT="0" distB="0" distL="0" distR="0">
+            <wp:extent cx="5943600" cy="3341643"/>
+            <wp:effectExtent l="19050" t="0" r="0" b="0"/>
+            <wp:docPr id="13" name="Picture 13"/>
+            <wp:cNvGraphicFramePr>
+              <a:graphicFrameLocks xmlns:a="http://schemas.openxmlformats.org/drawingml/2006/main" noChangeAspect="1"/>
+            </wp:cNvGraphicFramePr>
+            <a:graphic xmlns:a="http://schemas.openxmlformats.org/drawingml/2006/main">
+              <a:graphicData uri="http://schemas.openxmlformats.org/drawingml/2006/picture">
+                <pic:pic xmlns:pic="http://schemas.openxmlformats.org/drawingml/2006/picture">
+                  <pic:nvPicPr>
+                    <pic:cNvPr id="0" name="Picture 13"/>
+                    <pic:cNvPicPr>
+                      <a:picLocks noChangeAspect="1" noChangeArrowheads="1"/>
+                    </pic:cNvPicPr>
+                  </pic:nvPicPr>
+                  <pic:blipFill>
+                    <a:blip r:embed="rId28"/>
+                    <a:srcRect/>
+                    <a:stretch>
+                      <a:fillRect/>
+                    </a:stretch>
+                  </pic:blipFill>
+                  <pic:spPr bwMode="auto">
+                    <a:xfrm>
+                      <a:off x="0" y="0"/>
+                      <a:ext cx="5943600" cy="3341643"/>
+                    </a:xfrm>
+                    <a:prstGeom prst="rect">
+                      <a:avLst/>
+                    </a:prstGeom>
+                    <a:noFill/>
+                    <a:ln w="9525">
+                      <a:noFill/>
+                      <a:miter lim="800000"/>
+                      <a:headEnd/>
+                      <a:tailEnd/>
+                    </a:ln>
+                  </pic:spPr>
+                </pic:pic>
+              </a:graphicData>
+            </a:graphic>
+          </wp:inline>
+        </w:drawing>
+      </w:r>
+    </w:p>
+    <w:p/>
+    <w:p>
+      <w:r>
+        <w:t>Click next and continue to export release build</w:t>
+      </w:r>
+    </w:p>
+    <w:p>
+      <w:r>
+        <w:rPr>
+          <w:noProof/>
+        </w:rPr>
+        <w:drawing>
+          <wp:inline distT="0" distB="0" distL="0" distR="0">
+            <wp:extent cx="5943600" cy="3341643"/>
+            <wp:effectExtent l="19050" t="0" r="0" b="0"/>
+            <wp:docPr id="1" name="Picture 22"/>
+            <wp:cNvGraphicFramePr>
+              <a:graphicFrameLocks xmlns:a="http://schemas.openxmlformats.org/drawingml/2006/main" noChangeAspect="1"/>
+            </wp:cNvGraphicFramePr>
+            <a:graphic xmlns:a="http://schemas.openxmlformats.org/drawingml/2006/main">
+              <a:graphicData uri="http://schemas.openxmlformats.org/drawingml/2006/picture">
+                <pic:pic xmlns:pic="http://schemas.openxmlformats.org/drawingml/2006/picture">
+                  <pic:nvPicPr>
+                    <pic:cNvPr id="0" name="Picture 22"/>
+                    <pic:cNvPicPr>
+                      <a:picLocks noChangeAspect="1" noChangeArrowheads="1"/>
+                    </pic:cNvPicPr>
+                  </pic:nvPicPr>
+                  <pic:blipFill>
+                    <a:blip r:embed="rId29"/>
+                    <a:srcRect/>
+                    <a:stretch>
+                      <a:fillRect/>
+                    </a:stretch>
+                  </pic:blipFill>
+                  <pic:spPr bwMode="auto">
+                    <a:xfrm>
+                      <a:off x="0" y="0"/>
+                      <a:ext cx="5943600" cy="3341643"/>
+                    </a:xfrm>
+                    <a:prstGeom prst="rect">
+                      <a:avLst/>
+                    </a:prstGeom>
+                    <a:noFill/>
+                    <a:ln w="9525">
+                      <a:noFill/>
+                      <a:miter lim="800000"/>
+                      <a:headEnd/>
+                      <a:tailEnd/>
+                    </a:ln>
+                  </pic:spPr>
+                </pic:pic>
+              </a:graphicData>
+            </a:graphic>
+          </wp:inline>
+        </w:drawing>
+      </w:r>
+    </w:p>
+    <w:p>
+      <w:r>
+        <w:t xml:space="preserve">A certificate is required for completing the build. A new certificate can be created or an existing one can be used. If an existing certificate is chosen, the password needs to be specified which was given during the creation. </w:t>
+      </w:r>
+    </w:p>
+    <w:p>
+      <w:r>
+        <w:rPr>
+          <w:noProof/>
+        </w:rPr>
+        <w:drawing>
+          <wp:inline distT="0" distB="0" distL="0" distR="0">
+            <wp:extent cx="5943600" cy="3341643"/>
+            <wp:effectExtent l="19050" t="0" r="0" b="0"/>
+            <wp:docPr id="37" name="Picture 37"/>
+            <wp:cNvGraphicFramePr>
+              <a:graphicFrameLocks xmlns:a="http://schemas.openxmlformats.org/drawingml/2006/main" noChangeAspect="1"/>
+            </wp:cNvGraphicFramePr>
+            <a:graphic xmlns:a="http://schemas.openxmlformats.org/drawingml/2006/main">
+              <a:graphicData uri="http://schemas.openxmlformats.org/drawingml/2006/picture">
+                <pic:pic xmlns:pic="http://schemas.openxmlformats.org/drawingml/2006/picture">
+                  <pic:nvPicPr>
+                    <pic:cNvPr id="0" name="Picture 37"/>
+                    <pic:cNvPicPr>
+                      <a:picLocks noChangeAspect="1" noChangeArrowheads="1"/>
+                    </pic:cNvPicPr>
+                  </pic:nvPicPr>
+                  <pic:blipFill>
+                    <a:blip r:embed="rId30"/>
+                    <a:srcRect/>
+                    <a:stretch>
+                      <a:fillRect/>
+                    </a:stretch>
+                  </pic:blipFill>
+                  <pic:spPr bwMode="auto">
+                    <a:xfrm>
+                      <a:off x="0" y="0"/>
+                      <a:ext cx="5943600" cy="3341643"/>
+                    </a:xfrm>
+                    <a:prstGeom prst="rect">
+                      <a:avLst/>
+                    </a:prstGeom>
+                    <a:noFill/>
+                    <a:ln w="9525">
+                      <a:noFill/>
+                      <a:miter lim="800000"/>
+                      <a:headEnd/>
+                      <a:tailEnd/>
+                    </a:ln>
+                  </pic:spPr>
+                </pic:pic>
+              </a:graphicData>
+            </a:graphic>
+          </wp:inline>
+        </w:drawing>
+      </w:r>
+    </w:p>
+    <w:p>
+      <w:r>
+        <w:t>A new certificate can be created by clicking on the Create button. The required information needs to be entered in the Self Signed Digital Certificate Window along with a password. This certificate</w:t>
+      </w:r>
+      <w:r>
+        <w:t xml:space="preserve"> can be saved in your local PC for future use.</w:t>
+      </w:r>
+    </w:p>
+    <w:p>
+      <w:r>
+        <w:rPr>
+          <w:noProof/>
+        </w:rPr>
+        <w:drawing>
+          <wp:inline distT="0" distB="0" distL="0" distR="0">
+            <wp:extent cx="5943600" cy="3341643"/>
+            <wp:effectExtent l="19050" t="0" r="0" b="0"/>
+            <wp:docPr id="9" name="Picture 31"/>
+            <wp:cNvGraphicFramePr>
+              <a:graphicFrameLocks xmlns:a="http://schemas.openxmlformats.org/drawingml/2006/main" noChangeAspect="1"/>
+            </wp:cNvGraphicFramePr>
+            <a:graphic xmlns:a="http://schemas.openxmlformats.org/drawingml/2006/main">
+              <a:graphicData uri="http://schemas.openxmlformats.org/drawingml/2006/picture">
+                <pic:pic xmlns:pic="http://schemas.openxmlformats.org/drawingml/2006/picture">
+                  <pic:nvPicPr>
+                    <pic:cNvPr id="0" name="Picture 31"/>
+                    <pic:cNvPicPr>
+                      <a:picLocks noChangeAspect="1" noChangeArrowheads="1"/>
+                    </pic:cNvPicPr>
+                  </pic:nvPicPr>
+                  <pic:blipFill>
+                    <a:blip r:embed="rId31"/>
+                    <a:srcRect/>
+                    <a:stretch>
+                      <a:fillRect/>
+                    </a:stretch>
+                  </pic:blipFill>
+                  <pic:spPr bwMode="auto">
+                    <a:xfrm>
+                      <a:off x="0" y="0"/>
+                      <a:ext cx="5943600" cy="3341643"/>
+                    </a:xfrm>
+                    <a:prstGeom prst="rect">
+                      <a:avLst/>
+                    </a:prstGeom>
+                    <a:noFill/>
+                    <a:ln w="9525">
+                      <a:noFill/>
+                      <a:miter lim="800000"/>
+                      <a:headEnd/>
+                      <a:tailEnd/>
+                    </a:ln>
+                  </pic:spPr>
+                </pic:pic>
+              </a:graphicData>
+            </a:graphic>
+          </wp:inline>
+        </w:drawing>
+      </w:r>
+    </w:p>
+    <w:p>
+      <w:r>
+        <w:t>After the Digital Certificate is chosen, the installer is created by clicking on the Finish button</w:t>
+      </w:r>
+    </w:p>
+    <w:p>
+      <w:r>
+        <w:rPr>
+          <w:noProof/>
+        </w:rPr>
+        <w:drawing>
+          <wp:inline distT="0" distB="0" distL="0" distR="0">
+            <wp:extent cx="5943600" cy="3341643"/>
+            <wp:effectExtent l="19050" t="0" r="0" b="0"/>
+            <wp:docPr id="31" name="Picture 31"/>
+            <wp:cNvGraphicFramePr>
+              <a:graphicFrameLocks xmlns:a="http://schemas.openxmlformats.org/drawingml/2006/main" noChangeAspect="1"/>
+            </wp:cNvGraphicFramePr>
+            <a:graphic xmlns:a="http://schemas.openxmlformats.org/drawingml/2006/main">
+              <a:graphicData uri="http://schemas.openxmlformats.org/drawingml/2006/picture">
+                <pic:pic xmlns:pic="http://schemas.openxmlformats.org/drawingml/2006/picture">
+                  <pic:nvPicPr>
+                    <pic:cNvPr id="0" name="Picture 31"/>
+                    <pic:cNvPicPr>
+                      <a:picLocks noChangeAspect="1" noChangeArrowheads="1"/>
+                    </pic:cNvPicPr>
+                  </pic:nvPicPr>
+                  <pic:blipFill>
+                    <a:blip r:embed="rId32"/>
+                    <a:srcRect/>
+                    <a:stretch>
+                      <a:fillRect/>
+                    </a:stretch>
+                  </pic:blipFill>
+                  <pic:spPr bwMode="auto">
+                    <a:xfrm>
+                      <a:off x="0" y="0"/>
+                      <a:ext cx="5943600" cy="3341643"/>
+                    </a:xfrm>
+                    <a:prstGeom prst="rect">
+                      <a:avLst/>
+                    </a:prstGeom>
+                    <a:noFill/>
+                    <a:ln w="9525">
+                      <a:noFill/>
+                      <a:miter lim="800000"/>
+                      <a:headEnd/>
+                      <a:tailEnd/>
+                    </a:ln>
+                  </pic:spPr>
+                </pic:pic>
+              </a:graphicData>
+            </a:graphic>
+          </wp:inline>
+        </w:drawing>
+      </w:r>
+    </w:p>
+    <w:p/>
+    <w:p>
+      <w:proofErr w:type="gramStart"/>
+      <w:r>
+        <w:rPr>
+          <w:u w:val="single"/>
+        </w:rPr>
+        <w:t>what</w:t>
+      </w:r>
+      <w:proofErr w:type="gramEnd"/>
+      <w:r>
+        <w:rPr>
+          <w:u w:val="single"/>
+        </w:rPr>
+        <w:t xml:space="preserve"> is the name of the exe that gets generated when you run export ? </w:t>
+      </w:r>
+      <w:r>
+        <w:rPr>
+          <w:u w:val="single"/>
+        </w:rPr>
+        <w:t xml:space="preserve"> : </w:t>
+      </w:r>
+      <w:r>
+        <w:t xml:space="preserve"> Default is </w:t>
+      </w:r>
+      <w:proofErr w:type="spellStart"/>
+      <w:r>
+        <w:t>main.air</w:t>
+      </w:r>
+      <w:proofErr w:type="spellEnd"/>
+      <w:r>
+        <w:t xml:space="preserve"> or main.exe</w:t>
+      </w:r>
+    </w:p>
+    <w:p>
+      <w:pPr>
+        <w:rPr>
+          <w:u w:val="single"/>
+        </w:rPr>
+      </w:pPr>
+      <w:proofErr w:type="gramStart"/>
+      <w:r>
+        <w:rPr>
+          <w:u w:val="single"/>
+        </w:rPr>
+        <w:t>where</w:t>
+      </w:r>
+      <w:proofErr w:type="gramEnd"/>
+      <w:r>
+        <w:rPr>
+          <w:u w:val="single"/>
+        </w:rPr>
+        <w:t xml:space="preserve"> does the exe get generated</w:t>
+      </w:r>
+      <w:r>
+        <w:rPr>
+          <w:u w:val="single"/>
+        </w:rPr>
+        <w:t xml:space="preserve">? </w:t>
+      </w:r>
+    </w:p>
+    <w:p>
+      <w:r>
+        <w:t>The b</w:t>
+      </w:r>
+      <w:r>
+        <w:t>elow figure asks the user to choose where their exe should be exported. Default is the project workspace itself.</w:t>
+      </w:r>
+    </w:p>
+    <w:p>
+      <w:pPr>
+        <w:rPr>
+          <w:u w:val="single"/>
+        </w:rPr>
+      </w:pPr>
+      <w:r>
+        <w:rPr>
+          <w:noProof/>
+          <w:u w:val="single"/>
+        </w:rPr>
+        <w:drawing>
+          <wp:inline distT="0" distB="0" distL="0" distR="0" wp14:anchorId="3D03C692" wp14:editId="54E59565">
+            <wp:extent cx="5943600" cy="3341643"/>
+            <wp:effectExtent l="19050" t="0" r="0" b="0"/>
+            <wp:docPr id="11" name="Picture 11"/>
+            <wp:cNvGraphicFramePr>
+              <a:graphicFrameLocks xmlns:a="http://schemas.openxmlformats.org/drawingml/2006/main" noChangeAspect="1"/>
+            </wp:cNvGraphicFramePr>
+            <a:graphic xmlns:a="http://schemas.openxmlformats.org/drawingml/2006/main">
+              <a:graphicData uri="http://schemas.openxmlformats.org/drawingml/2006/picture">
+                <pic:pic xmlns:pic="http://schemas.openxmlformats.org/drawingml/2006/picture">
+                  <pic:nvPicPr>
+                    <pic:cNvPr id="0" name="Picture 1"/>
+                    <pic:cNvPicPr>
+                      <a:picLocks noChangeAspect="1" noChangeArrowheads="1"/>
+                    </pic:cNvPicPr>
+                  </pic:nvPicPr>
+                  <pic:blipFill>
+                    <a:blip r:embed="rId33"/>
+                    <a:srcRect/>
+                    <a:stretch>
+                      <a:fillRect/>
+                    </a:stretch>
+                  </pic:blipFill>
+                  <pic:spPr bwMode="auto">
+                    <a:xfrm>
+                      <a:off x="0" y="0"/>
+                      <a:ext cx="5943600" cy="3341643"/>
+                    </a:xfrm>
+                    <a:prstGeom prst="rect">
+                      <a:avLst/>
+                    </a:prstGeom>
+                    <a:noFill/>
+                    <a:ln w="9525">
+                      <a:noFill/>
+                      <a:miter lim="800000"/>
+                      <a:headEnd/>
+                      <a:tailEnd/>
+                    </a:ln>
+                  </pic:spPr>
+                </pic:pic>
+              </a:graphicData>
+            </a:graphic>
+          </wp:inline>
+        </w:drawing>
+      </w:r>
+    </w:p>
+    <w:p/>
+    <w:p>
+      <w:pPr>
+        <w:pStyle w:val="Heading1"/>
+        <w:numPr>
+          <w:ilvl w:val="0"/>
+          <w:numId w:val="5"/>
+        </w:numPr>
+      </w:pPr>
+      <w:bookmarkStart w:id="7" w:name="_Toc438568130"/>
+      <w:r>
+        <w:t>Prerequisites for installing the A-VIEW Client</w:t>
+      </w:r>
+      <w:bookmarkEnd w:id="7"/>
+    </w:p>
+    <w:p/>
+    <w:p>
+      <w:r>
+        <w:t xml:space="preserve">Before installing A-VIEW Client Application, install the following software. For convenience </w:t>
+      </w:r>
+      <w:r>
+        <w:t>they are made available.</w:t>
+      </w:r>
+    </w:p>
+    <w:p>
+      <w:pPr>
+        <w:pStyle w:val="ListParagraph"/>
+        <w:numPr>
+          <w:ilvl w:val="0"/>
+          <w:numId w:val="4"/>
+        </w:numPr>
+      </w:pPr>
+      <w:r>
+        <w:t xml:space="preserve">AIR Runtime </w:t>
+      </w:r>
+      <w:r>
+        <w:t xml:space="preserve">- </w:t>
+      </w:r>
+      <w:r>
+        <w:t>http://aview.in/aview-third-party-tools/AIR.zip</w:t>
+      </w:r>
+    </w:p>
+    <w:p>
+      <w:pPr>
+        <w:pStyle w:val="ListParagraph"/>
+        <w:numPr>
+          <w:ilvl w:val="0"/>
+          <w:numId w:val="4"/>
+        </w:numPr>
+      </w:pPr>
+      <w:r>
+        <w:t xml:space="preserve">Java/JRE. Recommended version can be downloaded from </w:t>
+      </w:r>
+      <w:hyperlink r:id="rId34" w:history="1">
+        <w:r>
+          <w:rPr>
+            <w:rStyle w:val="Hyperlink"/>
+          </w:rPr>
+          <w:t>http://aview.in/aview-third-party-tools/JRE.zip</w:t>
+        </w:r>
+      </w:hyperlink>
+    </w:p>
+    <w:p>
+      <w:pPr>
+        <w:pStyle w:val="ListParagraph"/>
+        <w:numPr>
+          <w:ilvl w:val="0"/>
+          <w:numId w:val="4"/>
+        </w:numPr>
+      </w:pPr>
+      <w:r>
+        <w:t xml:space="preserve">Screen Camera – Can be download from </w:t>
+      </w:r>
+      <w:hyperlink r:id="rId35" w:history="1">
+        <w:r>
+          <w:rPr>
+            <w:rStyle w:val="Hyperlink"/>
+          </w:rPr>
+          <w:t>http://aview.in/aview-third-party-tools/ScrCamp.zip</w:t>
+        </w:r>
+      </w:hyperlink>
+    </w:p>
+    <w:p>
+      <w:pPr>
+        <w:pStyle w:val="ListParagraph"/>
+      </w:pPr>
+      <w:bookmarkStart w:id="8" w:name="_GoBack"/>
+      <w:bookmarkEnd w:id="8"/>
+    </w:p>
+    <w:p>
+      <w:pPr>
+        <w:pStyle w:val="Heading1"/>
+        <w:numPr>
+          <w:ilvl w:val="0"/>
+          <w:numId w:val="5"/>
+        </w:numPr>
+      </w:pPr>
+      <w:bookmarkStart w:id="9" w:name="_Toc438568131"/>
+      <w:r>
+        <w:t>Adding Server information to the Client App</w:t>
+      </w:r>
+      <w:bookmarkEnd w:id="9"/>
+    </w:p>
+    <w:p>
+      <w:r>
+        <w:t>Once you install the Server, you will need to update ServerDetails.xml with its information so that it is shown in the A-VIEW Login page. Please follow the steps below:</w:t>
+      </w:r>
+    </w:p>
+    <w:p>
+      <w:r>
+        <w:t xml:space="preserve">1. Edit </w:t>
+      </w:r>
+      <w:proofErr w:type="spellStart"/>
+      <w:r>
+        <w:t>clientApp</w:t>
+      </w:r>
+      <w:proofErr w:type="spellEnd"/>
+      <w:r>
+        <w:t>\</w:t>
+      </w:r>
+      <w:proofErr w:type="spellStart"/>
+      <w:r>
+        <w:t>src</w:t>
+      </w:r>
+      <w:proofErr w:type="spellEnd"/>
+      <w:r>
+        <w:t>\</w:t>
+      </w:r>
+      <w:proofErr w:type="spellStart"/>
+      <w:r>
+        <w:t>config</w:t>
+      </w:r>
+      <w:proofErr w:type="spellEnd"/>
+      <w:r>
+        <w:t>\ServerDetails.xml</w:t>
+      </w:r>
+    </w:p>
+    <w:p>
+      <w:r>
+        <w:t xml:space="preserve">2. This xml can have </w:t>
+      </w:r>
+      <w:proofErr w:type="spellStart"/>
+      <w:r>
+        <w:t>aview</w:t>
+      </w:r>
+      <w:proofErr w:type="spellEnd"/>
+      <w:r>
+        <w:t xml:space="preserve"> servers to which one can connect</w:t>
+      </w:r>
+    </w:p>
+    <w:p>
+      <w:pPr>
+        <w:autoSpaceDE w:val="0"/>
+        <w:autoSpaceDN w:val="0"/>
+        <w:adjustRightInd w:val="0"/>
+        <w:spacing w:after="0" w:line="240" w:lineRule="auto"/>
+      </w:pPr>
+      <w:r>
+        <w:tab/>
+      </w:r>
+      <w:r>
+        <w:rPr>
+          <w:noProof/>
+        </w:rPr>
+        <w:drawing>
+          <wp:inline distT="0" distB="0" distL="0" distR="0" wp14:anchorId="26E3D21D" wp14:editId="0D005BC9">
+            <wp:extent cx="4743450" cy="1631950"/>
+            <wp:effectExtent l="19050" t="0" r="0" b="0"/>
+            <wp:docPr id="6" name="Picture 6"/>
+            <wp:cNvGraphicFramePr>
+              <a:graphicFrameLocks xmlns:a="http://schemas.openxmlformats.org/drawingml/2006/main" noChangeAspect="1"/>
+            </wp:cNvGraphicFramePr>
+            <a:graphic xmlns:a="http://schemas.openxmlformats.org/drawingml/2006/main">
+              <a:graphicData uri="http://schemas.openxmlformats.org/drawingml/2006/picture">
+                <pic:pic xmlns:pic="http://schemas.openxmlformats.org/drawingml/2006/picture">
+                  <pic:nvPicPr>
+                    <pic:cNvPr id="0" name="Picture 6"/>
+                    <pic:cNvPicPr>
+                      <a:picLocks noChangeAspect="1" noChangeArrowheads="1"/>
+                    </pic:cNvPicPr>
+                  </pic:nvPicPr>
+                  <pic:blipFill>
+                    <a:blip r:embed="rId36"/>
+                    <a:srcRect/>
+                    <a:stretch>
+                      <a:fillRect/>
+                    </a:stretch>
+                  </pic:blipFill>
+                  <pic:spPr bwMode="auto">
+                    <a:xfrm>
+                      <a:off x="0" y="0"/>
+                      <a:ext cx="4743450" cy="1631950"/>
+                    </a:xfrm>
+                    <a:prstGeom prst="rect">
+                      <a:avLst/>
+                    </a:prstGeom>
+                    <a:noFill/>
+                    <a:ln w="9525">
+                      <a:noFill/>
+                      <a:miter lim="800000"/>
+                      <a:headEnd/>
+                      <a:tailEnd/>
+                    </a:ln>
+                  </pic:spPr>
+                </pic:pic>
+              </a:graphicData>
+            </a:graphic>
+          </wp:inline>
+        </w:drawing>
+      </w:r>
+    </w:p>
+    <w:p>
+      <w:pPr>
+        <w:autoSpaceDE w:val="0"/>
+        <w:autoSpaceDN w:val="0"/>
+        <w:adjustRightInd w:val="0"/>
+        <w:spacing w:after="0" w:line="240" w:lineRule="auto"/>
+      </w:pPr>
+    </w:p>
+    <w:p>
+      <w:pPr>
+        <w:autoSpaceDE w:val="0"/>
+        <w:autoSpaceDN w:val="0"/>
+        <w:adjustRightInd w:val="0"/>
+        <w:spacing w:after="0" w:line="240" w:lineRule="auto"/>
+      </w:pPr>
+    </w:p>
+    <w:p>
+      <w:r>
+        <w:t>The domain name and IP address points to the Java Server the client needs to connect. Example: localhost</w:t>
+      </w:r>
+      <w:proofErr w:type="gramStart"/>
+      <w:r>
+        <w:t>:8080</w:t>
+      </w:r>
+      <w:proofErr w:type="gramEnd"/>
+    </w:p>
+    <w:p>
+      <w:pPr>
+        <w:pStyle w:val="Heading1"/>
+        <w:numPr>
+          <w:ilvl w:val="0"/>
+          <w:numId w:val="5"/>
+        </w:numPr>
+        <w:jc w:val="both"/>
+      </w:pPr>
+      <w:bookmarkStart w:id="10" w:name="_Toc438568132"/>
+      <w:r>
+        <w:t>First-time A-VIEW Login</w:t>
+      </w:r>
+      <w:bookmarkEnd w:id="10"/>
+      <w:r>
+        <w:t xml:space="preserve"> </w:t>
+      </w:r>
+    </w:p>
+    <w:p>
+      <w:r>
+        <w:t>When logging into A-VIEW for the first time use the Master Administrator user name/password if you setup your own Development Server. By default this is administrator/administrator.</w:t>
+      </w:r>
+    </w:p>
+    <w:p>
+      <w:r>
+        <w:t>If you are connecting to a hosted Server, use the Login/Password that is provided to you by the Administrator of that Server.</w:t>
+      </w:r>
+    </w:p>
     <w:p/>
     <w:p/>
     <w:p/>
     <w:sectPr>
-      <w:headerReference w:type="default" r:id="rId16"/>
-      <w:footerReference w:type="default" r:id="rId17"/>
+      <w:headerReference w:type="default" r:id="rId37"/>
+      <w:footerReference w:type="default" r:id="rId38"/>
       <w:pgSz w:w="12240" w:h="15840"/>
       <w:pgMar w:top="1440" w:right="1440" w:bottom="1440" w:left="1440" w:header="720" w:footer="720" w:gutter="0"/>
       <w:cols w:space="720"/>
@@ -1509,8 +3676,8 @@
 </file>
 
 <file path=word/endnotes.xml><?xml version="1.0" encoding="utf-8"?>
-<w:endnotes xmlns:ve="http://schemas.openxmlformats.org/markup-compatibility/2006" xmlns:o="urn:schemas-microsoft-com:office:office" xmlns:r="http://schemas.openxmlformats.org/officeDocument/2006/relationships" xmlns:m="http://schemas.openxmlformats.org/officeDocument/2006/math" xmlns:v="urn:schemas-microsoft-com:vml" xmlns:wp="http://schemas.openxmlformats.org/drawingml/2006/wordprocessingDrawing" xmlns:w10="urn:schemas-microsoft-com:office:word" xmlns:w="http://schemas.openxmlformats.org/wordprocessingml/2006/main" xmlns:wne="http://schemas.microsoft.com/office/word/2006/wordml">
-  <w:endnote w:type="separator" w:id="0">
+<w:endnotes xmlns:wpc="http://schemas.microsoft.com/office/word/2010/wordprocessingCanvas" xmlns:mc="http://schemas.openxmlformats.org/markup-compatibility/2006" xmlns:o="urn:schemas-microsoft-com:office:office" xmlns:r="http://schemas.openxmlformats.org/officeDocument/2006/relationships" xmlns:m="http://schemas.openxmlformats.org/officeDocument/2006/math" xmlns:v="urn:schemas-microsoft-com:vml" xmlns:wp14="http://schemas.microsoft.com/office/word/2010/wordprocessingDrawing" xmlns:wp="http://schemas.openxmlformats.org/drawingml/2006/wordprocessingDrawing" xmlns:w10="urn:schemas-microsoft-com:office:word" xmlns:w="http://schemas.openxmlformats.org/wordprocessingml/2006/main" xmlns:w14="http://schemas.microsoft.com/office/word/2010/wordml" xmlns:w15="http://schemas.microsoft.com/office/word/2012/wordml" xmlns:wpg="http://schemas.microsoft.com/office/word/2010/wordprocessingGroup" xmlns:wpi="http://schemas.microsoft.com/office/word/2010/wordprocessingInk" xmlns:wne="http://schemas.microsoft.com/office/word/2006/wordml" xmlns:wps="http://schemas.microsoft.com/office/word/2010/wordprocessingShape" mc:Ignorable="w14 w15 wp14">
+  <w:endnote w:type="separator" w:id="-1">
     <w:p>
       <w:pPr>
         <w:spacing w:after="0" w:line="240" w:lineRule="auto"/>
@@ -1520,7 +3687,7 @@
       </w:r>
     </w:p>
   </w:endnote>
-  <w:endnote w:type="continuationSeparator" w:id="1">
+  <w:endnote w:type="continuationSeparator" w:id="0">
     <w:p>
       <w:pPr>
         <w:spacing w:after="0" w:line="240" w:lineRule="auto"/>
@@ -1534,7 +3701,7 @@
 </file>
 
 <file path=word/footer1.xml><?xml version="1.0" encoding="utf-8"?>
-<w:ftr xmlns:ve="http://schemas.openxmlformats.org/markup-compatibility/2006" xmlns:o="urn:schemas-microsoft-com:office:office" xmlns:r="http://schemas.openxmlformats.org/officeDocument/2006/relationships" xmlns:m="http://schemas.openxmlformats.org/officeDocument/2006/math" xmlns:v="urn:schemas-microsoft-com:vml" xmlns:wp="http://schemas.openxmlformats.org/drawingml/2006/wordprocessingDrawing" xmlns:w10="urn:schemas-microsoft-com:office:word" xmlns:w="http://schemas.openxmlformats.org/wordprocessingml/2006/main" xmlns:wne="http://schemas.microsoft.com/office/word/2006/wordml">
+<w:ftr xmlns:wpc="http://schemas.microsoft.com/office/word/2010/wordprocessingCanvas" xmlns:mc="http://schemas.openxmlformats.org/markup-compatibility/2006" xmlns:o="urn:schemas-microsoft-com:office:office" xmlns:r="http://schemas.openxmlformats.org/officeDocument/2006/relationships" xmlns:m="http://schemas.openxmlformats.org/officeDocument/2006/math" xmlns:v="urn:schemas-microsoft-com:vml" xmlns:wp14="http://schemas.microsoft.com/office/word/2010/wordprocessingDrawing" xmlns:wp="http://schemas.openxmlformats.org/drawingml/2006/wordprocessingDrawing" xmlns:w10="urn:schemas-microsoft-com:office:word" xmlns:w="http://schemas.openxmlformats.org/wordprocessingml/2006/main" xmlns:w14="http://schemas.microsoft.com/office/word/2010/wordml" xmlns:w15="http://schemas.microsoft.com/office/word/2012/wordml" xmlns:wpg="http://schemas.microsoft.com/office/word/2010/wordprocessingGroup" xmlns:wpi="http://schemas.microsoft.com/office/word/2010/wordprocessingInk" xmlns:wne="http://schemas.microsoft.com/office/word/2006/wordml" xmlns:wps="http://schemas.microsoft.com/office/word/2010/wordprocessingShape" mc:Ignorable="w14 w15 wp14">
   <w:p>
     <w:pPr>
       <w:pStyle w:val="Footer"/>
@@ -1648,8 +3815,8 @@
 </file>
 
 <file path=word/footnotes.xml><?xml version="1.0" encoding="utf-8"?>
-<w:footnotes xmlns:ve="http://schemas.openxmlformats.org/markup-compatibility/2006" xmlns:o="urn:schemas-microsoft-com:office:office" xmlns:r="http://schemas.openxmlformats.org/officeDocument/2006/relationships" xmlns:m="http://schemas.openxmlformats.org/officeDocument/2006/math" xmlns:v="urn:schemas-microsoft-com:vml" xmlns:wp="http://schemas.openxmlformats.org/drawingml/2006/wordprocessingDrawing" xmlns:w10="urn:schemas-microsoft-com:office:word" xmlns:w="http://schemas.openxmlformats.org/wordprocessingml/2006/main" xmlns:wne="http://schemas.microsoft.com/office/word/2006/wordml">
-  <w:footnote w:type="separator" w:id="0">
+<w:footnotes xmlns:wpc="http://schemas.microsoft.com/office/word/2010/wordprocessingCanvas" xmlns:mc="http://schemas.openxmlformats.org/markup-compatibility/2006" xmlns:o="urn:schemas-microsoft-com:office:office" xmlns:r="http://schemas.openxmlformats.org/officeDocument/2006/relationships" xmlns:m="http://schemas.openxmlformats.org/officeDocument/2006/math" xmlns:v="urn:schemas-microsoft-com:vml" xmlns:wp14="http://schemas.microsoft.com/office/word/2010/wordprocessingDrawing" xmlns:wp="http://schemas.openxmlformats.org/drawingml/2006/wordprocessingDrawing" xmlns:w10="urn:schemas-microsoft-com:office:word" xmlns:w="http://schemas.openxmlformats.org/wordprocessingml/2006/main" xmlns:w14="http://schemas.microsoft.com/office/word/2010/wordml" xmlns:w15="http://schemas.microsoft.com/office/word/2012/wordml" xmlns:wpg="http://schemas.microsoft.com/office/word/2010/wordprocessingGroup" xmlns:wpi="http://schemas.microsoft.com/office/word/2010/wordprocessingInk" xmlns:wne="http://schemas.microsoft.com/office/word/2006/wordml" xmlns:wps="http://schemas.microsoft.com/office/word/2010/wordprocessingShape" mc:Ignorable="w14 w15 wp14">
+  <w:footnote w:type="separator" w:id="-1">
     <w:p>
       <w:pPr>
         <w:spacing w:after="0" w:line="240" w:lineRule="auto"/>
@@ -1659,7 +3826,7 @@
       </w:r>
     </w:p>
   </w:footnote>
-  <w:footnote w:type="continuationSeparator" w:id="1">
+  <w:footnote w:type="continuationSeparator" w:id="0">
     <w:p>
       <w:pPr>
         <w:spacing w:after="0" w:line="240" w:lineRule="auto"/>
@@ -1673,7 +3840,7 @@
 </file>
 
 <file path=word/header1.xml><?xml version="1.0" encoding="utf-8"?>
-<w:hdr xmlns:ve="http://schemas.openxmlformats.org/markup-compatibility/2006" xmlns:o="urn:schemas-microsoft-com:office:office" xmlns:r="http://schemas.openxmlformats.org/officeDocument/2006/relationships" xmlns:m="http://schemas.openxmlformats.org/officeDocument/2006/math" xmlns:v="urn:schemas-microsoft-com:vml" xmlns:wp="http://schemas.openxmlformats.org/drawingml/2006/wordprocessingDrawing" xmlns:w10="urn:schemas-microsoft-com:office:word" xmlns:w="http://schemas.openxmlformats.org/wordprocessingml/2006/main" xmlns:wne="http://schemas.microsoft.com/office/word/2006/wordml">
+<w:hdr xmlns:wpc="http://schemas.microsoft.com/office/word/2010/wordprocessingCanvas" xmlns:mc="http://schemas.openxmlformats.org/markup-compatibility/2006" xmlns:o="urn:schemas-microsoft-com:office:office" xmlns:r="http://schemas.openxmlformats.org/officeDocument/2006/relationships" xmlns:m="http://schemas.openxmlformats.org/officeDocument/2006/math" xmlns:v="urn:schemas-microsoft-com:vml" xmlns:wp14="http://schemas.microsoft.com/office/word/2010/wordprocessingDrawing" xmlns:wp="http://schemas.openxmlformats.org/drawingml/2006/wordprocessingDrawing" xmlns:w10="urn:schemas-microsoft-com:office:word" xmlns:w="http://schemas.openxmlformats.org/wordprocessingml/2006/main" xmlns:w14="http://schemas.microsoft.com/office/word/2010/wordml" xmlns:w15="http://schemas.microsoft.com/office/word/2012/wordml" xmlns:wpg="http://schemas.microsoft.com/office/word/2010/wordprocessingGroup" xmlns:wpi="http://schemas.microsoft.com/office/word/2010/wordprocessingInk" xmlns:wne="http://schemas.microsoft.com/office/word/2006/wordml" xmlns:wps="http://schemas.microsoft.com/office/word/2010/wordprocessingShape" mc:Ignorable="w14 w15 wp14">
   <w:p>
     <w:pPr>
       <w:pStyle w:val="Header"/>
@@ -1705,6 +3872,7 @@
         <w:dataBinding w:prefixMappings="xmlns:ns0='http://schemas.openxmlformats.org/package/2006/metadata/core-properties' xmlns:ns1='http://purl.org/dc/elements/1.1/'" w:xpath="/ns0:coreProperties[1]/ns1:title[1]" w:storeItemID="{6C3C8BC8-F283-45AE-878A-BAB7291924A1}"/>
         <w:text/>
       </w:sdtPr>
+      <w:sdtEndPr/>
       <w:sdtContent>
         <w:r>
           <w:rPr>
@@ -1748,6 +3916,7 @@
           <w:calendar w:val="gregorian"/>
         </w:date>
       </w:sdtPr>
+      <w:sdtEndPr/>
       <w:sdtContent>
         <w:r>
           <w:rPr>
@@ -1771,11 +3940,11 @@
 </file>
 
 <file path=word/numbering.xml><?xml version="1.0" encoding="utf-8"?>
-<w:numbering xmlns:ve="http://schemas.openxmlformats.org/markup-compatibility/2006" xmlns:o="urn:schemas-microsoft-com:office:office" xmlns:r="http://schemas.openxmlformats.org/officeDocument/2006/relationships" xmlns:m="http://schemas.openxmlformats.org/officeDocument/2006/math" xmlns:v="urn:schemas-microsoft-com:vml" xmlns:wp="http://schemas.openxmlformats.org/drawingml/2006/wordprocessingDrawing" xmlns:w10="urn:schemas-microsoft-com:office:word" xmlns:w="http://schemas.openxmlformats.org/wordprocessingml/2006/main" xmlns:wne="http://schemas.microsoft.com/office/word/2006/wordml">
+<w:numbering xmlns:wpc="http://schemas.microsoft.com/office/word/2010/wordprocessingCanvas" xmlns:mc="http://schemas.openxmlformats.org/markup-compatibility/2006" xmlns:o="urn:schemas-microsoft-com:office:office" xmlns:r="http://schemas.openxmlformats.org/officeDocument/2006/relationships" xmlns:m="http://schemas.openxmlformats.org/officeDocument/2006/math" xmlns:v="urn:schemas-microsoft-com:vml" xmlns:wp14="http://schemas.microsoft.com/office/word/2010/wordprocessingDrawing" xmlns:wp="http://schemas.openxmlformats.org/drawingml/2006/wordprocessingDrawing" xmlns:w10="urn:schemas-microsoft-com:office:word" xmlns:w="http://schemas.openxmlformats.org/wordprocessingml/2006/main" xmlns:w14="http://schemas.microsoft.com/office/word/2010/wordml" xmlns:w15="http://schemas.microsoft.com/office/word/2012/wordml" xmlns:wpg="http://schemas.microsoft.com/office/word/2010/wordprocessingGroup" xmlns:wpi="http://schemas.microsoft.com/office/word/2010/wordprocessingInk" xmlns:wne="http://schemas.microsoft.com/office/word/2006/wordml" xmlns:wps="http://schemas.microsoft.com/office/word/2010/wordprocessingShape" mc:Ignorable="w14 w15 wp14">
   <w:abstractNum w:abstractNumId="0">
     <w:nsid w:val="33A33104"/>
     <w:multiLevelType w:val="hybridMultilevel"/>
-    <w:tmpl w:val="35DCA820"/>
+    <w:tmpl w:val="67A005D4"/>
     <w:lvl w:ilvl="0" w:tplc="0409000F">
       <w:start w:val="1"/>
       <w:numFmt w:val="decimal"/>
@@ -1858,14 +4027,605 @@
       </w:pPr>
     </w:lvl>
   </w:abstractNum>
+  <w:abstractNum w:abstractNumId="1">
+    <w:nsid w:val="37C2478B"/>
+    <w:multiLevelType w:val="hybridMultilevel"/>
+    <w:tmpl w:val="E444A126"/>
+    <w:lvl w:ilvl="0" w:tplc="0409000F">
+      <w:start w:val="1"/>
+      <w:numFmt w:val="decimal"/>
+      <w:lvlText w:val="%1."/>
+      <w:lvlJc w:val="left"/>
+      <w:pPr>
+        <w:ind w:left="720" w:hanging="360"/>
+      </w:pPr>
+    </w:lvl>
+    <w:lvl w:ilvl="1" w:tplc="04090019" w:tentative="1">
+      <w:start w:val="1"/>
+      <w:numFmt w:val="lowerLetter"/>
+      <w:lvlText w:val="%2."/>
+      <w:lvlJc w:val="left"/>
+      <w:pPr>
+        <w:ind w:left="1440" w:hanging="360"/>
+      </w:pPr>
+    </w:lvl>
+    <w:lvl w:ilvl="2" w:tplc="0409001B" w:tentative="1">
+      <w:start w:val="1"/>
+      <w:numFmt w:val="lowerRoman"/>
+      <w:lvlText w:val="%3."/>
+      <w:lvlJc w:val="right"/>
+      <w:pPr>
+        <w:ind w:left="2160" w:hanging="180"/>
+      </w:pPr>
+    </w:lvl>
+    <w:lvl w:ilvl="3" w:tplc="0409000F" w:tentative="1">
+      <w:start w:val="1"/>
+      <w:numFmt w:val="decimal"/>
+      <w:lvlText w:val="%4."/>
+      <w:lvlJc w:val="left"/>
+      <w:pPr>
+        <w:ind w:left="2880" w:hanging="360"/>
+      </w:pPr>
+    </w:lvl>
+    <w:lvl w:ilvl="4" w:tplc="04090019" w:tentative="1">
+      <w:start w:val="1"/>
+      <w:numFmt w:val="lowerLetter"/>
+      <w:lvlText w:val="%5."/>
+      <w:lvlJc w:val="left"/>
+      <w:pPr>
+        <w:ind w:left="3600" w:hanging="360"/>
+      </w:pPr>
+    </w:lvl>
+    <w:lvl w:ilvl="5" w:tplc="0409001B" w:tentative="1">
+      <w:start w:val="1"/>
+      <w:numFmt w:val="lowerRoman"/>
+      <w:lvlText w:val="%6."/>
+      <w:lvlJc w:val="right"/>
+      <w:pPr>
+        <w:ind w:left="4320" w:hanging="180"/>
+      </w:pPr>
+    </w:lvl>
+    <w:lvl w:ilvl="6" w:tplc="0409000F" w:tentative="1">
+      <w:start w:val="1"/>
+      <w:numFmt w:val="decimal"/>
+      <w:lvlText w:val="%7."/>
+      <w:lvlJc w:val="left"/>
+      <w:pPr>
+        <w:ind w:left="5040" w:hanging="360"/>
+      </w:pPr>
+    </w:lvl>
+    <w:lvl w:ilvl="7" w:tplc="04090019" w:tentative="1">
+      <w:start w:val="1"/>
+      <w:numFmt w:val="lowerLetter"/>
+      <w:lvlText w:val="%8."/>
+      <w:lvlJc w:val="left"/>
+      <w:pPr>
+        <w:ind w:left="5760" w:hanging="360"/>
+      </w:pPr>
+    </w:lvl>
+    <w:lvl w:ilvl="8" w:tplc="0409001B" w:tentative="1">
+      <w:start w:val="1"/>
+      <w:numFmt w:val="lowerRoman"/>
+      <w:lvlText w:val="%9."/>
+      <w:lvlJc w:val="right"/>
+      <w:pPr>
+        <w:ind w:left="6480" w:hanging="180"/>
+      </w:pPr>
+    </w:lvl>
+  </w:abstractNum>
+  <w:abstractNum w:abstractNumId="2">
+    <w:nsid w:val="4E431759"/>
+    <w:multiLevelType w:val="hybridMultilevel"/>
+    <w:tmpl w:val="F4FE75AC"/>
+    <w:lvl w:ilvl="0" w:tplc="0409000F">
+      <w:start w:val="1"/>
+      <w:numFmt w:val="decimal"/>
+      <w:lvlText w:val="%1."/>
+      <w:lvlJc w:val="left"/>
+      <w:pPr>
+        <w:ind w:left="720" w:hanging="360"/>
+      </w:pPr>
+    </w:lvl>
+    <w:lvl w:ilvl="1" w:tplc="04090019" w:tentative="1">
+      <w:start w:val="1"/>
+      <w:numFmt w:val="lowerLetter"/>
+      <w:lvlText w:val="%2."/>
+      <w:lvlJc w:val="left"/>
+      <w:pPr>
+        <w:ind w:left="1440" w:hanging="360"/>
+      </w:pPr>
+    </w:lvl>
+    <w:lvl w:ilvl="2" w:tplc="0409001B" w:tentative="1">
+      <w:start w:val="1"/>
+      <w:numFmt w:val="lowerRoman"/>
+      <w:lvlText w:val="%3."/>
+      <w:lvlJc w:val="right"/>
+      <w:pPr>
+        <w:ind w:left="2160" w:hanging="180"/>
+      </w:pPr>
+    </w:lvl>
+    <w:lvl w:ilvl="3" w:tplc="0409000F" w:tentative="1">
+      <w:start w:val="1"/>
+      <w:numFmt w:val="decimal"/>
+      <w:lvlText w:val="%4."/>
+      <w:lvlJc w:val="left"/>
+      <w:pPr>
+        <w:ind w:left="2880" w:hanging="360"/>
+      </w:pPr>
+    </w:lvl>
+    <w:lvl w:ilvl="4" w:tplc="04090019" w:tentative="1">
+      <w:start w:val="1"/>
+      <w:numFmt w:val="lowerLetter"/>
+      <w:lvlText w:val="%5."/>
+      <w:lvlJc w:val="left"/>
+      <w:pPr>
+        <w:ind w:left="3600" w:hanging="360"/>
+      </w:pPr>
+    </w:lvl>
+    <w:lvl w:ilvl="5" w:tplc="0409001B" w:tentative="1">
+      <w:start w:val="1"/>
+      <w:numFmt w:val="lowerRoman"/>
+      <w:lvlText w:val="%6."/>
+      <w:lvlJc w:val="right"/>
+      <w:pPr>
+        <w:ind w:left="4320" w:hanging="180"/>
+      </w:pPr>
+    </w:lvl>
+    <w:lvl w:ilvl="6" w:tplc="0409000F" w:tentative="1">
+      <w:start w:val="1"/>
+      <w:numFmt w:val="decimal"/>
+      <w:lvlText w:val="%7."/>
+      <w:lvlJc w:val="left"/>
+      <w:pPr>
+        <w:ind w:left="5040" w:hanging="360"/>
+      </w:pPr>
+    </w:lvl>
+    <w:lvl w:ilvl="7" w:tplc="04090019" w:tentative="1">
+      <w:start w:val="1"/>
+      <w:numFmt w:val="lowerLetter"/>
+      <w:lvlText w:val="%8."/>
+      <w:lvlJc w:val="left"/>
+      <w:pPr>
+        <w:ind w:left="5760" w:hanging="360"/>
+      </w:pPr>
+    </w:lvl>
+    <w:lvl w:ilvl="8" w:tplc="0409001B" w:tentative="1">
+      <w:start w:val="1"/>
+      <w:numFmt w:val="lowerRoman"/>
+      <w:lvlText w:val="%9."/>
+      <w:lvlJc w:val="right"/>
+      <w:pPr>
+        <w:ind w:left="6480" w:hanging="180"/>
+      </w:pPr>
+    </w:lvl>
+  </w:abstractNum>
+  <w:abstractNum w:abstractNumId="3">
+    <w:nsid w:val="4E6D6FC1"/>
+    <w:multiLevelType w:val="hybridMultilevel"/>
+    <w:tmpl w:val="30720240"/>
+    <w:lvl w:ilvl="0" w:tplc="04090001">
+      <w:start w:val="1"/>
+      <w:numFmt w:val="bullet"/>
+      <w:lvlText w:val=""/>
+      <w:lvlJc w:val="left"/>
+      <w:pPr>
+        <w:ind w:left="720" w:hanging="360"/>
+      </w:pPr>
+      <w:rPr>
+        <w:rFonts w:ascii="Symbol" w:hAnsi="Symbol" w:hint="default"/>
+      </w:rPr>
+    </w:lvl>
+    <w:lvl w:ilvl="1" w:tplc="04090003" w:tentative="1">
+      <w:start w:val="1"/>
+      <w:numFmt w:val="bullet"/>
+      <w:lvlText w:val="o"/>
+      <w:lvlJc w:val="left"/>
+      <w:pPr>
+        <w:ind w:left="1440" w:hanging="360"/>
+      </w:pPr>
+      <w:rPr>
+        <w:rFonts w:ascii="Courier New" w:hAnsi="Courier New" w:cs="Courier New" w:hint="default"/>
+      </w:rPr>
+    </w:lvl>
+    <w:lvl w:ilvl="2" w:tplc="04090005" w:tentative="1">
+      <w:start w:val="1"/>
+      <w:numFmt w:val="bullet"/>
+      <w:lvlText w:val=""/>
+      <w:lvlJc w:val="left"/>
+      <w:pPr>
+        <w:ind w:left="2160" w:hanging="360"/>
+      </w:pPr>
+      <w:rPr>
+        <w:rFonts w:ascii="Wingdings" w:hAnsi="Wingdings" w:hint="default"/>
+      </w:rPr>
+    </w:lvl>
+    <w:lvl w:ilvl="3" w:tplc="04090001" w:tentative="1">
+      <w:start w:val="1"/>
+      <w:numFmt w:val="bullet"/>
+      <w:lvlText w:val=""/>
+      <w:lvlJc w:val="left"/>
+      <w:pPr>
+        <w:ind w:left="2880" w:hanging="360"/>
+      </w:pPr>
+      <w:rPr>
+        <w:rFonts w:ascii="Symbol" w:hAnsi="Symbol" w:hint="default"/>
+      </w:rPr>
+    </w:lvl>
+    <w:lvl w:ilvl="4" w:tplc="04090003" w:tentative="1">
+      <w:start w:val="1"/>
+      <w:numFmt w:val="bullet"/>
+      <w:lvlText w:val="o"/>
+      <w:lvlJc w:val="left"/>
+      <w:pPr>
+        <w:ind w:left="3600" w:hanging="360"/>
+      </w:pPr>
+      <w:rPr>
+        <w:rFonts w:ascii="Courier New" w:hAnsi="Courier New" w:cs="Courier New" w:hint="default"/>
+      </w:rPr>
+    </w:lvl>
+    <w:lvl w:ilvl="5" w:tplc="04090005" w:tentative="1">
+      <w:start w:val="1"/>
+      <w:numFmt w:val="bullet"/>
+      <w:lvlText w:val=""/>
+      <w:lvlJc w:val="left"/>
+      <w:pPr>
+        <w:ind w:left="4320" w:hanging="360"/>
+      </w:pPr>
+      <w:rPr>
+        <w:rFonts w:ascii="Wingdings" w:hAnsi="Wingdings" w:hint="default"/>
+      </w:rPr>
+    </w:lvl>
+    <w:lvl w:ilvl="6" w:tplc="04090001" w:tentative="1">
+      <w:start w:val="1"/>
+      <w:numFmt w:val="bullet"/>
+      <w:lvlText w:val=""/>
+      <w:lvlJc w:val="left"/>
+      <w:pPr>
+        <w:ind w:left="5040" w:hanging="360"/>
+      </w:pPr>
+      <w:rPr>
+        <w:rFonts w:ascii="Symbol" w:hAnsi="Symbol" w:hint="default"/>
+      </w:rPr>
+    </w:lvl>
+    <w:lvl w:ilvl="7" w:tplc="04090003" w:tentative="1">
+      <w:start w:val="1"/>
+      <w:numFmt w:val="bullet"/>
+      <w:lvlText w:val="o"/>
+      <w:lvlJc w:val="left"/>
+      <w:pPr>
+        <w:ind w:left="5760" w:hanging="360"/>
+      </w:pPr>
+      <w:rPr>
+        <w:rFonts w:ascii="Courier New" w:hAnsi="Courier New" w:cs="Courier New" w:hint="default"/>
+      </w:rPr>
+    </w:lvl>
+    <w:lvl w:ilvl="8" w:tplc="04090005" w:tentative="1">
+      <w:start w:val="1"/>
+      <w:numFmt w:val="bullet"/>
+      <w:lvlText w:val=""/>
+      <w:lvlJc w:val="left"/>
+      <w:pPr>
+        <w:ind w:left="6480" w:hanging="360"/>
+      </w:pPr>
+      <w:rPr>
+        <w:rFonts w:ascii="Wingdings" w:hAnsi="Wingdings" w:hint="default"/>
+      </w:rPr>
+    </w:lvl>
+  </w:abstractNum>
+  <w:abstractNum w:abstractNumId="4">
+    <w:nsid w:val="52B71079"/>
+    <w:multiLevelType w:val="hybridMultilevel"/>
+    <w:tmpl w:val="3B408B30"/>
+    <w:lvl w:ilvl="0" w:tplc="04090001">
+      <w:start w:val="1"/>
+      <w:numFmt w:val="bullet"/>
+      <w:lvlText w:val=""/>
+      <w:lvlJc w:val="left"/>
+      <w:pPr>
+        <w:ind w:left="720" w:hanging="360"/>
+      </w:pPr>
+      <w:rPr>
+        <w:rFonts w:ascii="Symbol" w:hAnsi="Symbol" w:hint="default"/>
+      </w:rPr>
+    </w:lvl>
+    <w:lvl w:ilvl="1" w:tplc="04090003" w:tentative="1">
+      <w:start w:val="1"/>
+      <w:numFmt w:val="bullet"/>
+      <w:lvlText w:val="o"/>
+      <w:lvlJc w:val="left"/>
+      <w:pPr>
+        <w:ind w:left="1440" w:hanging="360"/>
+      </w:pPr>
+      <w:rPr>
+        <w:rFonts w:ascii="Courier New" w:hAnsi="Courier New" w:cs="Courier New" w:hint="default"/>
+      </w:rPr>
+    </w:lvl>
+    <w:lvl w:ilvl="2" w:tplc="04090005" w:tentative="1">
+      <w:start w:val="1"/>
+      <w:numFmt w:val="bullet"/>
+      <w:lvlText w:val=""/>
+      <w:lvlJc w:val="left"/>
+      <w:pPr>
+        <w:ind w:left="2160" w:hanging="360"/>
+      </w:pPr>
+      <w:rPr>
+        <w:rFonts w:ascii="Wingdings" w:hAnsi="Wingdings" w:hint="default"/>
+      </w:rPr>
+    </w:lvl>
+    <w:lvl w:ilvl="3" w:tplc="04090001" w:tentative="1">
+      <w:start w:val="1"/>
+      <w:numFmt w:val="bullet"/>
+      <w:lvlText w:val=""/>
+      <w:lvlJc w:val="left"/>
+      <w:pPr>
+        <w:ind w:left="2880" w:hanging="360"/>
+      </w:pPr>
+      <w:rPr>
+        <w:rFonts w:ascii="Symbol" w:hAnsi="Symbol" w:hint="default"/>
+      </w:rPr>
+    </w:lvl>
+    <w:lvl w:ilvl="4" w:tplc="04090003" w:tentative="1">
+      <w:start w:val="1"/>
+      <w:numFmt w:val="bullet"/>
+      <w:lvlText w:val="o"/>
+      <w:lvlJc w:val="left"/>
+      <w:pPr>
+        <w:ind w:left="3600" w:hanging="360"/>
+      </w:pPr>
+      <w:rPr>
+        <w:rFonts w:ascii="Courier New" w:hAnsi="Courier New" w:cs="Courier New" w:hint="default"/>
+      </w:rPr>
+    </w:lvl>
+    <w:lvl w:ilvl="5" w:tplc="04090005" w:tentative="1">
+      <w:start w:val="1"/>
+      <w:numFmt w:val="bullet"/>
+      <w:lvlText w:val=""/>
+      <w:lvlJc w:val="left"/>
+      <w:pPr>
+        <w:ind w:left="4320" w:hanging="360"/>
+      </w:pPr>
+      <w:rPr>
+        <w:rFonts w:ascii="Wingdings" w:hAnsi="Wingdings" w:hint="default"/>
+      </w:rPr>
+    </w:lvl>
+    <w:lvl w:ilvl="6" w:tplc="04090001" w:tentative="1">
+      <w:start w:val="1"/>
+      <w:numFmt w:val="bullet"/>
+      <w:lvlText w:val=""/>
+      <w:lvlJc w:val="left"/>
+      <w:pPr>
+        <w:ind w:left="5040" w:hanging="360"/>
+      </w:pPr>
+      <w:rPr>
+        <w:rFonts w:ascii="Symbol" w:hAnsi="Symbol" w:hint="default"/>
+      </w:rPr>
+    </w:lvl>
+    <w:lvl w:ilvl="7" w:tplc="04090003" w:tentative="1">
+      <w:start w:val="1"/>
+      <w:numFmt w:val="bullet"/>
+      <w:lvlText w:val="o"/>
+      <w:lvlJc w:val="left"/>
+      <w:pPr>
+        <w:ind w:left="5760" w:hanging="360"/>
+      </w:pPr>
+      <w:rPr>
+        <w:rFonts w:ascii="Courier New" w:hAnsi="Courier New" w:cs="Courier New" w:hint="default"/>
+      </w:rPr>
+    </w:lvl>
+    <w:lvl w:ilvl="8" w:tplc="04090005" w:tentative="1">
+      <w:start w:val="1"/>
+      <w:numFmt w:val="bullet"/>
+      <w:lvlText w:val=""/>
+      <w:lvlJc w:val="left"/>
+      <w:pPr>
+        <w:ind w:left="6480" w:hanging="360"/>
+      </w:pPr>
+      <w:rPr>
+        <w:rFonts w:ascii="Wingdings" w:hAnsi="Wingdings" w:hint="default"/>
+      </w:rPr>
+    </w:lvl>
+  </w:abstractNum>
+  <w:abstractNum w:abstractNumId="5">
+    <w:nsid w:val="569C5BA1"/>
+    <w:multiLevelType w:val="hybridMultilevel"/>
+    <w:tmpl w:val="FB6E72B2"/>
+    <w:lvl w:ilvl="0" w:tplc="0409000F">
+      <w:start w:val="1"/>
+      <w:numFmt w:val="decimal"/>
+      <w:lvlText w:val="%1."/>
+      <w:lvlJc w:val="left"/>
+      <w:pPr>
+        <w:ind w:left="720" w:hanging="360"/>
+      </w:pPr>
+    </w:lvl>
+    <w:lvl w:ilvl="1" w:tplc="04090019" w:tentative="1">
+      <w:start w:val="1"/>
+      <w:numFmt w:val="lowerLetter"/>
+      <w:lvlText w:val="%2."/>
+      <w:lvlJc w:val="left"/>
+      <w:pPr>
+        <w:ind w:left="1440" w:hanging="360"/>
+      </w:pPr>
+    </w:lvl>
+    <w:lvl w:ilvl="2" w:tplc="0409001B" w:tentative="1">
+      <w:start w:val="1"/>
+      <w:numFmt w:val="lowerRoman"/>
+      <w:lvlText w:val="%3."/>
+      <w:lvlJc w:val="right"/>
+      <w:pPr>
+        <w:ind w:left="2160" w:hanging="180"/>
+      </w:pPr>
+    </w:lvl>
+    <w:lvl w:ilvl="3" w:tplc="0409000F" w:tentative="1">
+      <w:start w:val="1"/>
+      <w:numFmt w:val="decimal"/>
+      <w:lvlText w:val="%4."/>
+      <w:lvlJc w:val="left"/>
+      <w:pPr>
+        <w:ind w:left="2880" w:hanging="360"/>
+      </w:pPr>
+    </w:lvl>
+    <w:lvl w:ilvl="4" w:tplc="04090019" w:tentative="1">
+      <w:start w:val="1"/>
+      <w:numFmt w:val="lowerLetter"/>
+      <w:lvlText w:val="%5."/>
+      <w:lvlJc w:val="left"/>
+      <w:pPr>
+        <w:ind w:left="3600" w:hanging="360"/>
+      </w:pPr>
+    </w:lvl>
+    <w:lvl w:ilvl="5" w:tplc="0409001B" w:tentative="1">
+      <w:start w:val="1"/>
+      <w:numFmt w:val="lowerRoman"/>
+      <w:lvlText w:val="%6."/>
+      <w:lvlJc w:val="right"/>
+      <w:pPr>
+        <w:ind w:left="4320" w:hanging="180"/>
+      </w:pPr>
+    </w:lvl>
+    <w:lvl w:ilvl="6" w:tplc="0409000F" w:tentative="1">
+      <w:start w:val="1"/>
+      <w:numFmt w:val="decimal"/>
+      <w:lvlText w:val="%7."/>
+      <w:lvlJc w:val="left"/>
+      <w:pPr>
+        <w:ind w:left="5040" w:hanging="360"/>
+      </w:pPr>
+    </w:lvl>
+    <w:lvl w:ilvl="7" w:tplc="04090019" w:tentative="1">
+      <w:start w:val="1"/>
+      <w:numFmt w:val="lowerLetter"/>
+      <w:lvlText w:val="%8."/>
+      <w:lvlJc w:val="left"/>
+      <w:pPr>
+        <w:ind w:left="5760" w:hanging="360"/>
+      </w:pPr>
+    </w:lvl>
+    <w:lvl w:ilvl="8" w:tplc="0409001B" w:tentative="1">
+      <w:start w:val="1"/>
+      <w:numFmt w:val="lowerRoman"/>
+      <w:lvlText w:val="%9."/>
+      <w:lvlJc w:val="right"/>
+      <w:pPr>
+        <w:ind w:left="6480" w:hanging="180"/>
+      </w:pPr>
+    </w:lvl>
+  </w:abstractNum>
+  <w:abstractNum w:abstractNumId="6">
+    <w:nsid w:val="66645396"/>
+    <w:multiLevelType w:val="hybridMultilevel"/>
+    <w:tmpl w:val="B8D6768A"/>
+    <w:lvl w:ilvl="0" w:tplc="04090001">
+      <w:start w:val="1"/>
+      <w:numFmt w:val="bullet"/>
+      <w:lvlText w:val=""/>
+      <w:lvlJc w:val="left"/>
+      <w:pPr>
+        <w:ind w:left="720" w:hanging="360"/>
+      </w:pPr>
+      <w:rPr>
+        <w:rFonts w:ascii="Symbol" w:hAnsi="Symbol" w:hint="default"/>
+      </w:rPr>
+    </w:lvl>
+    <w:lvl w:ilvl="1" w:tplc="04090019" w:tentative="1">
+      <w:start w:val="1"/>
+      <w:numFmt w:val="lowerLetter"/>
+      <w:lvlText w:val="%2."/>
+      <w:lvlJc w:val="left"/>
+      <w:pPr>
+        <w:ind w:left="1440" w:hanging="360"/>
+      </w:pPr>
+    </w:lvl>
+    <w:lvl w:ilvl="2" w:tplc="0409001B" w:tentative="1">
+      <w:start w:val="1"/>
+      <w:numFmt w:val="lowerRoman"/>
+      <w:lvlText w:val="%3."/>
+      <w:lvlJc w:val="right"/>
+      <w:pPr>
+        <w:ind w:left="2160" w:hanging="180"/>
+      </w:pPr>
+    </w:lvl>
+    <w:lvl w:ilvl="3" w:tplc="0409000F" w:tentative="1">
+      <w:start w:val="1"/>
+      <w:numFmt w:val="decimal"/>
+      <w:lvlText w:val="%4."/>
+      <w:lvlJc w:val="left"/>
+      <w:pPr>
+        <w:ind w:left="2880" w:hanging="360"/>
+      </w:pPr>
+    </w:lvl>
+    <w:lvl w:ilvl="4" w:tplc="04090019" w:tentative="1">
+      <w:start w:val="1"/>
+      <w:numFmt w:val="lowerLetter"/>
+      <w:lvlText w:val="%5."/>
+      <w:lvlJc w:val="left"/>
+      <w:pPr>
+        <w:ind w:left="3600" w:hanging="360"/>
+      </w:pPr>
+    </w:lvl>
+    <w:lvl w:ilvl="5" w:tplc="0409001B" w:tentative="1">
+      <w:start w:val="1"/>
+      <w:numFmt w:val="lowerRoman"/>
+      <w:lvlText w:val="%6."/>
+      <w:lvlJc w:val="right"/>
+      <w:pPr>
+        <w:ind w:left="4320" w:hanging="180"/>
+      </w:pPr>
+    </w:lvl>
+    <w:lvl w:ilvl="6" w:tplc="0409000F" w:tentative="1">
+      <w:start w:val="1"/>
+      <w:numFmt w:val="decimal"/>
+      <w:lvlText w:val="%7."/>
+      <w:lvlJc w:val="left"/>
+      <w:pPr>
+        <w:ind w:left="5040" w:hanging="360"/>
+      </w:pPr>
+    </w:lvl>
+    <w:lvl w:ilvl="7" w:tplc="04090019" w:tentative="1">
+      <w:start w:val="1"/>
+      <w:numFmt w:val="lowerLetter"/>
+      <w:lvlText w:val="%8."/>
+      <w:lvlJc w:val="left"/>
+      <w:pPr>
+        <w:ind w:left="5760" w:hanging="360"/>
+      </w:pPr>
+    </w:lvl>
+    <w:lvl w:ilvl="8" w:tplc="0409001B" w:tentative="1">
+      <w:start w:val="1"/>
+      <w:numFmt w:val="lowerRoman"/>
+      <w:lvlText w:val="%9."/>
+      <w:lvlJc w:val="right"/>
+      <w:pPr>
+        <w:ind w:left="6480" w:hanging="180"/>
+      </w:pPr>
+    </w:lvl>
+  </w:abstractNum>
   <w:num w:numId="1">
     <w:abstractNumId w:val="0"/>
+  </w:num>
+  <w:num w:numId="2">
+    <w:abstractNumId w:val="1"/>
+  </w:num>
+  <w:num w:numId="3">
+    <w:abstractNumId w:val="4"/>
+  </w:num>
+  <w:num w:numId="4">
+    <w:abstractNumId w:val="3"/>
+  </w:num>
+  <w:num w:numId="5">
+    <w:abstractNumId w:val="2"/>
+  </w:num>
+  <w:num w:numId="6">
+    <w:abstractNumId w:val="6"/>
+  </w:num>
+  <w:num w:numId="7">
+    <w:abstractNumId w:val="5"/>
   </w:num>
 </w:numbering>
 </file>
 
 <file path=word/styles.xml><?xml version="1.0" encoding="utf-8"?>
-<w:styles xmlns:r="http://schemas.openxmlformats.org/officeDocument/2006/relationships" xmlns:w="http://schemas.openxmlformats.org/wordprocessingml/2006/main">
+<w:styles xmlns:mc="http://schemas.openxmlformats.org/markup-compatibility/2006" xmlns:r="http://schemas.openxmlformats.org/officeDocument/2006/relationships" xmlns:w="http://schemas.openxmlformats.org/wordprocessingml/2006/main" xmlns:w14="http://schemas.microsoft.com/office/word/2010/wordml" xmlns:w15="http://schemas.microsoft.com/office/word/2012/wordml" mc:Ignorable="w14 w15">
   <w:docDefaults>
     <w:rPrDefault>
       <w:rPr>
@@ -1881,144 +4641,378 @@
       </w:pPr>
     </w:pPrDefault>
   </w:docDefaults>
-  <w:latentStyles w:defLockedState="0" w:defUIPriority="99" w:defSemiHidden="1" w:defUnhideWhenUsed="1" w:defQFormat="0" w:count="267">
-    <w:lsdException w:name="Normal" w:semiHidden="0" w:uiPriority="0" w:unhideWhenUsed="0" w:qFormat="1"/>
-    <w:lsdException w:name="heading 1" w:semiHidden="0" w:uiPriority="9" w:unhideWhenUsed="0" w:qFormat="1"/>
-    <w:lsdException w:name="heading 2" w:uiPriority="9" w:qFormat="1"/>
-    <w:lsdException w:name="heading 3" w:uiPriority="9" w:qFormat="1"/>
-    <w:lsdException w:name="heading 4" w:uiPriority="9" w:qFormat="1"/>
-    <w:lsdException w:name="heading 5" w:uiPriority="9" w:qFormat="1"/>
-    <w:lsdException w:name="heading 6" w:uiPriority="9" w:qFormat="1"/>
-    <w:lsdException w:name="heading 7" w:uiPriority="9" w:qFormat="1"/>
-    <w:lsdException w:name="heading 8" w:uiPriority="9" w:qFormat="1"/>
-    <w:lsdException w:name="heading 9" w:uiPriority="9" w:qFormat="1"/>
-    <w:lsdException w:name="toc 1" w:uiPriority="39"/>
-    <w:lsdException w:name="toc 2" w:uiPriority="39"/>
-    <w:lsdException w:name="toc 3" w:uiPriority="39"/>
-    <w:lsdException w:name="toc 4" w:uiPriority="39"/>
-    <w:lsdException w:name="toc 5" w:uiPriority="39"/>
-    <w:lsdException w:name="toc 6" w:uiPriority="39"/>
-    <w:lsdException w:name="toc 7" w:uiPriority="39"/>
-    <w:lsdException w:name="toc 8" w:uiPriority="39"/>
-    <w:lsdException w:name="toc 9" w:uiPriority="39"/>
-    <w:lsdException w:name="caption" w:uiPriority="35" w:qFormat="1"/>
-    <w:lsdException w:name="Title" w:semiHidden="0" w:uiPriority="0" w:unhideWhenUsed="0" w:qFormat="1"/>
-    <w:lsdException w:name="Default Paragraph Font" w:uiPriority="1"/>
-    <w:lsdException w:name="Subtitle" w:semiHidden="0" w:uiPriority="0" w:unhideWhenUsed="0" w:qFormat="1"/>
-    <w:lsdException w:name="Strong" w:semiHidden="0" w:uiPriority="22" w:unhideWhenUsed="0" w:qFormat="1"/>
-    <w:lsdException w:name="Emphasis" w:semiHidden="0" w:uiPriority="20" w:unhideWhenUsed="0" w:qFormat="1"/>
-    <w:lsdException w:name="Table Grid" w:semiHidden="0" w:uiPriority="59" w:unhideWhenUsed="0"/>
-    <w:lsdException w:name="Placeholder Text" w:unhideWhenUsed="0"/>
-    <w:lsdException w:name="No Spacing" w:semiHidden="0" w:uiPriority="1" w:unhideWhenUsed="0" w:qFormat="1"/>
-    <w:lsdException w:name="Light Shading" w:semiHidden="0" w:uiPriority="60" w:unhideWhenUsed="0"/>
-    <w:lsdException w:name="Light List" w:semiHidden="0" w:uiPriority="61" w:unhideWhenUsed="0"/>
-    <w:lsdException w:name="Light Grid" w:semiHidden="0" w:uiPriority="62" w:unhideWhenUsed="0"/>
-    <w:lsdException w:name="Medium Shading 1" w:semiHidden="0" w:uiPriority="63" w:unhideWhenUsed="0"/>
-    <w:lsdException w:name="Medium Shading 2" w:semiHidden="0" w:uiPriority="64" w:unhideWhenUsed="0"/>
-    <w:lsdException w:name="Medium List 1" w:semiHidden="0" w:uiPriority="65" w:unhideWhenUsed="0"/>
-    <w:lsdException w:name="Medium List 2" w:semiHidden="0" w:uiPriority="66" w:unhideWhenUsed="0"/>
-    <w:lsdException w:name="Medium Grid 1" w:semiHidden="0" w:uiPriority="67" w:unhideWhenUsed="0"/>
-    <w:lsdException w:name="Medium Grid 2" w:semiHidden="0" w:uiPriority="68" w:unhideWhenUsed="0"/>
-    <w:lsdException w:name="Medium Grid 3" w:semiHidden="0" w:uiPriority="69" w:unhideWhenUsed="0"/>
-    <w:lsdException w:name="Dark List" w:semiHidden="0" w:uiPriority="70" w:unhideWhenUsed="0"/>
-    <w:lsdException w:name="Colorful Shading" w:semiHidden="0" w:uiPriority="71" w:unhideWhenUsed="0"/>
-    <w:lsdException w:name="Colorful List" w:semiHidden="0" w:uiPriority="72" w:unhideWhenUsed="0"/>
-    <w:lsdException w:name="Colorful Grid" w:semiHidden="0" w:uiPriority="73" w:unhideWhenUsed="0"/>
-    <w:lsdException w:name="Light Shading Accent 1" w:semiHidden="0" w:uiPriority="60" w:unhideWhenUsed="0"/>
-    <w:lsdException w:name="Light List Accent 1" w:semiHidden="0" w:uiPriority="61" w:unhideWhenUsed="0"/>
-    <w:lsdException w:name="Light Grid Accent 1" w:semiHidden="0" w:uiPriority="62" w:unhideWhenUsed="0"/>
-    <w:lsdException w:name="Medium Shading 1 Accent 1" w:semiHidden="0" w:uiPriority="63" w:unhideWhenUsed="0"/>
-    <w:lsdException w:name="Medium Shading 2 Accent 1" w:semiHidden="0" w:uiPriority="64" w:unhideWhenUsed="0"/>
-    <w:lsdException w:name="Medium List 1 Accent 1" w:semiHidden="0" w:uiPriority="65" w:unhideWhenUsed="0"/>
-    <w:lsdException w:name="Revision" w:unhideWhenUsed="0"/>
-    <w:lsdException w:name="List Paragraph" w:semiHidden="0" w:uiPriority="34" w:unhideWhenUsed="0" w:qFormat="1"/>
-    <w:lsdException w:name="Quote" w:semiHidden="0" w:uiPriority="29" w:unhideWhenUsed="0" w:qFormat="1"/>
-    <w:lsdException w:name="Intense Quote" w:semiHidden="0" w:uiPriority="30" w:unhideWhenUsed="0" w:qFormat="1"/>
-    <w:lsdException w:name="Medium List 2 Accent 1" w:semiHidden="0" w:uiPriority="66" w:unhideWhenUsed="0"/>
-    <w:lsdException w:name="Medium Grid 1 Accent 1" w:semiHidden="0" w:uiPriority="67" w:unhideWhenUsed="0"/>
-    <w:lsdException w:name="Medium Grid 2 Accent 1" w:semiHidden="0" w:uiPriority="68" w:unhideWhenUsed="0"/>
-    <w:lsdException w:name="Medium Grid 3 Accent 1" w:semiHidden="0" w:uiPriority="69" w:unhideWhenUsed="0"/>
-    <w:lsdException w:name="Dark List Accent 1" w:semiHidden="0" w:uiPriority="70" w:unhideWhenUsed="0"/>
-    <w:lsdException w:name="Colorful Shading Accent 1" w:semiHidden="0" w:uiPriority="71" w:unhideWhenUsed="0"/>
-    <w:lsdException w:name="Colorful List Accent 1" w:semiHidden="0" w:uiPriority="72" w:unhideWhenUsed="0"/>
-    <w:lsdException w:name="Colorful Grid Accent 1" w:semiHidden="0" w:uiPriority="73" w:unhideWhenUsed="0"/>
-    <w:lsdException w:name="Light Shading Accent 2" w:semiHidden="0" w:uiPriority="60" w:unhideWhenUsed="0"/>
-    <w:lsdException w:name="Light List Accent 2" w:semiHidden="0" w:uiPriority="61" w:unhideWhenUsed="0"/>
-    <w:lsdException w:name="Light Grid Accent 2" w:semiHidden="0" w:uiPriority="62" w:unhideWhenUsed="0"/>
-    <w:lsdException w:name="Medium Shading 1 Accent 2" w:semiHidden="0" w:uiPriority="63" w:unhideWhenUsed="0"/>
-    <w:lsdException w:name="Medium Shading 2 Accent 2" w:semiHidden="0" w:uiPriority="64" w:unhideWhenUsed="0"/>
-    <w:lsdException w:name="Medium List 1 Accent 2" w:semiHidden="0" w:uiPriority="65" w:unhideWhenUsed="0"/>
-    <w:lsdException w:name="Medium List 2 Accent 2" w:semiHidden="0" w:uiPriority="66" w:unhideWhenUsed="0"/>
-    <w:lsdException w:name="Medium Grid 1 Accent 2" w:semiHidden="0" w:uiPriority="67" w:unhideWhenUsed="0"/>
-    <w:lsdException w:name="Medium Grid 2 Accent 2" w:semiHidden="0" w:uiPriority="68" w:unhideWhenUsed="0"/>
-    <w:lsdException w:name="Medium Grid 3 Accent 2" w:semiHidden="0" w:uiPriority="69" w:unhideWhenUsed="0"/>
-    <w:lsdException w:name="Dark List Accent 2" w:semiHidden="0" w:uiPriority="70" w:unhideWhenUsed="0"/>
-    <w:lsdException w:name="Colorful Shading Accent 2" w:semiHidden="0" w:uiPriority="71" w:unhideWhenUsed="0"/>
-    <w:lsdException w:name="Colorful List Accent 2" w:semiHidden="0" w:uiPriority="72" w:unhideWhenUsed="0"/>
-    <w:lsdException w:name="Colorful Grid Accent 2" w:semiHidden="0" w:uiPriority="73" w:unhideWhenUsed="0"/>
-    <w:lsdException w:name="Light Shading Accent 3" w:semiHidden="0" w:uiPriority="60" w:unhideWhenUsed="0"/>
-    <w:lsdException w:name="Light List Accent 3" w:semiHidden="0" w:uiPriority="61" w:unhideWhenUsed="0"/>
-    <w:lsdException w:name="Light Grid Accent 3" w:semiHidden="0" w:uiPriority="62" w:unhideWhenUsed="0"/>
-    <w:lsdException w:name="Medium Shading 1 Accent 3" w:semiHidden="0" w:uiPriority="63" w:unhideWhenUsed="0"/>
-    <w:lsdException w:name="Medium Shading 2 Accent 3" w:semiHidden="0" w:uiPriority="64" w:unhideWhenUsed="0"/>
-    <w:lsdException w:name="Medium List 1 Accent 3" w:semiHidden="0" w:uiPriority="65" w:unhideWhenUsed="0"/>
-    <w:lsdException w:name="Medium List 2 Accent 3" w:semiHidden="0" w:uiPriority="66" w:unhideWhenUsed="0"/>
-    <w:lsdException w:name="Medium Grid 1 Accent 3" w:semiHidden="0" w:uiPriority="67" w:unhideWhenUsed="0"/>
-    <w:lsdException w:name="Medium Grid 2 Accent 3" w:semiHidden="0" w:uiPriority="68" w:unhideWhenUsed="0"/>
-    <w:lsdException w:name="Medium Grid 3 Accent 3" w:semiHidden="0" w:uiPriority="69" w:unhideWhenUsed="0"/>
-    <w:lsdException w:name="Dark List Accent 3" w:semiHidden="0" w:uiPriority="70" w:unhideWhenUsed="0"/>
-    <w:lsdException w:name="Colorful Shading Accent 3" w:semiHidden="0" w:uiPriority="71" w:unhideWhenUsed="0"/>
-    <w:lsdException w:name="Colorful List Accent 3" w:semiHidden="0" w:uiPriority="72" w:unhideWhenUsed="0"/>
-    <w:lsdException w:name="Colorful Grid Accent 3" w:semiHidden="0" w:uiPriority="73" w:unhideWhenUsed="0"/>
-    <w:lsdException w:name="Light Shading Accent 4" w:semiHidden="0" w:uiPriority="60" w:unhideWhenUsed="0"/>
-    <w:lsdException w:name="Light List Accent 4" w:semiHidden="0" w:uiPriority="61" w:unhideWhenUsed="0"/>
-    <w:lsdException w:name="Light Grid Accent 4" w:semiHidden="0" w:uiPriority="62" w:unhideWhenUsed="0"/>
-    <w:lsdException w:name="Medium Shading 1 Accent 4" w:semiHidden="0" w:uiPriority="63" w:unhideWhenUsed="0"/>
-    <w:lsdException w:name="Medium Shading 2 Accent 4" w:semiHidden="0" w:uiPriority="64" w:unhideWhenUsed="0"/>
-    <w:lsdException w:name="Medium List 1 Accent 4" w:semiHidden="0" w:uiPriority="65" w:unhideWhenUsed="0"/>
-    <w:lsdException w:name="Medium List 2 Accent 4" w:semiHidden="0" w:uiPriority="66" w:unhideWhenUsed="0"/>
-    <w:lsdException w:name="Medium Grid 1 Accent 4" w:semiHidden="0" w:uiPriority="67" w:unhideWhenUsed="0"/>
-    <w:lsdException w:name="Medium Grid 2 Accent 4" w:semiHidden="0" w:uiPriority="68" w:unhideWhenUsed="0"/>
-    <w:lsdException w:name="Medium Grid 3 Accent 4" w:semiHidden="0" w:uiPriority="69" w:unhideWhenUsed="0"/>
-    <w:lsdException w:name="Dark List Accent 4" w:semiHidden="0" w:uiPriority="70" w:unhideWhenUsed="0"/>
-    <w:lsdException w:name="Colorful Shading Accent 4" w:semiHidden="0" w:uiPriority="71" w:unhideWhenUsed="0"/>
-    <w:lsdException w:name="Colorful List Accent 4" w:semiHidden="0" w:uiPriority="72" w:unhideWhenUsed="0"/>
-    <w:lsdException w:name="Colorful Grid Accent 4" w:semiHidden="0" w:uiPriority="73" w:unhideWhenUsed="0"/>
-    <w:lsdException w:name="Light Shading Accent 5" w:semiHidden="0" w:uiPriority="60" w:unhideWhenUsed="0"/>
-    <w:lsdException w:name="Light List Accent 5" w:semiHidden="0" w:uiPriority="61" w:unhideWhenUsed="0"/>
-    <w:lsdException w:name="Light Grid Accent 5" w:semiHidden="0" w:uiPriority="62" w:unhideWhenUsed="0"/>
-    <w:lsdException w:name="Medium Shading 1 Accent 5" w:semiHidden="0" w:uiPriority="63" w:unhideWhenUsed="0"/>
-    <w:lsdException w:name="Medium Shading 2 Accent 5" w:semiHidden="0" w:uiPriority="64" w:unhideWhenUsed="0"/>
-    <w:lsdException w:name="Medium List 1 Accent 5" w:semiHidden="0" w:uiPriority="65" w:unhideWhenUsed="0"/>
-    <w:lsdException w:name="Medium List 2 Accent 5" w:semiHidden="0" w:uiPriority="66" w:unhideWhenUsed="0"/>
-    <w:lsdException w:name="Medium Grid 1 Accent 5" w:semiHidden="0" w:uiPriority="67" w:unhideWhenUsed="0"/>
-    <w:lsdException w:name="Medium Grid 2 Accent 5" w:semiHidden="0" w:uiPriority="68" w:unhideWhenUsed="0"/>
-    <w:lsdException w:name="Medium Grid 3 Accent 5" w:semiHidden="0" w:uiPriority="69" w:unhideWhenUsed="0"/>
-    <w:lsdException w:name="Dark List Accent 5" w:semiHidden="0" w:uiPriority="70" w:unhideWhenUsed="0"/>
-    <w:lsdException w:name="Colorful Shading Accent 5" w:semiHidden="0" w:uiPriority="71" w:unhideWhenUsed="0"/>
-    <w:lsdException w:name="Colorful List Accent 5" w:semiHidden="0" w:uiPriority="72" w:unhideWhenUsed="0"/>
-    <w:lsdException w:name="Colorful Grid Accent 5" w:semiHidden="0" w:uiPriority="73" w:unhideWhenUsed="0"/>
-    <w:lsdException w:name="Light Shading Accent 6" w:semiHidden="0" w:uiPriority="60" w:unhideWhenUsed="0"/>
-    <w:lsdException w:name="Light List Accent 6" w:semiHidden="0" w:uiPriority="61" w:unhideWhenUsed="0"/>
-    <w:lsdException w:name="Light Grid Accent 6" w:semiHidden="0" w:uiPriority="62" w:unhideWhenUsed="0"/>
-    <w:lsdException w:name="Medium Shading 1 Accent 6" w:semiHidden="0" w:uiPriority="63" w:unhideWhenUsed="0"/>
-    <w:lsdException w:name="Medium Shading 2 Accent 6" w:semiHidden="0" w:uiPriority="64" w:unhideWhenUsed="0"/>
-    <w:lsdException w:name="Medium List 1 Accent 6" w:semiHidden="0" w:uiPriority="65" w:unhideWhenUsed="0"/>
-    <w:lsdException w:name="Medium List 2 Accent 6" w:semiHidden="0" w:uiPriority="66" w:unhideWhenUsed="0"/>
-    <w:lsdException w:name="Medium Grid 1 Accent 6" w:semiHidden="0" w:uiPriority="67" w:unhideWhenUsed="0"/>
-    <w:lsdException w:name="Medium Grid 2 Accent 6" w:semiHidden="0" w:uiPriority="68" w:unhideWhenUsed="0"/>
-    <w:lsdException w:name="Medium Grid 3 Accent 6" w:semiHidden="0" w:uiPriority="69" w:unhideWhenUsed="0"/>
-    <w:lsdException w:name="Dark List Accent 6" w:semiHidden="0" w:uiPriority="70" w:unhideWhenUsed="0"/>
-    <w:lsdException w:name="Colorful Shading Accent 6" w:semiHidden="0" w:uiPriority="71" w:unhideWhenUsed="0"/>
-    <w:lsdException w:name="Colorful List Accent 6" w:semiHidden="0" w:uiPriority="72" w:unhideWhenUsed="0"/>
-    <w:lsdException w:name="Colorful Grid Accent 6" w:semiHidden="0" w:uiPriority="73" w:unhideWhenUsed="0"/>
-    <w:lsdException w:name="Subtle Emphasis" w:semiHidden="0" w:uiPriority="19" w:unhideWhenUsed="0" w:qFormat="1"/>
-    <w:lsdException w:name="Intense Emphasis" w:semiHidden="0" w:uiPriority="21" w:unhideWhenUsed="0" w:qFormat="1"/>
-    <w:lsdException w:name="Subtle Reference" w:semiHidden="0" w:uiPriority="31" w:unhideWhenUsed="0" w:qFormat="1"/>
-    <w:lsdException w:name="Intense Reference" w:semiHidden="0" w:uiPriority="32" w:unhideWhenUsed="0" w:qFormat="1"/>
-    <w:lsdException w:name="Book Title" w:semiHidden="0" w:uiPriority="33" w:unhideWhenUsed="0" w:qFormat="1"/>
-    <w:lsdException w:name="Bibliography" w:uiPriority="37"/>
-    <w:lsdException w:name="TOC Heading" w:uiPriority="39" w:qFormat="1"/>
+  <w:latentStyles w:defLockedState="0" w:defUIPriority="99" w:defSemiHidden="0" w:defUnhideWhenUsed="0" w:defQFormat="0" w:count="371">
+    <w:lsdException w:name="Normal" w:uiPriority="0" w:qFormat="1"/>
+    <w:lsdException w:name="heading 1" w:uiPriority="9" w:qFormat="1"/>
+    <w:lsdException w:name="heading 2" w:semiHidden="1" w:uiPriority="9" w:unhideWhenUsed="1" w:qFormat="1"/>
+    <w:lsdException w:name="heading 3" w:semiHidden="1" w:uiPriority="9" w:unhideWhenUsed="1" w:qFormat="1"/>
+    <w:lsdException w:name="heading 4" w:semiHidden="1" w:uiPriority="9" w:unhideWhenUsed="1" w:qFormat="1"/>
+    <w:lsdException w:name="heading 5" w:semiHidden="1" w:uiPriority="9" w:unhideWhenUsed="1" w:qFormat="1"/>
+    <w:lsdException w:name="heading 6" w:semiHidden="1" w:uiPriority="9" w:unhideWhenUsed="1" w:qFormat="1"/>
+    <w:lsdException w:name="heading 7" w:semiHidden="1" w:uiPriority="9" w:unhideWhenUsed="1" w:qFormat="1"/>
+    <w:lsdException w:name="heading 8" w:semiHidden="1" w:uiPriority="9" w:unhideWhenUsed="1" w:qFormat="1"/>
+    <w:lsdException w:name="heading 9" w:semiHidden="1" w:uiPriority="9" w:unhideWhenUsed="1" w:qFormat="1"/>
+    <w:lsdException w:name="index 1" w:semiHidden="1" w:unhideWhenUsed="1"/>
+    <w:lsdException w:name="index 2" w:semiHidden="1" w:unhideWhenUsed="1"/>
+    <w:lsdException w:name="index 3" w:semiHidden="1" w:unhideWhenUsed="1"/>
+    <w:lsdException w:name="index 4" w:semiHidden="1" w:unhideWhenUsed="1"/>
+    <w:lsdException w:name="index 5" w:semiHidden="1" w:unhideWhenUsed="1"/>
+    <w:lsdException w:name="index 6" w:semiHidden="1" w:unhideWhenUsed="1"/>
+    <w:lsdException w:name="index 7" w:semiHidden="1" w:unhideWhenUsed="1"/>
+    <w:lsdException w:name="index 8" w:semiHidden="1" w:unhideWhenUsed="1"/>
+    <w:lsdException w:name="index 9" w:semiHidden="1" w:unhideWhenUsed="1"/>
+    <w:lsdException w:name="toc 1" w:semiHidden="1" w:uiPriority="39" w:unhideWhenUsed="1"/>
+    <w:lsdException w:name="toc 2" w:semiHidden="1" w:uiPriority="39" w:unhideWhenUsed="1"/>
+    <w:lsdException w:name="toc 3" w:semiHidden="1" w:uiPriority="39" w:unhideWhenUsed="1"/>
+    <w:lsdException w:name="toc 4" w:semiHidden="1" w:uiPriority="39" w:unhideWhenUsed="1"/>
+    <w:lsdException w:name="toc 5" w:semiHidden="1" w:uiPriority="39" w:unhideWhenUsed="1"/>
+    <w:lsdException w:name="toc 6" w:semiHidden="1" w:uiPriority="39" w:unhideWhenUsed="1"/>
+    <w:lsdException w:name="toc 7" w:semiHidden="1" w:uiPriority="39" w:unhideWhenUsed="1"/>
+    <w:lsdException w:name="toc 8" w:semiHidden="1" w:uiPriority="39" w:unhideWhenUsed="1"/>
+    <w:lsdException w:name="toc 9" w:semiHidden="1" w:uiPriority="39" w:unhideWhenUsed="1"/>
+    <w:lsdException w:name="Normal Indent" w:semiHidden="1" w:unhideWhenUsed="1"/>
+    <w:lsdException w:name="footnote text" w:semiHidden="1" w:unhideWhenUsed="1"/>
+    <w:lsdException w:name="annotation text" w:semiHidden="1" w:unhideWhenUsed="1"/>
+    <w:lsdException w:name="header" w:semiHidden="1" w:unhideWhenUsed="1"/>
+    <w:lsdException w:name="footer" w:semiHidden="1" w:unhideWhenUsed="1"/>
+    <w:lsdException w:name="index heading" w:semiHidden="1" w:unhideWhenUsed="1"/>
+    <w:lsdException w:name="caption" w:semiHidden="1" w:uiPriority="35" w:unhideWhenUsed="1" w:qFormat="1"/>
+    <w:lsdException w:name="table of figures" w:semiHidden="1" w:unhideWhenUsed="1"/>
+    <w:lsdException w:name="envelope address" w:semiHidden="1" w:unhideWhenUsed="1"/>
+    <w:lsdException w:name="envelope return" w:semiHidden="1" w:unhideWhenUsed="1"/>
+    <w:lsdException w:name="footnote reference" w:semiHidden="1" w:unhideWhenUsed="1"/>
+    <w:lsdException w:name="annotation reference" w:semiHidden="1" w:unhideWhenUsed="1"/>
+    <w:lsdException w:name="line number" w:semiHidden="1" w:unhideWhenUsed="1"/>
+    <w:lsdException w:name="page number" w:semiHidden="1" w:unhideWhenUsed="1"/>
+    <w:lsdException w:name="endnote reference" w:semiHidden="1" w:unhideWhenUsed="1"/>
+    <w:lsdException w:name="endnote text" w:semiHidden="1" w:unhideWhenUsed="1"/>
+    <w:lsdException w:name="table of authorities" w:semiHidden="1" w:unhideWhenUsed="1"/>
+    <w:lsdException w:name="macro" w:semiHidden="1" w:unhideWhenUsed="1"/>
+    <w:lsdException w:name="toa heading" w:semiHidden="1" w:unhideWhenUsed="1"/>
+    <w:lsdException w:name="List" w:semiHidden="1" w:unhideWhenUsed="1"/>
+    <w:lsdException w:name="List Bullet" w:semiHidden="1" w:unhideWhenUsed="1"/>
+    <w:lsdException w:name="List Number" w:semiHidden="1" w:unhideWhenUsed="1"/>
+    <w:lsdException w:name="List 2" w:semiHidden="1" w:unhideWhenUsed="1"/>
+    <w:lsdException w:name="List 3" w:semiHidden="1" w:unhideWhenUsed="1"/>
+    <w:lsdException w:name="List 4" w:semiHidden="1" w:unhideWhenUsed="1"/>
+    <w:lsdException w:name="List 5" w:semiHidden="1" w:unhideWhenUsed="1"/>
+    <w:lsdException w:name="List Bullet 2" w:semiHidden="1" w:unhideWhenUsed="1"/>
+    <w:lsdException w:name="List Bullet 3" w:semiHidden="1" w:unhideWhenUsed="1"/>
+    <w:lsdException w:name="List Bullet 4" w:semiHidden="1" w:unhideWhenUsed="1"/>
+    <w:lsdException w:name="List Bullet 5" w:semiHidden="1" w:unhideWhenUsed="1"/>
+    <w:lsdException w:name="List Number 2" w:semiHidden="1" w:unhideWhenUsed="1"/>
+    <w:lsdException w:name="List Number 3" w:semiHidden="1" w:unhideWhenUsed="1"/>
+    <w:lsdException w:name="List Number 4" w:semiHidden="1" w:unhideWhenUsed="1"/>
+    <w:lsdException w:name="List Number 5" w:semiHidden="1" w:unhideWhenUsed="1"/>
+    <w:lsdException w:name="Title" w:uiPriority="0" w:qFormat="1"/>
+    <w:lsdException w:name="Closing" w:semiHidden="1" w:unhideWhenUsed="1"/>
+    <w:lsdException w:name="Signature" w:semiHidden="1" w:unhideWhenUsed="1"/>
+    <w:lsdException w:name="Default Paragraph Font" w:semiHidden="1" w:uiPriority="1" w:unhideWhenUsed="1"/>
+    <w:lsdException w:name="Body Text" w:semiHidden="1" w:unhideWhenUsed="1"/>
+    <w:lsdException w:name="Body Text Indent" w:semiHidden="1" w:unhideWhenUsed="1"/>
+    <w:lsdException w:name="List Continue" w:semiHidden="1" w:unhideWhenUsed="1"/>
+    <w:lsdException w:name="List Continue 2" w:semiHidden="1" w:unhideWhenUsed="1"/>
+    <w:lsdException w:name="List Continue 3" w:semiHidden="1" w:unhideWhenUsed="1"/>
+    <w:lsdException w:name="List Continue 4" w:semiHidden="1" w:unhideWhenUsed="1"/>
+    <w:lsdException w:name="List Continue 5" w:semiHidden="1" w:unhideWhenUsed="1"/>
+    <w:lsdException w:name="Message Header" w:semiHidden="1" w:unhideWhenUsed="1"/>
+    <w:lsdException w:name="Subtitle" w:uiPriority="0" w:qFormat="1"/>
+    <w:lsdException w:name="Salutation" w:semiHidden="1" w:unhideWhenUsed="1"/>
+    <w:lsdException w:name="Date" w:semiHidden="1" w:unhideWhenUsed="1"/>
+    <w:lsdException w:name="Body Text First Indent" w:semiHidden="1" w:unhideWhenUsed="1"/>
+    <w:lsdException w:name="Body Text First Indent 2" w:semiHidden="1" w:unhideWhenUsed="1"/>
+    <w:lsdException w:name="Note Heading" w:semiHidden="1" w:unhideWhenUsed="1"/>
+    <w:lsdException w:name="Body Text 2" w:semiHidden="1" w:unhideWhenUsed="1"/>
+    <w:lsdException w:name="Body Text 3" w:semiHidden="1" w:unhideWhenUsed="1"/>
+    <w:lsdException w:name="Body Text Indent 2" w:semiHidden="1" w:unhideWhenUsed="1"/>
+    <w:lsdException w:name="Body Text Indent 3" w:semiHidden="1" w:unhideWhenUsed="1"/>
+    <w:lsdException w:name="Block Text" w:semiHidden="1" w:unhideWhenUsed="1"/>
+    <w:lsdException w:name="Hyperlink" w:semiHidden="1" w:unhideWhenUsed="1"/>
+    <w:lsdException w:name="FollowedHyperlink" w:semiHidden="1" w:unhideWhenUsed="1"/>
+    <w:lsdException w:name="Strong" w:uiPriority="22" w:qFormat="1"/>
+    <w:lsdException w:name="Emphasis" w:uiPriority="20" w:qFormat="1"/>
+    <w:lsdException w:name="Document Map" w:semiHidden="1" w:unhideWhenUsed="1"/>
+    <w:lsdException w:name="Plain Text" w:semiHidden="1" w:unhideWhenUsed="1"/>
+    <w:lsdException w:name="E-mail Signature" w:semiHidden="1" w:unhideWhenUsed="1"/>
+    <w:lsdException w:name="HTML Top of Form" w:semiHidden="1" w:unhideWhenUsed="1"/>
+    <w:lsdException w:name="HTML Bottom of Form" w:semiHidden="1" w:unhideWhenUsed="1"/>
+    <w:lsdException w:name="Normal (Web)" w:semiHidden="1" w:unhideWhenUsed="1"/>
+    <w:lsdException w:name="HTML Acronym" w:semiHidden="1" w:unhideWhenUsed="1"/>
+    <w:lsdException w:name="HTML Address" w:semiHidden="1" w:unhideWhenUsed="1"/>
+    <w:lsdException w:name="HTML Cite" w:semiHidden="1" w:unhideWhenUsed="1"/>
+    <w:lsdException w:name="HTML Code" w:semiHidden="1" w:unhideWhenUsed="1"/>
+    <w:lsdException w:name="HTML Definition" w:semiHidden="1" w:unhideWhenUsed="1"/>
+    <w:lsdException w:name="HTML Keyboard" w:semiHidden="1" w:unhideWhenUsed="1"/>
+    <w:lsdException w:name="HTML Preformatted" w:semiHidden="1" w:unhideWhenUsed="1"/>
+    <w:lsdException w:name="HTML Sample" w:semiHidden="1" w:unhideWhenUsed="1"/>
+    <w:lsdException w:name="HTML Typewriter" w:semiHidden="1" w:unhideWhenUsed="1"/>
+    <w:lsdException w:name="HTML Variable" w:semiHidden="1" w:unhideWhenUsed="1"/>
+    <w:lsdException w:name="Normal Table" w:semiHidden="1" w:unhideWhenUsed="1"/>
+    <w:lsdException w:name="annotation subject" w:semiHidden="1" w:unhideWhenUsed="1"/>
+    <w:lsdException w:name="No List" w:semiHidden="1" w:unhideWhenUsed="1"/>
+    <w:lsdException w:name="Outline List 1" w:semiHidden="1" w:unhideWhenUsed="1"/>
+    <w:lsdException w:name="Outline List 2" w:semiHidden="1" w:unhideWhenUsed="1"/>
+    <w:lsdException w:name="Outline List 3" w:semiHidden="1" w:unhideWhenUsed="1"/>
+    <w:lsdException w:name="Table Simple 1" w:semiHidden="1" w:unhideWhenUsed="1"/>
+    <w:lsdException w:name="Table Simple 2" w:semiHidden="1" w:unhideWhenUsed="1"/>
+    <w:lsdException w:name="Table Simple 3" w:semiHidden="1" w:unhideWhenUsed="1"/>
+    <w:lsdException w:name="Table Classic 1" w:semiHidden="1" w:unhideWhenUsed="1"/>
+    <w:lsdException w:name="Table Classic 2" w:semiHidden="1" w:unhideWhenUsed="1"/>
+    <w:lsdException w:name="Table Classic 3" w:semiHidden="1" w:unhideWhenUsed="1"/>
+    <w:lsdException w:name="Table Classic 4" w:semiHidden="1" w:unhideWhenUsed="1"/>
+    <w:lsdException w:name="Table Colorful 1" w:semiHidden="1" w:unhideWhenUsed="1"/>
+    <w:lsdException w:name="Table Colorful 2" w:semiHidden="1" w:unhideWhenUsed="1"/>
+    <w:lsdException w:name="Table Colorful 3" w:semiHidden="1" w:unhideWhenUsed="1"/>
+    <w:lsdException w:name="Table Columns 1" w:semiHidden="1" w:unhideWhenUsed="1"/>
+    <w:lsdException w:name="Table Columns 2" w:semiHidden="1" w:unhideWhenUsed="1"/>
+    <w:lsdException w:name="Table Columns 3" w:semiHidden="1" w:unhideWhenUsed="1"/>
+    <w:lsdException w:name="Table Columns 4" w:semiHidden="1" w:unhideWhenUsed="1"/>
+    <w:lsdException w:name="Table Columns 5" w:semiHidden="1" w:unhideWhenUsed="1"/>
+    <w:lsdException w:name="Table Grid 1" w:semiHidden="1" w:unhideWhenUsed="1"/>
+    <w:lsdException w:name="Table Grid 2" w:semiHidden="1" w:unhideWhenUsed="1"/>
+    <w:lsdException w:name="Table Grid 3" w:semiHidden="1" w:unhideWhenUsed="1"/>
+    <w:lsdException w:name="Table Grid 4" w:semiHidden="1" w:unhideWhenUsed="1"/>
+    <w:lsdException w:name="Table Grid 5" w:semiHidden="1" w:unhideWhenUsed="1"/>
+    <w:lsdException w:name="Table Grid 6" w:semiHidden="1" w:unhideWhenUsed="1"/>
+    <w:lsdException w:name="Table Grid 7" w:semiHidden="1" w:unhideWhenUsed="1"/>
+    <w:lsdException w:name="Table Grid 8" w:semiHidden="1" w:unhideWhenUsed="1"/>
+    <w:lsdException w:name="Table List 1" w:semiHidden="1" w:unhideWhenUsed="1"/>
+    <w:lsdException w:name="Table List 2" w:semiHidden="1" w:unhideWhenUsed="1"/>
+    <w:lsdException w:name="Table List 3" w:semiHidden="1" w:unhideWhenUsed="1"/>
+    <w:lsdException w:name="Table List 4" w:semiHidden="1" w:unhideWhenUsed="1"/>
+    <w:lsdException w:name="Table List 5" w:semiHidden="1" w:unhideWhenUsed="1"/>
+    <w:lsdException w:name="Table List 6" w:semiHidden="1" w:unhideWhenUsed="1"/>
+    <w:lsdException w:name="Table List 7" w:semiHidden="1" w:unhideWhenUsed="1"/>
+    <w:lsdException w:name="Table List 8" w:semiHidden="1" w:unhideWhenUsed="1"/>
+    <w:lsdException w:name="Table 3D effects 1" w:semiHidden="1" w:unhideWhenUsed="1"/>
+    <w:lsdException w:name="Table 3D effects 2" w:semiHidden="1" w:unhideWhenUsed="1"/>
+    <w:lsdException w:name="Table 3D effects 3" w:semiHidden="1" w:unhideWhenUsed="1"/>
+    <w:lsdException w:name="Table Contemporary" w:semiHidden="1" w:unhideWhenUsed="1"/>
+    <w:lsdException w:name="Table Elegant" w:semiHidden="1" w:unhideWhenUsed="1"/>
+    <w:lsdException w:name="Table Professional" w:semiHidden="1" w:unhideWhenUsed="1"/>
+    <w:lsdException w:name="Table Subtle 1" w:semiHidden="1" w:unhideWhenUsed="1"/>
+    <w:lsdException w:name="Table Subtle 2" w:semiHidden="1" w:unhideWhenUsed="1"/>
+    <w:lsdException w:name="Table Web 1" w:semiHidden="1" w:unhideWhenUsed="1"/>
+    <w:lsdException w:name="Table Web 2" w:semiHidden="1" w:unhideWhenUsed="1"/>
+    <w:lsdException w:name="Table Web 3" w:semiHidden="1" w:unhideWhenUsed="1"/>
+    <w:lsdException w:name="Balloon Text" w:semiHidden="1" w:unhideWhenUsed="1"/>
+    <w:lsdException w:name="Table Grid" w:uiPriority="59"/>
+    <w:lsdException w:name="Table Theme" w:semiHidden="1" w:unhideWhenUsed="1"/>
+    <w:lsdException w:name="Placeholder Text" w:semiHidden="1"/>
+    <w:lsdException w:name="No Spacing" w:uiPriority="1" w:qFormat="1"/>
+    <w:lsdException w:name="Light Shading" w:uiPriority="60"/>
+    <w:lsdException w:name="Light List" w:uiPriority="61"/>
+    <w:lsdException w:name="Light Grid" w:uiPriority="62"/>
+    <w:lsdException w:name="Medium Shading 1" w:uiPriority="63"/>
+    <w:lsdException w:name="Medium Shading 2" w:uiPriority="64"/>
+    <w:lsdException w:name="Medium List 1" w:uiPriority="65"/>
+    <w:lsdException w:name="Medium List 2" w:uiPriority="66"/>
+    <w:lsdException w:name="Medium Grid 1" w:uiPriority="67"/>
+    <w:lsdException w:name="Medium Grid 2" w:uiPriority="68"/>
+    <w:lsdException w:name="Medium Grid 3" w:uiPriority="69"/>
+    <w:lsdException w:name="Dark List" w:uiPriority="70"/>
+    <w:lsdException w:name="Colorful Shading" w:uiPriority="71"/>
+    <w:lsdException w:name="Colorful List" w:uiPriority="72"/>
+    <w:lsdException w:name="Colorful Grid" w:uiPriority="73"/>
+    <w:lsdException w:name="Light Shading Accent 1" w:uiPriority="60"/>
+    <w:lsdException w:name="Light List Accent 1" w:uiPriority="61"/>
+    <w:lsdException w:name="Light Grid Accent 1" w:uiPriority="62"/>
+    <w:lsdException w:name="Medium Shading 1 Accent 1" w:uiPriority="63"/>
+    <w:lsdException w:name="Medium Shading 2 Accent 1" w:uiPriority="64"/>
+    <w:lsdException w:name="Medium List 1 Accent 1" w:uiPriority="65"/>
+    <w:lsdException w:name="Revision" w:semiHidden="1"/>
+    <w:lsdException w:name="List Paragraph" w:uiPriority="34" w:qFormat="1"/>
+    <w:lsdException w:name="Quote" w:uiPriority="29" w:qFormat="1"/>
+    <w:lsdException w:name="Intense Quote" w:uiPriority="30" w:qFormat="1"/>
+    <w:lsdException w:name="Medium List 2 Accent 1" w:uiPriority="66"/>
+    <w:lsdException w:name="Medium Grid 1 Accent 1" w:uiPriority="67"/>
+    <w:lsdException w:name="Medium Grid 2 Accent 1" w:uiPriority="68"/>
+    <w:lsdException w:name="Medium Grid 3 Accent 1" w:uiPriority="69"/>
+    <w:lsdException w:name="Dark List Accent 1" w:uiPriority="70"/>
+    <w:lsdException w:name="Colorful Shading Accent 1" w:uiPriority="71"/>
+    <w:lsdException w:name="Colorful List Accent 1" w:uiPriority="72"/>
+    <w:lsdException w:name="Colorful Grid Accent 1" w:uiPriority="73"/>
+    <w:lsdException w:name="Light Shading Accent 2" w:uiPriority="60"/>
+    <w:lsdException w:name="Light List Accent 2" w:uiPriority="61"/>
+    <w:lsdException w:name="Light Grid Accent 2" w:uiPriority="62"/>
+    <w:lsdException w:name="Medium Shading 1 Accent 2" w:uiPriority="63"/>
+    <w:lsdException w:name="Medium Shading 2 Accent 2" w:uiPriority="64"/>
+    <w:lsdException w:name="Medium List 1 Accent 2" w:uiPriority="65"/>
+    <w:lsdException w:name="Medium List 2 Accent 2" w:uiPriority="66"/>
+    <w:lsdException w:name="Medium Grid 1 Accent 2" w:uiPriority="67"/>
+    <w:lsdException w:name="Medium Grid 2 Accent 2" w:uiPriority="68"/>
+    <w:lsdException w:name="Medium Grid 3 Accent 2" w:uiPriority="69"/>
+    <w:lsdException w:name="Dark List Accent 2" w:uiPriority="70"/>
+    <w:lsdException w:name="Colorful Shading Accent 2" w:uiPriority="71"/>
+    <w:lsdException w:name="Colorful List Accent 2" w:uiPriority="72"/>
+    <w:lsdException w:name="Colorful Grid Accent 2" w:uiPriority="73"/>
+    <w:lsdException w:name="Light Shading Accent 3" w:uiPriority="60"/>
+    <w:lsdException w:name="Light List Accent 3" w:uiPriority="61"/>
+    <w:lsdException w:name="Light Grid Accent 3" w:uiPriority="62"/>
+    <w:lsdException w:name="Medium Shading 1 Accent 3" w:uiPriority="63"/>
+    <w:lsdException w:name="Medium Shading 2 Accent 3" w:uiPriority="64"/>
+    <w:lsdException w:name="Medium List 1 Accent 3" w:uiPriority="65"/>
+    <w:lsdException w:name="Medium List 2 Accent 3" w:uiPriority="66"/>
+    <w:lsdException w:name="Medium Grid 1 Accent 3" w:uiPriority="67"/>
+    <w:lsdException w:name="Medium Grid 2 Accent 3" w:uiPriority="68"/>
+    <w:lsdException w:name="Medium Grid 3 Accent 3" w:uiPriority="69"/>
+    <w:lsdException w:name="Dark List Accent 3" w:uiPriority="70"/>
+    <w:lsdException w:name="Colorful Shading Accent 3" w:uiPriority="71"/>
+    <w:lsdException w:name="Colorful List Accent 3" w:uiPriority="72"/>
+    <w:lsdException w:name="Colorful Grid Accent 3" w:uiPriority="73"/>
+    <w:lsdException w:name="Light Shading Accent 4" w:uiPriority="60"/>
+    <w:lsdException w:name="Light List Accent 4" w:uiPriority="61"/>
+    <w:lsdException w:name="Light Grid Accent 4" w:uiPriority="62"/>
+    <w:lsdException w:name="Medium Shading 1 Accent 4" w:uiPriority="63"/>
+    <w:lsdException w:name="Medium Shading 2 Accent 4" w:uiPriority="64"/>
+    <w:lsdException w:name="Medium List 1 Accent 4" w:uiPriority="65"/>
+    <w:lsdException w:name="Medium List 2 Accent 4" w:uiPriority="66"/>
+    <w:lsdException w:name="Medium Grid 1 Accent 4" w:uiPriority="67"/>
+    <w:lsdException w:name="Medium Grid 2 Accent 4" w:uiPriority="68"/>
+    <w:lsdException w:name="Medium Grid 3 Accent 4" w:uiPriority="69"/>
+    <w:lsdException w:name="Dark List Accent 4" w:uiPriority="70"/>
+    <w:lsdException w:name="Colorful Shading Accent 4" w:uiPriority="71"/>
+    <w:lsdException w:name="Colorful List Accent 4" w:uiPriority="72"/>
+    <w:lsdException w:name="Colorful Grid Accent 4" w:uiPriority="73"/>
+    <w:lsdException w:name="Light Shading Accent 5" w:uiPriority="60"/>
+    <w:lsdException w:name="Light List Accent 5" w:uiPriority="61"/>
+    <w:lsdException w:name="Light Grid Accent 5" w:uiPriority="62"/>
+    <w:lsdException w:name="Medium Shading 1 Accent 5" w:uiPriority="63"/>
+    <w:lsdException w:name="Medium Shading 2 Accent 5" w:uiPriority="64"/>
+    <w:lsdException w:name="Medium List 1 Accent 5" w:uiPriority="65"/>
+    <w:lsdException w:name="Medium List 2 Accent 5" w:uiPriority="66"/>
+    <w:lsdException w:name="Medium Grid 1 Accent 5" w:uiPriority="67"/>
+    <w:lsdException w:name="Medium Grid 2 Accent 5" w:uiPriority="68"/>
+    <w:lsdException w:name="Medium Grid 3 Accent 5" w:uiPriority="69"/>
+    <w:lsdException w:name="Dark List Accent 5" w:uiPriority="70"/>
+    <w:lsdException w:name="Colorful Shading Accent 5" w:uiPriority="71"/>
+    <w:lsdException w:name="Colorful List Accent 5" w:uiPriority="72"/>
+    <w:lsdException w:name="Colorful Grid Accent 5" w:uiPriority="73"/>
+    <w:lsdException w:name="Light Shading Accent 6" w:uiPriority="60"/>
+    <w:lsdException w:name="Light List Accent 6" w:uiPriority="61"/>
+    <w:lsdException w:name="Light Grid Accent 6" w:uiPriority="62"/>
+    <w:lsdException w:name="Medium Shading 1 Accent 6" w:uiPriority="63"/>
+    <w:lsdException w:name="Medium Shading 2 Accent 6" w:uiPriority="64"/>
+    <w:lsdException w:name="Medium List 1 Accent 6" w:uiPriority="65"/>
+    <w:lsdException w:name="Medium List 2 Accent 6" w:uiPriority="66"/>
+    <w:lsdException w:name="Medium Grid 1 Accent 6" w:uiPriority="67"/>
+    <w:lsdException w:name="Medium Grid 2 Accent 6" w:uiPriority="68"/>
+    <w:lsdException w:name="Medium Grid 3 Accent 6" w:uiPriority="69"/>
+    <w:lsdException w:name="Dark List Accent 6" w:uiPriority="70"/>
+    <w:lsdException w:name="Colorful Shading Accent 6" w:uiPriority="71"/>
+    <w:lsdException w:name="Colorful List Accent 6" w:uiPriority="72"/>
+    <w:lsdException w:name="Colorful Grid Accent 6" w:uiPriority="73"/>
+    <w:lsdException w:name="Subtle Emphasis" w:uiPriority="19" w:qFormat="1"/>
+    <w:lsdException w:name="Intense Emphasis" w:uiPriority="21" w:qFormat="1"/>
+    <w:lsdException w:name="Subtle Reference" w:uiPriority="31" w:qFormat="1"/>
+    <w:lsdException w:name="Intense Reference" w:uiPriority="32" w:qFormat="1"/>
+    <w:lsdException w:name="Book Title" w:uiPriority="33" w:qFormat="1"/>
+    <w:lsdException w:name="Bibliography" w:semiHidden="1" w:uiPriority="37" w:unhideWhenUsed="1"/>
+    <w:lsdException w:name="TOC Heading" w:semiHidden="1" w:uiPriority="39" w:unhideWhenUsed="1" w:qFormat="1"/>
+    <w:lsdException w:name="Plain Table 1" w:uiPriority="41"/>
+    <w:lsdException w:name="Plain Table 2" w:uiPriority="42"/>
+    <w:lsdException w:name="Plain Table 3" w:uiPriority="43"/>
+    <w:lsdException w:name="Plain Table 4" w:uiPriority="44"/>
+    <w:lsdException w:name="Plain Table 5" w:uiPriority="45"/>
+    <w:lsdException w:name="Grid Table Light" w:uiPriority="40"/>
+    <w:lsdException w:name="Grid Table 1 Light" w:uiPriority="46"/>
+    <w:lsdException w:name="Grid Table 2" w:uiPriority="47"/>
+    <w:lsdException w:name="Grid Table 3" w:uiPriority="48"/>
+    <w:lsdException w:name="Grid Table 4" w:uiPriority="49"/>
+    <w:lsdException w:name="Grid Table 5 Dark" w:uiPriority="50"/>
+    <w:lsdException w:name="Grid Table 6 Colorful" w:uiPriority="51"/>
+    <w:lsdException w:name="Grid Table 7 Colorful" w:uiPriority="52"/>
+    <w:lsdException w:name="Grid Table 1 Light Accent 1" w:uiPriority="46"/>
+    <w:lsdException w:name="Grid Table 2 Accent 1" w:uiPriority="47"/>
+    <w:lsdException w:name="Grid Table 3 Accent 1" w:uiPriority="48"/>
+    <w:lsdException w:name="Grid Table 4 Accent 1" w:uiPriority="49"/>
+    <w:lsdException w:name="Grid Table 5 Dark Accent 1" w:uiPriority="50"/>
+    <w:lsdException w:name="Grid Table 6 Colorful Accent 1" w:uiPriority="51"/>
+    <w:lsdException w:name="Grid Table 7 Colorful Accent 1" w:uiPriority="52"/>
+    <w:lsdException w:name="Grid Table 1 Light Accent 2" w:uiPriority="46"/>
+    <w:lsdException w:name="Grid Table 2 Accent 2" w:uiPriority="47"/>
+    <w:lsdException w:name="Grid Table 3 Accent 2" w:uiPriority="48"/>
+    <w:lsdException w:name="Grid Table 4 Accent 2" w:uiPriority="49"/>
+    <w:lsdException w:name="Grid Table 5 Dark Accent 2" w:uiPriority="50"/>
+    <w:lsdException w:name="Grid Table 6 Colorful Accent 2" w:uiPriority="51"/>
+    <w:lsdException w:name="Grid Table 7 Colorful Accent 2" w:uiPriority="52"/>
+    <w:lsdException w:name="Grid Table 1 Light Accent 3" w:uiPriority="46"/>
+    <w:lsdException w:name="Grid Table 2 Accent 3" w:uiPriority="47"/>
+    <w:lsdException w:name="Grid Table 3 Accent 3" w:uiPriority="48"/>
+    <w:lsdException w:name="Grid Table 4 Accent 3" w:uiPriority="49"/>
+    <w:lsdException w:name="Grid Table 5 Dark Accent 3" w:uiPriority="50"/>
+    <w:lsdException w:name="Grid Table 6 Colorful Accent 3" w:uiPriority="51"/>
+    <w:lsdException w:name="Grid Table 7 Colorful Accent 3" w:uiPriority="52"/>
+    <w:lsdException w:name="Grid Table 1 Light Accent 4" w:uiPriority="46"/>
+    <w:lsdException w:name="Grid Table 2 Accent 4" w:uiPriority="47"/>
+    <w:lsdException w:name="Grid Table 3 Accent 4" w:uiPriority="48"/>
+    <w:lsdException w:name="Grid Table 4 Accent 4" w:uiPriority="49"/>
+    <w:lsdException w:name="Grid Table 5 Dark Accent 4" w:uiPriority="50"/>
+    <w:lsdException w:name="Grid Table 6 Colorful Accent 4" w:uiPriority="51"/>
+    <w:lsdException w:name="Grid Table 7 Colorful Accent 4" w:uiPriority="52"/>
+    <w:lsdException w:name="Grid Table 1 Light Accent 5" w:uiPriority="46"/>
+    <w:lsdException w:name="Grid Table 2 Accent 5" w:uiPriority="47"/>
+    <w:lsdException w:name="Grid Table 3 Accent 5" w:uiPriority="48"/>
+    <w:lsdException w:name="Grid Table 4 Accent 5" w:uiPriority="49"/>
+    <w:lsdException w:name="Grid Table 5 Dark Accent 5" w:uiPriority="50"/>
+    <w:lsdException w:name="Grid Table 6 Colorful Accent 5" w:uiPriority="51"/>
+    <w:lsdException w:name="Grid Table 7 Colorful Accent 5" w:uiPriority="52"/>
+    <w:lsdException w:name="Grid Table 1 Light Accent 6" w:uiPriority="46"/>
+    <w:lsdException w:name="Grid Table 2 Accent 6" w:uiPriority="47"/>
+    <w:lsdException w:name="Grid Table 3 Accent 6" w:uiPriority="48"/>
+    <w:lsdException w:name="Grid Table 4 Accent 6" w:uiPriority="49"/>
+    <w:lsdException w:name="Grid Table 5 Dark Accent 6" w:uiPriority="50"/>
+    <w:lsdException w:name="Grid Table 6 Colorful Accent 6" w:uiPriority="51"/>
+    <w:lsdException w:name="Grid Table 7 Colorful Accent 6" w:uiPriority="52"/>
+    <w:lsdException w:name="List Table 1 Light" w:uiPriority="46"/>
+    <w:lsdException w:name="List Table 2" w:uiPriority="47"/>
+    <w:lsdException w:name="List Table 3" w:uiPriority="48"/>
+    <w:lsdException w:name="List Table 4" w:uiPriority="49"/>
+    <w:lsdException w:name="List Table 5 Dark" w:uiPriority="50"/>
+    <w:lsdException w:name="List Table 6 Colorful" w:uiPriority="51"/>
+    <w:lsdException w:name="List Table 7 Colorful" w:uiPriority="52"/>
+    <w:lsdException w:name="List Table 1 Light Accent 1" w:uiPriority="46"/>
+    <w:lsdException w:name="List Table 2 Accent 1" w:uiPriority="47"/>
+    <w:lsdException w:name="List Table 3 Accent 1" w:uiPriority="48"/>
+    <w:lsdException w:name="List Table 4 Accent 1" w:uiPriority="49"/>
+    <w:lsdException w:name="List Table 5 Dark Accent 1" w:uiPriority="50"/>
+    <w:lsdException w:name="List Table 6 Colorful Accent 1" w:uiPriority="51"/>
+    <w:lsdException w:name="List Table 7 Colorful Accent 1" w:uiPriority="52"/>
+    <w:lsdException w:name="List Table 1 Light Accent 2" w:uiPriority="46"/>
+    <w:lsdException w:name="List Table 2 Accent 2" w:uiPriority="47"/>
+    <w:lsdException w:name="List Table 3 Accent 2" w:uiPriority="48"/>
+    <w:lsdException w:name="List Table 4 Accent 2" w:uiPriority="49"/>
+    <w:lsdException w:name="List Table 5 Dark Accent 2" w:uiPriority="50"/>
+    <w:lsdException w:name="List Table 6 Colorful Accent 2" w:uiPriority="51"/>
+    <w:lsdException w:name="List Table 7 Colorful Accent 2" w:uiPriority="52"/>
+    <w:lsdException w:name="List Table 1 Light Accent 3" w:uiPriority="46"/>
+    <w:lsdException w:name="List Table 2 Accent 3" w:uiPriority="47"/>
+    <w:lsdException w:name="List Table 3 Accent 3" w:uiPriority="48"/>
+    <w:lsdException w:name="List Table 4 Accent 3" w:uiPriority="49"/>
+    <w:lsdException w:name="List Table 5 Dark Accent 3" w:uiPriority="50"/>
+    <w:lsdException w:name="List Table 6 Colorful Accent 3" w:uiPriority="51"/>
+    <w:lsdException w:name="List Table 7 Colorful Accent 3" w:uiPriority="52"/>
+    <w:lsdException w:name="List Table 1 Light Accent 4" w:uiPriority="46"/>
+    <w:lsdException w:name="List Table 2 Accent 4" w:uiPriority="47"/>
+    <w:lsdException w:name="List Table 3 Accent 4" w:uiPriority="48"/>
+    <w:lsdException w:name="List Table 4 Accent 4" w:uiPriority="49"/>
+    <w:lsdException w:name="List Table 5 Dark Accent 4" w:uiPriority="50"/>
+    <w:lsdException w:name="List Table 6 Colorful Accent 4" w:uiPriority="51"/>
+    <w:lsdException w:name="List Table 7 Colorful Accent 4" w:uiPriority="52"/>
+    <w:lsdException w:name="List Table 1 Light Accent 5" w:uiPriority="46"/>
+    <w:lsdException w:name="List Table 2 Accent 5" w:uiPriority="47"/>
+    <w:lsdException w:name="List Table 3 Accent 5" w:uiPriority="48"/>
+    <w:lsdException w:name="List Table 4 Accent 5" w:uiPriority="49"/>
+    <w:lsdException w:name="List Table 5 Dark Accent 5" w:uiPriority="50"/>
+    <w:lsdException w:name="List Table 6 Colorful Accent 5" w:uiPriority="51"/>
+    <w:lsdException w:name="List Table 7 Colorful Accent 5" w:uiPriority="52"/>
+    <w:lsdException w:name="List Table 1 Light Accent 6" w:uiPriority="46"/>
+    <w:lsdException w:name="List Table 2 Accent 6" w:uiPriority="47"/>
+    <w:lsdException w:name="List Table 3 Accent 6" w:uiPriority="48"/>
+    <w:lsdException w:name="List Table 4 Accent 6" w:uiPriority="49"/>
+    <w:lsdException w:name="List Table 5 Dark Accent 6" w:uiPriority="50"/>
+    <w:lsdException w:name="List Table 6 Colorful Accent 6" w:uiPriority="51"/>
+    <w:lsdException w:name="List Table 7 Colorful Accent 6" w:uiPriority="52"/>
   </w:latentStyles>
   <w:style w:type="paragraph" w:default="1" w:styleId="Normal">
     <w:name w:val="Normal"/>
@@ -2059,7 +5053,6 @@
     <w:uiPriority w:val="99"/>
     <w:semiHidden/>
     <w:unhideWhenUsed/>
-    <w:qFormat/>
     <w:tblPr>
       <w:tblInd w:w="0" w:type="dxa"/>
       <w:tblCellMar>
@@ -2319,6 +5312,37 @@
     <w:uiPriority w:val="99"/>
     <w:semiHidden/>
     <w:rsid w:val="00C82271"/>
+  </w:style>
+  <w:style w:type="paragraph" w:styleId="TOCHeading">
+    <w:name w:val="TOC Heading"/>
+    <w:basedOn w:val="Heading1"/>
+    <w:next w:val="Normal"/>
+    <w:uiPriority w:val="39"/>
+    <w:unhideWhenUsed/>
+    <w:qFormat/>
+    <w:rsid w:val="00D604A5"/>
+    <w:pPr>
+      <w:spacing w:before="240" w:line="259" w:lineRule="auto"/>
+      <w:outlineLvl w:val="9"/>
+    </w:pPr>
+    <w:rPr>
+      <w:b w:val="0"/>
+      <w:bCs w:val="0"/>
+      <w:sz w:val="32"/>
+      <w:szCs w:val="32"/>
+    </w:rPr>
+  </w:style>
+  <w:style w:type="paragraph" w:styleId="TOC1">
+    <w:name w:val="toc 1"/>
+    <w:basedOn w:val="Normal"/>
+    <w:next w:val="Normal"/>
+    <w:autoRedefine/>
+    <w:uiPriority w:val="39"/>
+    <w:unhideWhenUsed/>
+    <w:rsid w:val="00D604A5"/>
+    <w:pPr>
+      <w:spacing w:after="100"/>
+    </w:pPr>
   </w:style>
 </w:styles>
 </file>
@@ -2604,4 +5628,16 @@
   <a:objectDefaults/>
   <a:extraClrSchemeLst/>
 </a:theme>
+</file>
+
+<file path=customXml/item1.xml><?xml version="1.0" encoding="utf-8"?>
+<b:Sources xmlns:b="http://schemas.openxmlformats.org/officeDocument/2006/bibliography" xmlns="http://schemas.openxmlformats.org/officeDocument/2006/bibliography" SelectedStyle="\APA.XSL" StyleName="APA"/>
+</file>
+
+<file path=customXml/itemProps1.xml><?xml version="1.0" encoding="utf-8"?>
+<ds:datastoreItem xmlns:ds="http://schemas.openxmlformats.org/officeDocument/2006/customXml" ds:itemID="{EDC4600D-7436-4327-85BF-C811835AEFC1}">
+  <ds:schemaRefs>
+    <ds:schemaRef ds:uri="http://schemas.openxmlformats.org/officeDocument/2006/bibliography"/>
+  </ds:schemaRefs>
+</ds:datastoreItem>
 </file>
</xml_diff>

<commit_message>
update for ant instructions
</commit_message>
<xml_diff>
--- a/A-VIEW Client Installation.docx
+++ b/A-VIEW Client Installation.docx
@@ -243,7 +243,7 @@
           <w:r>
             <w:fldChar w:fldCharType="separate"/>
           </w:r>
-          <w:hyperlink w:anchor="_Toc438568123" w:history="1">
+          <w:hyperlink w:anchor="_Toc439346962" w:history="1">
             <w:r>
               <w:rPr>
                 <w:rStyle w:val="Hyperlink"/>
@@ -284,7 +284,7 @@
                 <w:noProof/>
                 <w:webHidden/>
               </w:rPr>
-              <w:instrText xml:space="preserve"> PAGEREF _Toc438568123 \h </w:instrText>
+              <w:instrText xml:space="preserve"> PAGEREF _Toc439346962 \h </w:instrText>
             </w:r>
             <w:r>
               <w:rPr>
@@ -327,7 +327,7 @@
               <w:noProof/>
             </w:rPr>
           </w:pPr>
-          <w:hyperlink w:anchor="_Toc438568124" w:history="1">
+          <w:hyperlink w:anchor="_Toc439346963" w:history="1">
             <w:r>
               <w:rPr>
                 <w:rStyle w:val="Hyperlink"/>
@@ -368,7 +368,7 @@
                 <w:noProof/>
                 <w:webHidden/>
               </w:rPr>
-              <w:instrText xml:space="preserve"> PAGEREF _Toc438568124 \h </w:instrText>
+              <w:instrText xml:space="preserve"> PAGEREF _Toc439346963 \h </w:instrText>
             </w:r>
             <w:r>
               <w:rPr>
@@ -411,7 +411,7 @@
               <w:noProof/>
             </w:rPr>
           </w:pPr>
-          <w:hyperlink w:anchor="_Toc438568125" w:history="1">
+          <w:hyperlink w:anchor="_Toc439346964" w:history="1">
             <w:r>
               <w:rPr>
                 <w:rStyle w:val="Hyperlink"/>
@@ -452,7 +452,7 @@
                 <w:noProof/>
                 <w:webHidden/>
               </w:rPr>
-              <w:instrText xml:space="preserve"> PAGEREF _Toc438568125 \h </w:instrText>
+              <w:instrText xml:space="preserve"> PAGEREF _Toc439346964 \h </w:instrText>
             </w:r>
             <w:r>
               <w:rPr>
@@ -495,7 +495,7 @@
               <w:noProof/>
             </w:rPr>
           </w:pPr>
-          <w:hyperlink w:anchor="_Toc438568126" w:history="1">
+          <w:hyperlink w:anchor="_Toc439346965" w:history="1">
             <w:r>
               <w:rPr>
                 <w:rStyle w:val="Hyperlink"/>
@@ -536,7 +536,7 @@
                 <w:noProof/>
                 <w:webHidden/>
               </w:rPr>
-              <w:instrText xml:space="preserve"> PAGEREF _Toc438568126 \h </w:instrText>
+              <w:instrText xml:space="preserve"> PAGEREF _Toc439346965 \h </w:instrText>
             </w:r>
             <w:r>
               <w:rPr>
@@ -579,7 +579,7 @@
               <w:noProof/>
             </w:rPr>
           </w:pPr>
-          <w:hyperlink w:anchor="_Toc438568127" w:history="1">
+          <w:hyperlink w:anchor="_Toc439346966" w:history="1">
             <w:r>
               <w:rPr>
                 <w:rStyle w:val="Hyperlink"/>
@@ -620,7 +620,7 @@
                 <w:noProof/>
                 <w:webHidden/>
               </w:rPr>
-              <w:instrText xml:space="preserve"> PAGEREF _Toc438568127 \h </w:instrText>
+              <w:instrText xml:space="preserve"> PAGEREF _Toc439346966 \h </w:instrText>
             </w:r>
             <w:r>
               <w:rPr>
@@ -663,7 +663,7 @@
               <w:noProof/>
             </w:rPr>
           </w:pPr>
-          <w:hyperlink w:anchor="_Toc438568128" w:history="1">
+          <w:hyperlink w:anchor="_Toc439346967" w:history="1">
             <w:r>
               <w:rPr>
                 <w:rStyle w:val="Hyperlink"/>
@@ -704,7 +704,7 @@
                 <w:noProof/>
                 <w:webHidden/>
               </w:rPr>
-              <w:instrText xml:space="preserve"> PAGEREF _Toc438568128 \h </w:instrText>
+              <w:instrText xml:space="preserve"> PAGEREF _Toc439346967 \h </w:instrText>
             </w:r>
             <w:r>
               <w:rPr>
@@ -747,7 +747,7 @@
               <w:noProof/>
             </w:rPr>
           </w:pPr>
-          <w:hyperlink w:anchor="_Toc438568129" w:history="1">
+          <w:hyperlink w:anchor="_Toc439346968" w:history="1">
             <w:r>
               <w:rPr>
                 <w:rStyle w:val="Hyperlink"/>
@@ -788,7 +788,7 @@
                 <w:noProof/>
                 <w:webHidden/>
               </w:rPr>
-              <w:instrText xml:space="preserve"> PAGEREF _Toc438568129 \h </w:instrText>
+              <w:instrText xml:space="preserve"> PAGEREF _Toc439346968 \h </w:instrText>
             </w:r>
             <w:r>
               <w:rPr>
@@ -831,7 +831,7 @@
               <w:noProof/>
             </w:rPr>
           </w:pPr>
-          <w:hyperlink w:anchor="_Toc438568130" w:history="1">
+          <w:hyperlink w:anchor="_Toc439346969" w:history="1">
             <w:r>
               <w:rPr>
                 <w:rStyle w:val="Hyperlink"/>
@@ -872,7 +872,7 @@
                 <w:noProof/>
                 <w:webHidden/>
               </w:rPr>
-              <w:instrText xml:space="preserve"> PAGEREF _Toc438568130 \h </w:instrText>
+              <w:instrText xml:space="preserve"> PAGEREF _Toc439346969 \h </w:instrText>
             </w:r>
             <w:r>
               <w:rPr>
@@ -915,7 +915,7 @@
               <w:noProof/>
             </w:rPr>
           </w:pPr>
-          <w:hyperlink w:anchor="_Toc438568131" w:history="1">
+          <w:hyperlink w:anchor="_Toc439346970" w:history="1">
             <w:r>
               <w:rPr>
                 <w:rStyle w:val="Hyperlink"/>
@@ -956,7 +956,7 @@
                 <w:noProof/>
                 <w:webHidden/>
               </w:rPr>
-              <w:instrText xml:space="preserve"> PAGEREF _Toc438568131 \h </w:instrText>
+              <w:instrText xml:space="preserve"> PAGEREF _Toc439346970 \h </w:instrText>
             </w:r>
             <w:r>
               <w:rPr>
@@ -976,7 +976,7 @@
                 <w:noProof/>
                 <w:webHidden/>
               </w:rPr>
-              <w:t>18</w:t>
+              <w:t>19</w:t>
             </w:r>
             <w:r>
               <w:rPr>
@@ -999,7 +999,7 @@
               <w:noProof/>
             </w:rPr>
           </w:pPr>
-          <w:hyperlink w:anchor="_Toc438568132" w:history="1">
+          <w:hyperlink w:anchor="_Toc439346971" w:history="1">
             <w:r>
               <w:rPr>
                 <w:rStyle w:val="Hyperlink"/>
@@ -1040,7 +1040,91 @@
                 <w:noProof/>
                 <w:webHidden/>
               </w:rPr>
-              <w:instrText xml:space="preserve"> PAGEREF _Toc438568132 \h </w:instrText>
+              <w:instrText xml:space="preserve"> PAGEREF _Toc439346971 \h </w:instrText>
+            </w:r>
+            <w:r>
+              <w:rPr>
+                <w:noProof/>
+                <w:webHidden/>
+              </w:rPr>
+            </w:r>
+            <w:r>
+              <w:rPr>
+                <w:noProof/>
+                <w:webHidden/>
+              </w:rPr>
+              <w:fldChar w:fldCharType="separate"/>
+            </w:r>
+            <w:r>
+              <w:rPr>
+                <w:noProof/>
+                <w:webHidden/>
+              </w:rPr>
+              <w:t>19</w:t>
+            </w:r>
+            <w:r>
+              <w:rPr>
+                <w:noProof/>
+                <w:webHidden/>
+              </w:rPr>
+              <w:fldChar w:fldCharType="end"/>
+            </w:r>
+          </w:hyperlink>
+        </w:p>
+        <w:p>
+          <w:pPr>
+            <w:pStyle w:val="TOC1"/>
+            <w:tabs>
+              <w:tab w:val="left" w:pos="660"/>
+              <w:tab w:val="right" w:leader="dot" w:pos="9350"/>
+            </w:tabs>
+            <w:rPr>
+              <w:rFonts w:eastAsiaTheme="minorEastAsia"/>
+              <w:noProof/>
+            </w:rPr>
+          </w:pPr>
+          <w:hyperlink w:anchor="_Toc439346972" w:history="1">
+            <w:r>
+              <w:rPr>
+                <w:rStyle w:val="Hyperlink"/>
+                <w:noProof/>
+              </w:rPr>
+              <w:t>11.</w:t>
+            </w:r>
+            <w:r>
+              <w:rPr>
+                <w:rFonts w:eastAsiaTheme="minorEastAsia"/>
+                <w:noProof/>
+              </w:rPr>
+              <w:tab/>
+            </w:r>
+            <w:r>
+              <w:rPr>
+                <w:rStyle w:val="Hyperlink"/>
+                <w:noProof/>
+              </w:rPr>
+              <w:t>Command-Line Compilation using ant</w:t>
+            </w:r>
+            <w:r>
+              <w:rPr>
+                <w:noProof/>
+                <w:webHidden/>
+              </w:rPr>
+              <w:tab/>
+            </w:r>
+            <w:r>
+              <w:rPr>
+                <w:noProof/>
+                <w:webHidden/>
+              </w:rPr>
+              <w:fldChar w:fldCharType="begin"/>
+            </w:r>
+            <w:r>
+              <w:rPr>
+                <w:noProof/>
+                <w:webHidden/>
+              </w:rPr>
+              <w:instrText xml:space="preserve"> PAGEREF _Toc439346972 \h </w:instrText>
             </w:r>
             <w:r>
               <w:rPr>
@@ -1211,7 +1295,7 @@
           <w:numId w:val="5"/>
         </w:numPr>
       </w:pPr>
-      <w:bookmarkStart w:id="0" w:name="_Toc438568123"/>
+      <w:bookmarkStart w:id="0" w:name="_Toc439346962"/>
       <w:r>
         <w:lastRenderedPageBreak/>
         <w:t>Introduction</w:t>
@@ -1276,7 +1360,7 @@
           <w:numId w:val="5"/>
         </w:numPr>
       </w:pPr>
-      <w:bookmarkStart w:id="1" w:name="_Toc438568124"/>
+      <w:bookmarkStart w:id="1" w:name="_Toc439346963"/>
       <w:r>
         <w:t>Prerequisites</w:t>
       </w:r>
@@ -1318,6 +1402,7 @@
         </w:rPr>
       </w:pPr>
       <w:hyperlink r:id="rId8" w:history="1">
+        <w:proofErr w:type="spellStart"/>
         <w:r>
           <w:rPr>
             <w:rStyle w:val="Hyperlink"/>
@@ -1327,6 +1412,7 @@
           </w:rPr>
           <w:t>Git</w:t>
         </w:r>
+        <w:proofErr w:type="spellEnd"/>
       </w:hyperlink>
     </w:p>
     <w:p>
@@ -1391,6 +1477,11 @@
           <w:ilvl w:val="0"/>
           <w:numId w:val="6"/>
         </w:numPr>
+        <w:rPr>
+          <w:rStyle w:val="Hyperlink"/>
+          <w:color w:val="auto"/>
+          <w:u w:val="none"/>
+        </w:rPr>
       </w:pPr>
       <w:r>
         <w:t xml:space="preserve">JRE – The recommended version is 1.7. It is also available from </w:t>
@@ -1406,13 +1497,77 @@
     </w:p>
     <w:p>
       <w:pPr>
+        <w:pStyle w:val="ListParagraph"/>
+        <w:numPr>
+          <w:ilvl w:val="0"/>
+          <w:numId w:val="6"/>
+        </w:numPr>
+      </w:pPr>
+      <w:r>
+        <w:t xml:space="preserve">Ant – Recommended version is 1.9.4. This is available from the </w:t>
+      </w:r>
+      <w:proofErr w:type="spellStart"/>
+      <w:r>
+        <w:t>Git</w:t>
+      </w:r>
+      <w:proofErr w:type="spellEnd"/>
+      <w:r>
+        <w:t xml:space="preserve"> in the </w:t>
+      </w:r>
+      <w:proofErr w:type="spellStart"/>
+      <w:r>
+        <w:t>aview</w:t>
+      </w:r>
+      <w:proofErr w:type="spellEnd"/>
+      <w:r>
+        <w:t>-</w:t>
+      </w:r>
+      <w:proofErr w:type="spellStart"/>
+      <w:r>
+        <w:t>thirdparty</w:t>
+      </w:r>
+      <w:proofErr w:type="spellEnd"/>
+      <w:r>
+        <w:t>-tools repository.</w:t>
+      </w:r>
+    </w:p>
+    <w:p>
+      <w:pPr>
+        <w:pStyle w:val="ListParagraph"/>
+        <w:numPr>
+          <w:ilvl w:val="0"/>
+          <w:numId w:val="6"/>
+        </w:numPr>
+      </w:pPr>
+      <w:proofErr w:type="spellStart"/>
+      <w:r>
+        <w:t>Inno</w:t>
+      </w:r>
+      <w:proofErr w:type="spellEnd"/>
+      <w:r>
+        <w:t xml:space="preserve"> Setup – Recommended version is 5.5 or higher. This is available from </w:t>
+      </w:r>
+      <w:hyperlink r:id="rId12" w:history="1">
+        <w:r>
+          <w:rPr>
+            <w:rStyle w:val="Hyperlink"/>
+          </w:rPr>
+          <w:t>http://jrsoftware.org</w:t>
+        </w:r>
+      </w:hyperlink>
+      <w:r>
+        <w:t xml:space="preserve"> </w:t>
+      </w:r>
+    </w:p>
+    <w:p>
+      <w:pPr>
         <w:pStyle w:val="Heading1"/>
         <w:numPr>
           <w:ilvl w:val="0"/>
           <w:numId w:val="5"/>
         </w:numPr>
       </w:pPr>
-      <w:bookmarkStart w:id="2" w:name="_Toc438568125"/>
+      <w:bookmarkStart w:id="2" w:name="_Toc439346964"/>
       <w:r>
         <w:t>Checking out the Client code</w:t>
       </w:r>
@@ -1420,18 +1575,52 @@
     </w:p>
     <w:p>
       <w:r>
-        <w:t xml:space="preserve">Use git clone  </w:t>
-      </w:r>
-      <w:hyperlink r:id="rId12" w:history="1">
-        <w:r>
-          <w:rPr>
-            <w:rStyle w:val="Hyperlink"/>
-          </w:rPr>
-          <w:t>https://github.com/aview/aview-platform.git</w:t>
-        </w:r>
-      </w:hyperlink>
-      <w:r>
-        <w:t xml:space="preserve"> to checkout the A-VIEW Client Platform code to your local computer.</w:t>
+        <w:t xml:space="preserve">Use </w:t>
+      </w:r>
+      <w:proofErr w:type="spellStart"/>
+      <w:r>
+        <w:t>git</w:t>
+      </w:r>
+      <w:proofErr w:type="spellEnd"/>
+      <w:r>
+        <w:t xml:space="preserve"> </w:t>
+      </w:r>
+      <w:proofErr w:type="gramStart"/>
+      <w:r>
+        <w:t xml:space="preserve">clone  </w:t>
+      </w:r>
+      <w:proofErr w:type="gramEnd"/>
+      <w:r>
+        <w:fldChar w:fldCharType="begin"/>
+      </w:r>
+      <w:r>
+        <w:instrText xml:space="preserve"> HYPERLINK "https://github.com/aview/aview-platform.git" </w:instrText>
+      </w:r>
+      <w:r>
+        <w:fldChar w:fldCharType="separate"/>
+      </w:r>
+      <w:r>
+        <w:rPr>
+          <w:rStyle w:val="Hyperlink"/>
+        </w:rPr>
+        <w:t>https://github.com/aview/aview-platform.git</w:t>
+      </w:r>
+      <w:r>
+        <w:rPr>
+          <w:rStyle w:val="Hyperlink"/>
+        </w:rPr>
+        <w:fldChar w:fldCharType="end"/>
+      </w:r>
+      <w:r>
+        <w:t xml:space="preserve"> to </w:t>
+      </w:r>
+      <w:proofErr w:type="spellStart"/>
+      <w:r>
+        <w:t>checkout</w:t>
+      </w:r>
+      <w:proofErr w:type="spellEnd"/>
+      <w:r>
+        <w:t xml:space="preserve"> the A-VIEW Client Platform code to your local computer.</w:t>
       </w:r>
     </w:p>
     <w:p>
@@ -1442,7 +1631,7 @@
           <w:numId w:val="5"/>
         </w:numPr>
       </w:pPr>
-      <w:bookmarkStart w:id="3" w:name="_Toc438568126"/>
+      <w:bookmarkStart w:id="3" w:name="_Toc439346965"/>
       <w:r>
         <w:t>Configuring Java</w:t>
       </w:r>
@@ -1526,6 +1715,7 @@
         <w:rPr>
           <w:noProof/>
         </w:rPr>
+        <w:lastRenderedPageBreak/>
         <w:drawing>
           <wp:inline distT="0" distB="0" distL="0" distR="0" wp14:anchorId="5B64D486" wp14:editId="463A00FB">
             <wp:extent cx="5937250" cy="3155950"/>
@@ -1640,6 +1830,7 @@
         <w:rPr>
           <w:noProof/>
         </w:rPr>
+        <w:lastRenderedPageBreak/>
         <w:drawing>
           <wp:inline distT="0" distB="0" distL="0" distR="0" wp14:anchorId="114A9BA9" wp14:editId="76425C50">
             <wp:extent cx="5943600" cy="3341370"/>
@@ -1695,7 +1886,7 @@
           <w:numId w:val="5"/>
         </w:numPr>
       </w:pPr>
-      <w:bookmarkStart w:id="4" w:name="_Toc438568127"/>
+      <w:bookmarkStart w:id="4" w:name="_Toc439346966"/>
       <w:r>
         <w:t>I</w:t>
       </w:r>
@@ -1798,6 +1989,7 @@
         <w:rPr>
           <w:noProof/>
         </w:rPr>
+        <w:lastRenderedPageBreak/>
         <w:drawing>
           <wp:inline distT="0" distB="0" distL="0" distR="0">
             <wp:extent cx="3048000" cy="4724399"/>
@@ -1967,7 +2159,29 @@
           <w:sz w:val="24"/>
           <w:szCs w:val="24"/>
         </w:rPr>
-        <w:t>Choose the path to point to the aview-platform directory that you checked out locally.</w:t>
+        <w:t xml:space="preserve">Choose the path to point to the </w:t>
+      </w:r>
+      <w:proofErr w:type="spellStart"/>
+      <w:r>
+        <w:rPr>
+          <w:rFonts w:cs="Times New Roman"/>
+          <w:b/>
+          <w:color w:val="000000"/>
+          <w:sz w:val="24"/>
+          <w:szCs w:val="24"/>
+        </w:rPr>
+        <w:t>aview</w:t>
+      </w:r>
+      <w:proofErr w:type="spellEnd"/>
+      <w:r>
+        <w:rPr>
+          <w:rFonts w:cs="Times New Roman"/>
+          <w:b/>
+          <w:color w:val="000000"/>
+          <w:sz w:val="24"/>
+          <w:szCs w:val="24"/>
+        </w:rPr>
+        <w:t>-platform directory that you checked out locally.</w:t>
       </w:r>
     </w:p>
     <w:p>
@@ -1978,6 +2192,7 @@
         <w:rPr>
           <w:noProof/>
         </w:rPr>
+        <w:lastRenderedPageBreak/>
         <w:drawing>
           <wp:inline distT="0" distB="0" distL="0" distR="0">
             <wp:extent cx="3743324" cy="3166766"/>
@@ -2137,6 +2352,7 @@
         <w:rPr>
           <w:noProof/>
         </w:rPr>
+        <w:lastRenderedPageBreak/>
         <w:drawing>
           <wp:inline distT="0" distB="0" distL="0" distR="0">
             <wp:extent cx="3438525" cy="2686050"/>
@@ -2196,6 +2412,7 @@
       <w:r>
         <w:t xml:space="preserve">Likewise import </w:t>
       </w:r>
+      <w:proofErr w:type="spellStart"/>
       <w:r>
         <w:rPr>
           <w:b/>
@@ -2203,6 +2420,7 @@
         </w:rPr>
         <w:t>AviewCore</w:t>
       </w:r>
+      <w:proofErr w:type="spellEnd"/>
       <w:r>
         <w:t xml:space="preserve"> library project also to the Flash builder. Once both projects are imported, it will look like Fig 5.</w:t>
       </w:r>
@@ -2278,8 +2496,9 @@
           <w:numId w:val="5"/>
         </w:numPr>
       </w:pPr>
-      <w:bookmarkStart w:id="5" w:name="_Toc438568128"/>
-      <w:r>
+      <w:bookmarkStart w:id="5" w:name="_Toc439346967"/>
+      <w:r>
+        <w:lastRenderedPageBreak/>
         <w:t xml:space="preserve">To </w:t>
       </w:r>
       <w:r>
@@ -2382,8 +2601,13 @@
         <w:t>SDK to “</w:t>
       </w:r>
       <w:r>
-        <w:t>C:\Program Files\Adobe\Adobe Flash Builder 4.5\sdks</w:t>
-      </w:r>
+        <w:t>C:\Program Files\Adobe\Adobe Flash Builder 4.5\</w:t>
+      </w:r>
+      <w:proofErr w:type="spellStart"/>
+      <w:r>
+        <w:t>sdks</w:t>
+      </w:r>
+      <w:proofErr w:type="spellEnd"/>
       <w:r>
         <w:t xml:space="preserve">” location. </w:t>
       </w:r>
@@ -2468,6 +2692,7 @@
     </w:p>
     <w:p>
       <w:r>
+        <w:lastRenderedPageBreak/>
         <w:t xml:space="preserve">From </w:t>
       </w:r>
       <w:r>
@@ -2621,11 +2846,17 @@
     <w:p/>
     <w:p>
       <w:r>
-        <w:t>For each project, we can choose SDK, so here, for our project, we need the new SDK (Flex 4.6 with AIR 3.4)</w:t>
+        <w:lastRenderedPageBreak/>
+        <w:t>For each project, we can choose SDK, so here, for our project, we need the new SDK (Flex 4.6 with AIR 3.4</w:t>
+      </w:r>
+      <w:proofErr w:type="gramStart"/>
+      <w:r>
+        <w:t>)</w:t>
       </w:r>
       <w:r>
         <w:t>(</w:t>
       </w:r>
+      <w:proofErr w:type="gramEnd"/>
       <w:r>
         <w:t>Refer Fig: 9).</w:t>
       </w:r>
@@ -2701,7 +2932,7 @@
           <w:numId w:val="5"/>
         </w:numPr>
       </w:pPr>
-      <w:bookmarkStart w:id="6" w:name="_Toc438568129"/>
+      <w:bookmarkStart w:id="6" w:name="_Toc439346968"/>
       <w:r>
         <w:t>To Export A-VIEW as AIR/EXE</w:t>
       </w:r>
@@ -2725,6 +2956,7 @@
         <w:rPr>
           <w:noProof/>
         </w:rPr>
+        <w:lastRenderedPageBreak/>
         <w:drawing>
           <wp:inline distT="0" distB="0" distL="0" distR="0">
             <wp:extent cx="5943600" cy="3341643"/>
@@ -2775,7 +3007,15 @@
     <w:p/>
     <w:p>
       <w:r>
-        <w:t>Select Release Build and  click Next to continue</w:t>
+        <w:t xml:space="preserve">Select Release Build </w:t>
+      </w:r>
+      <w:proofErr w:type="gramStart"/>
+      <w:r>
+        <w:t>and  click</w:t>
+      </w:r>
+      <w:proofErr w:type="gramEnd"/>
+      <w:r>
+        <w:t xml:space="preserve"> Next to continue</w:t>
       </w:r>
     </w:p>
     <w:p>
@@ -2840,6 +3080,7 @@
         <w:rPr>
           <w:noProof/>
         </w:rPr>
+        <w:lastRenderedPageBreak/>
         <w:drawing>
           <wp:inline distT="0" distB="0" distL="0" distR="0">
             <wp:extent cx="4785360" cy="2705100"/>
@@ -2889,10 +3130,18 @@
     </w:p>
     <w:p>
       <w:r>
-        <w:t xml:space="preserve">Browse to the location  </w:t>
-      </w:r>
-      <w:r>
-        <w:t>to export the installer</w:t>
+        <w:t xml:space="preserve">Browse to the </w:t>
+      </w:r>
+      <w:proofErr w:type="gramStart"/>
+      <w:r>
+        <w:t xml:space="preserve">location  </w:t>
+      </w:r>
+      <w:r>
+        <w:t>to</w:t>
+      </w:r>
+      <w:proofErr w:type="gramEnd"/>
+      <w:r>
+        <w:t xml:space="preserve"> export the installer</w:t>
       </w:r>
     </w:p>
     <w:p>
@@ -2958,6 +3207,7 @@
         <w:rPr>
           <w:noProof/>
         </w:rPr>
+        <w:lastRenderedPageBreak/>
         <w:drawing>
           <wp:inline distT="0" distB="0" distL="0" distR="0">
             <wp:extent cx="5943600" cy="3341643"/>
@@ -3064,6 +3314,7 @@
     </w:p>
     <w:p>
       <w:r>
+        <w:lastRenderedPageBreak/>
         <w:t>A new certificate can be created by clicking on the Create button. The required information needs to be entered in the Self Signed Digital Certificate Window along with a password. This certificate</w:t>
       </w:r>
       <w:r>
@@ -3181,20 +3432,37 @@
     </w:p>
     <w:p/>
     <w:p>
+      <w:proofErr w:type="gramStart"/>
       <w:r>
         <w:rPr>
           <w:u w:val="single"/>
         </w:rPr>
-        <w:t>what is the name of the exe that gets generated when you run export ? </w:t>
-      </w:r>
+        <w:lastRenderedPageBreak/>
+        <w:t>what</w:t>
+      </w:r>
+      <w:proofErr w:type="gramEnd"/>
       <w:r>
         <w:rPr>
           <w:u w:val="single"/>
         </w:rPr>
+        <w:t xml:space="preserve"> is the name of the exe that gets generated when you run export ? </w:t>
+      </w:r>
+      <w:r>
+        <w:rPr>
+          <w:u w:val="single"/>
+        </w:rPr>
         <w:t xml:space="preserve"> : </w:t>
       </w:r>
       <w:r>
-        <w:t xml:space="preserve"> Default is main.air or main.exe</w:t>
+        <w:t xml:space="preserve"> Default is </w:t>
+      </w:r>
+      <w:proofErr w:type="spellStart"/>
+      <w:r>
+        <w:t>main.air</w:t>
+      </w:r>
+      <w:proofErr w:type="spellEnd"/>
+      <w:r>
+        <w:t xml:space="preserve"> or main.exe</w:t>
       </w:r>
     </w:p>
     <w:p>
@@ -3203,11 +3471,19 @@
           <w:u w:val="single"/>
         </w:rPr>
       </w:pPr>
+      <w:proofErr w:type="gramStart"/>
       <w:r>
         <w:rPr>
           <w:u w:val="single"/>
         </w:rPr>
-        <w:t>where does the exe get generated</w:t>
+        <w:t>where</w:t>
+      </w:r>
+      <w:proofErr w:type="gramEnd"/>
+      <w:r>
+        <w:rPr>
+          <w:u w:val="single"/>
+        </w:rPr>
+        <w:t xml:space="preserve"> does the exe get generated</w:t>
       </w:r>
       <w:r>
         <w:rPr>
@@ -3291,7 +3567,7 @@
           <w:numId w:val="5"/>
         </w:numPr>
       </w:pPr>
-      <w:bookmarkStart w:id="7" w:name="_Toc438568130"/>
+      <w:bookmarkStart w:id="7" w:name="_Toc439346969"/>
       <w:r>
         <w:t>Prerequisites for installing the A-VIEW Client</w:t>
       </w:r>
@@ -3355,32 +3631,14 @@
       <w:r>
         <w:t xml:space="preserve">Screen Camera – Can be download from </w:t>
       </w:r>
-      <w:bookmarkStart w:id="8" w:name="_GoBack"/>
-      <w:bookmarkEnd w:id="8"/>
-      <w:r>
-        <w:fldChar w:fldCharType="begin"/>
-      </w:r>
-      <w:r>
-        <w:instrText xml:space="preserve"> HYPERLINK "</w:instrText>
-      </w:r>
-      <w:r>
-        <w:instrText>http://aview.in/aview-third-party-tools/ScrCam.zip</w:instrText>
-      </w:r>
-      <w:r>
-        <w:instrText xml:space="preserve">" </w:instrText>
-      </w:r>
-      <w:r>
-        <w:fldChar w:fldCharType="separate"/>
-      </w:r>
-      <w:r>
-        <w:rPr>
-          <w:rStyle w:val="Hyperlink"/>
-        </w:rPr>
-        <w:t>http://aview.in/aview-third-party-tools/ScrCam.zip</w:t>
-      </w:r>
-      <w:r>
-        <w:fldChar w:fldCharType="end"/>
-      </w:r>
+      <w:hyperlink r:id="rId36" w:history="1">
+        <w:r>
+          <w:rPr>
+            <w:rStyle w:val="Hyperlink"/>
+          </w:rPr>
+          <w:t>http://aview.in/aview-third-party-tools/ScrCam.zip</w:t>
+        </w:r>
+      </w:hyperlink>
     </w:p>
     <w:p>
       <w:pPr>
@@ -3395,11 +3653,12 @@
           <w:numId w:val="5"/>
         </w:numPr>
       </w:pPr>
-      <w:bookmarkStart w:id="9" w:name="_Toc438568131"/>
-      <w:r>
+      <w:bookmarkStart w:id="8" w:name="_Toc439346970"/>
+      <w:r>
+        <w:lastRenderedPageBreak/>
         <w:t>Adding Server information to the Client App</w:t>
       </w:r>
-      <w:bookmarkEnd w:id="9"/>
+      <w:bookmarkEnd w:id="8"/>
     </w:p>
     <w:p>
       <w:r>
@@ -3410,16 +3669,42 @@
       <w:r>
         <w:t xml:space="preserve">1. Edit </w:t>
       </w:r>
-      <w:r>
-        <w:t>clientApp\src\config</w:t>
-      </w:r>
+      <w:proofErr w:type="spellStart"/>
+      <w:r>
+        <w:t>clientApp</w:t>
+      </w:r>
+      <w:proofErr w:type="spellEnd"/>
+      <w:r>
+        <w:t>\</w:t>
+      </w:r>
+      <w:proofErr w:type="spellStart"/>
+      <w:r>
+        <w:t>src</w:t>
+      </w:r>
+      <w:proofErr w:type="spellEnd"/>
+      <w:r>
+        <w:t>\</w:t>
+      </w:r>
+      <w:proofErr w:type="spellStart"/>
+      <w:r>
+        <w:t>config</w:t>
+      </w:r>
+      <w:proofErr w:type="spellEnd"/>
       <w:r>
         <w:t>\ServerDetails.xml</w:t>
       </w:r>
     </w:p>
     <w:p>
       <w:r>
-        <w:t>2. This xml can have aview servers to which one can connect</w:t>
+        <w:t xml:space="preserve">2. This xml can have </w:t>
+      </w:r>
+      <w:proofErr w:type="spellStart"/>
+      <w:r>
+        <w:t>aview</w:t>
+      </w:r>
+      <w:proofErr w:type="spellEnd"/>
+      <w:r>
+        <w:t xml:space="preserve"> servers to which one can connect</w:t>
       </w:r>
     </w:p>
     <w:p>
@@ -3454,7 +3739,7 @@
                     </pic:cNvPicPr>
                   </pic:nvPicPr>
                   <pic:blipFill>
-                    <a:blip r:embed="rId36"/>
+                    <a:blip r:embed="rId37"/>
                     <a:srcRect/>
                     <a:stretch>
                       <a:fillRect/>
@@ -3501,8 +3786,13 @@
     </w:p>
     <w:p>
       <w:r>
-        <w:t>The domain name and IP address points to the Java Server the client needs to connect. Example: localhost:8080</w:t>
-      </w:r>
+        <w:t>The domain name and IP address points to the Java Server the client needs to connect. Example: localhost</w:t>
+      </w:r>
+      <w:proofErr w:type="gramStart"/>
+      <w:r>
+        <w:t>:8080</w:t>
+      </w:r>
+      <w:proofErr w:type="gramEnd"/>
     </w:p>
     <w:p>
       <w:pPr>
@@ -3513,31 +3803,278 @@
         </w:numPr>
         <w:jc w:val="both"/>
       </w:pPr>
-      <w:bookmarkStart w:id="10" w:name="_Toc438568132"/>
+      <w:bookmarkStart w:id="9" w:name="_Toc439346971"/>
       <w:r>
         <w:t>First-time A-VIEW Login</w:t>
       </w:r>
+      <w:bookmarkEnd w:id="9"/>
+      <w:r>
+        <w:t xml:space="preserve"> </w:t>
+      </w:r>
+    </w:p>
+    <w:p>
+      <w:r>
+        <w:t>When logging into A-VIEW for the first time use the Master Administrator user name/password if you setup your own Development Server. By default this is administrator/administrator.</w:t>
+      </w:r>
+    </w:p>
+    <w:p>
+      <w:r>
+        <w:t>If you are connecting to a hosted Server, use the Login/Password that is provided to you by the Administrator of that Server.</w:t>
+      </w:r>
+    </w:p>
+    <w:p>
+      <w:pPr>
+        <w:pStyle w:val="Heading1"/>
+        <w:numPr>
+          <w:ilvl w:val="0"/>
+          <w:numId w:val="5"/>
+        </w:numPr>
+        <w:jc w:val="both"/>
+      </w:pPr>
+      <w:bookmarkStart w:id="10" w:name="_Toc439346972"/>
+      <w:r>
+        <w:t>Command-Line Compilation using ant</w:t>
+      </w:r>
       <w:bookmarkEnd w:id="10"/>
+    </w:p>
+    <w:p>
+      <w:r>
+        <w:t>You can also use the Ant build tool to compile everything from the command line. To do so perform the following steps:</w:t>
+      </w:r>
+    </w:p>
+    <w:p>
+      <w:pPr>
+        <w:pStyle w:val="ListParagraph"/>
+        <w:numPr>
+          <w:ilvl w:val="0"/>
+          <w:numId w:val="9"/>
+        </w:numPr>
+      </w:pPr>
+      <w:r>
+        <w:t>Install/Unpack the Flex AIR 4.6-3.4 SDK</w:t>
+      </w:r>
+      <w:r>
+        <w:t xml:space="preserve"> - Available from aview.in/</w:t>
+      </w:r>
+      <w:proofErr w:type="spellStart"/>
+      <w:r>
+        <w:t>aview</w:t>
+      </w:r>
+      <w:proofErr w:type="spellEnd"/>
+      <w:r>
+        <w:t xml:space="preserve">-third-party-tools, as well as in </w:t>
+      </w:r>
+      <w:proofErr w:type="spellStart"/>
+      <w:r>
+        <w:t>Git</w:t>
+      </w:r>
+      <w:proofErr w:type="spellEnd"/>
       <w:r>
         <w:t xml:space="preserve"> </w:t>
       </w:r>
-    </w:p>
-    <w:p>
-      <w:r>
-        <w:t>When logging into A-VIEW for the first time use the Master Administrator user name/password if you setup your own Development Server. By default this is administrator/administrator.</w:t>
-      </w:r>
-    </w:p>
-    <w:p>
-      <w:r>
-        <w:t>If you are connecting to a hosted Server, use the Login/Password that is provided to you by the Administrator of that Server.</w:t>
-      </w:r>
-    </w:p>
-    <w:p/>
-    <w:p/>
-    <w:p/>
+      <w:proofErr w:type="spellStart"/>
+      <w:r>
+        <w:t>aview</w:t>
+      </w:r>
+      <w:proofErr w:type="spellEnd"/>
+      <w:r>
+        <w:t xml:space="preserve">-third-party-tools repo. </w:t>
+      </w:r>
+      <w:r>
+        <w:t>(e.g., C:\Flex)</w:t>
+      </w:r>
+    </w:p>
+    <w:p>
+      <w:pPr>
+        <w:pStyle w:val="ListParagraph"/>
+        <w:numPr>
+          <w:ilvl w:val="0"/>
+          <w:numId w:val="9"/>
+        </w:numPr>
+      </w:pPr>
+      <w:r>
+        <w:t xml:space="preserve">Install </w:t>
+      </w:r>
+      <w:proofErr w:type="spellStart"/>
+      <w:r>
+        <w:t>Inno</w:t>
+      </w:r>
+      <w:proofErr w:type="spellEnd"/>
+      <w:r>
+        <w:t xml:space="preserve"> Setup 5</w:t>
+      </w:r>
+      <w:r>
+        <w:t>.5 or later</w:t>
+      </w:r>
+      <w:r>
+        <w:t xml:space="preserve"> (</w:t>
+      </w:r>
+      <w:r>
+        <w:t>http://www.jrsoftware.org/download.php/is.exe?site=1</w:t>
+      </w:r>
+      <w:r>
+        <w:t>)</w:t>
+      </w:r>
+    </w:p>
+    <w:p>
+      <w:pPr>
+        <w:pStyle w:val="ListParagraph"/>
+        <w:numPr>
+          <w:ilvl w:val="0"/>
+          <w:numId w:val="9"/>
+        </w:numPr>
+      </w:pPr>
+      <w:r>
+        <w:t>Install Ant 1.9.4 (</w:t>
+      </w:r>
+      <w:hyperlink r:id="rId38" w:tooltip="apache-ant-1.9.4.rar" w:history="1">
+        <w:r>
+          <w:rPr>
+            <w:rStyle w:val="Hyperlink"/>
+            <w:rFonts w:ascii="Helvetica" w:hAnsi="Helvetica" w:cs="Helvetica"/>
+            <w:color w:val="4078C0"/>
+            <w:sz w:val="20"/>
+            <w:szCs w:val="20"/>
+            <w:shd w:val="clear" w:color="auto" w:fill="F5F5F5"/>
+          </w:rPr>
+          <w:t>apache-ant-1.9.4.rar</w:t>
+        </w:r>
+      </w:hyperlink>
+      <w:r>
+        <w:t xml:space="preserve"> is available in the </w:t>
+      </w:r>
+      <w:proofErr w:type="spellStart"/>
+      <w:r>
+        <w:t>Git</w:t>
+      </w:r>
+      <w:proofErr w:type="spellEnd"/>
+      <w:r>
+        <w:t xml:space="preserve"> </w:t>
+      </w:r>
+      <w:proofErr w:type="spellStart"/>
+      <w:r>
+        <w:t>aview</w:t>
+      </w:r>
+      <w:proofErr w:type="spellEnd"/>
+      <w:r>
+        <w:t>-</w:t>
+      </w:r>
+      <w:proofErr w:type="spellStart"/>
+      <w:r>
+        <w:t>thirdparty</w:t>
+      </w:r>
+      <w:proofErr w:type="spellEnd"/>
+      <w:r>
+        <w:t>-tools repo)</w:t>
+      </w:r>
+    </w:p>
+    <w:p>
+      <w:pPr>
+        <w:pStyle w:val="ListParagraph"/>
+        <w:numPr>
+          <w:ilvl w:val="0"/>
+          <w:numId w:val="9"/>
+        </w:numPr>
+      </w:pPr>
+      <w:r>
+        <w:t>Make sure the Ant path is added to the system PATH variable (so just typing ant.exe from command line works)</w:t>
+      </w:r>
+    </w:p>
+    <w:p>
+      <w:pPr>
+        <w:pStyle w:val="ListParagraph"/>
+        <w:numPr>
+          <w:ilvl w:val="0"/>
+          <w:numId w:val="9"/>
+        </w:numPr>
+      </w:pPr>
+      <w:r>
+        <w:t xml:space="preserve">Open the </w:t>
+      </w:r>
+      <w:proofErr w:type="spellStart"/>
+      <w:r>
+        <w:t>build.properties</w:t>
+      </w:r>
+      <w:proofErr w:type="spellEnd"/>
+      <w:r>
+        <w:t xml:space="preserve"> file</w:t>
+      </w:r>
+      <w:r>
+        <w:t xml:space="preserve"> (one time edit)</w:t>
+      </w:r>
+    </w:p>
+    <w:p>
+      <w:pPr>
+        <w:pStyle w:val="ListParagraph"/>
+        <w:numPr>
+          <w:ilvl w:val="1"/>
+          <w:numId w:val="9"/>
+        </w:numPr>
+      </w:pPr>
+      <w:r>
+        <w:t xml:space="preserve">Update the </w:t>
+      </w:r>
+      <w:proofErr w:type="spellStart"/>
+      <w:r>
+        <w:t>flex.home.windows</w:t>
+      </w:r>
+      <w:proofErr w:type="spellEnd"/>
+      <w:r>
+        <w:t xml:space="preserve"> variable to point to the directory where your Flex SDK is installed (e.g., C:\Flex).</w:t>
+      </w:r>
+    </w:p>
+    <w:p>
+      <w:pPr>
+        <w:pStyle w:val="ListParagraph"/>
+        <w:numPr>
+          <w:ilvl w:val="1"/>
+          <w:numId w:val="9"/>
+        </w:numPr>
+      </w:pPr>
+      <w:r>
+        <w:lastRenderedPageBreak/>
+        <w:t xml:space="preserve">Update the INNOBASE_DIR variable to point to the directory where you installed </w:t>
+      </w:r>
+      <w:proofErr w:type="spellStart"/>
+      <w:r>
+        <w:t>Inno</w:t>
+      </w:r>
+      <w:proofErr w:type="spellEnd"/>
+      <w:r>
+        <w:t xml:space="preserve"> Setup 5.</w:t>
+      </w:r>
+    </w:p>
+    <w:p>
+      <w:r>
+        <w:t xml:space="preserve">Once these are done save </w:t>
+      </w:r>
+      <w:proofErr w:type="spellStart"/>
+      <w:r>
+        <w:t>build.properties</w:t>
+      </w:r>
+      <w:proofErr w:type="spellEnd"/>
+      <w:r>
+        <w:t>.</w:t>
+      </w:r>
+      <w:r>
+        <w:br/>
+      </w:r>
+      <w:proofErr w:type="spellStart"/>
+      <w:r>
+        <w:t>Goto</w:t>
+      </w:r>
+      <w:proofErr w:type="spellEnd"/>
+      <w:r>
+        <w:t xml:space="preserve"> command line, and type ant. This will perform a full build and the final installer will be available under the A-VIEW sub directory.</w:t>
+      </w:r>
+    </w:p>
+    <w:p>
+      <w:bookmarkStart w:id="11" w:name="_GoBack"/>
+      <w:bookmarkEnd w:id="11"/>
+    </w:p>
     <w:sectPr>
-      <w:headerReference w:type="default" r:id="rId37"/>
-      <w:footerReference w:type="default" r:id="rId38"/>
+      <w:headerReference w:type="default" r:id="rId39"/>
+      <w:footerReference w:type="default" r:id="rId40"/>
       <w:pgSz w:w="12240" w:h="15840"/>
       <w:pgMar w:top="1440" w:right="1440" w:bottom="1440" w:left="1440" w:header="720" w:footer="720" w:gutter="0"/>
       <w:cols w:space="720"/>
@@ -3814,6 +4351,119 @@
 <file path=word/numbering.xml><?xml version="1.0" encoding="utf-8"?>
 <w:numbering xmlns:wpc="http://schemas.microsoft.com/office/word/2010/wordprocessingCanvas" xmlns:mc="http://schemas.openxmlformats.org/markup-compatibility/2006" xmlns:o="urn:schemas-microsoft-com:office:office" xmlns:r="http://schemas.openxmlformats.org/officeDocument/2006/relationships" xmlns:m="http://schemas.openxmlformats.org/officeDocument/2006/math" xmlns:v="urn:schemas-microsoft-com:vml" xmlns:wp14="http://schemas.microsoft.com/office/word/2010/wordprocessingDrawing" xmlns:wp="http://schemas.openxmlformats.org/drawingml/2006/wordprocessingDrawing" xmlns:w10="urn:schemas-microsoft-com:office:word" xmlns:w="http://schemas.openxmlformats.org/wordprocessingml/2006/main" xmlns:w14="http://schemas.microsoft.com/office/word/2010/wordml" xmlns:w15="http://schemas.microsoft.com/office/word/2012/wordml" xmlns:wpg="http://schemas.microsoft.com/office/word/2010/wordprocessingGroup" xmlns:wpi="http://schemas.microsoft.com/office/word/2010/wordprocessingInk" xmlns:wne="http://schemas.microsoft.com/office/word/2006/wordml" xmlns:wps="http://schemas.microsoft.com/office/word/2010/wordprocessingShape" mc:Ignorable="w14 w15 wp14">
   <w:abstractNum w:abstractNumId="0">
+    <w:nsid w:val="1AFC639D"/>
+    <w:multiLevelType w:val="hybridMultilevel"/>
+    <w:tmpl w:val="A0F8DE2E"/>
+    <w:lvl w:ilvl="0" w:tplc="04090001">
+      <w:start w:val="1"/>
+      <w:numFmt w:val="bullet"/>
+      <w:lvlText w:val=""/>
+      <w:lvlJc w:val="left"/>
+      <w:pPr>
+        <w:ind w:left="720" w:hanging="360"/>
+      </w:pPr>
+      <w:rPr>
+        <w:rFonts w:ascii="Symbol" w:hAnsi="Symbol" w:hint="default"/>
+      </w:rPr>
+    </w:lvl>
+    <w:lvl w:ilvl="1" w:tplc="04090003">
+      <w:start w:val="1"/>
+      <w:numFmt w:val="bullet"/>
+      <w:lvlText w:val="o"/>
+      <w:lvlJc w:val="left"/>
+      <w:pPr>
+        <w:ind w:left="1440" w:hanging="360"/>
+      </w:pPr>
+      <w:rPr>
+        <w:rFonts w:ascii="Courier New" w:hAnsi="Courier New" w:cs="Courier New" w:hint="default"/>
+      </w:rPr>
+    </w:lvl>
+    <w:lvl w:ilvl="2" w:tplc="04090005" w:tentative="1">
+      <w:start w:val="1"/>
+      <w:numFmt w:val="bullet"/>
+      <w:lvlText w:val=""/>
+      <w:lvlJc w:val="left"/>
+      <w:pPr>
+        <w:ind w:left="2160" w:hanging="360"/>
+      </w:pPr>
+      <w:rPr>
+        <w:rFonts w:ascii="Wingdings" w:hAnsi="Wingdings" w:hint="default"/>
+      </w:rPr>
+    </w:lvl>
+    <w:lvl w:ilvl="3" w:tplc="04090001" w:tentative="1">
+      <w:start w:val="1"/>
+      <w:numFmt w:val="bullet"/>
+      <w:lvlText w:val=""/>
+      <w:lvlJc w:val="left"/>
+      <w:pPr>
+        <w:ind w:left="2880" w:hanging="360"/>
+      </w:pPr>
+      <w:rPr>
+        <w:rFonts w:ascii="Symbol" w:hAnsi="Symbol" w:hint="default"/>
+      </w:rPr>
+    </w:lvl>
+    <w:lvl w:ilvl="4" w:tplc="04090003" w:tentative="1">
+      <w:start w:val="1"/>
+      <w:numFmt w:val="bullet"/>
+      <w:lvlText w:val="o"/>
+      <w:lvlJc w:val="left"/>
+      <w:pPr>
+        <w:ind w:left="3600" w:hanging="360"/>
+      </w:pPr>
+      <w:rPr>
+        <w:rFonts w:ascii="Courier New" w:hAnsi="Courier New" w:cs="Courier New" w:hint="default"/>
+      </w:rPr>
+    </w:lvl>
+    <w:lvl w:ilvl="5" w:tplc="04090005" w:tentative="1">
+      <w:start w:val="1"/>
+      <w:numFmt w:val="bullet"/>
+      <w:lvlText w:val=""/>
+      <w:lvlJc w:val="left"/>
+      <w:pPr>
+        <w:ind w:left="4320" w:hanging="360"/>
+      </w:pPr>
+      <w:rPr>
+        <w:rFonts w:ascii="Wingdings" w:hAnsi="Wingdings" w:hint="default"/>
+      </w:rPr>
+    </w:lvl>
+    <w:lvl w:ilvl="6" w:tplc="04090001" w:tentative="1">
+      <w:start w:val="1"/>
+      <w:numFmt w:val="bullet"/>
+      <w:lvlText w:val=""/>
+      <w:lvlJc w:val="left"/>
+      <w:pPr>
+        <w:ind w:left="5040" w:hanging="360"/>
+      </w:pPr>
+      <w:rPr>
+        <w:rFonts w:ascii="Symbol" w:hAnsi="Symbol" w:hint="default"/>
+      </w:rPr>
+    </w:lvl>
+    <w:lvl w:ilvl="7" w:tplc="04090003" w:tentative="1">
+      <w:start w:val="1"/>
+      <w:numFmt w:val="bullet"/>
+      <w:lvlText w:val="o"/>
+      <w:lvlJc w:val="left"/>
+      <w:pPr>
+        <w:ind w:left="5760" w:hanging="360"/>
+      </w:pPr>
+      <w:rPr>
+        <w:rFonts w:ascii="Courier New" w:hAnsi="Courier New" w:cs="Courier New" w:hint="default"/>
+      </w:rPr>
+    </w:lvl>
+    <w:lvl w:ilvl="8" w:tplc="04090005" w:tentative="1">
+      <w:start w:val="1"/>
+      <w:numFmt w:val="bullet"/>
+      <w:lvlText w:val=""/>
+      <w:lvlJc w:val="left"/>
+      <w:pPr>
+        <w:ind w:left="6480" w:hanging="360"/>
+      </w:pPr>
+      <w:rPr>
+        <w:rFonts w:ascii="Wingdings" w:hAnsi="Wingdings" w:hint="default"/>
+      </w:rPr>
+    </w:lvl>
+  </w:abstractNum>
+  <w:abstractNum w:abstractNumId="1">
     <w:nsid w:val="33A33104"/>
     <w:multiLevelType w:val="hybridMultilevel"/>
     <w:tmpl w:val="67A005D4"/>
@@ -3899,7 +4549,7 @@
       </w:pPr>
     </w:lvl>
   </w:abstractNum>
-  <w:abstractNum w:abstractNumId="1">
+  <w:abstractNum w:abstractNumId="2">
     <w:nsid w:val="37C2478B"/>
     <w:multiLevelType w:val="hybridMultilevel"/>
     <w:tmpl w:val="E444A126"/>
@@ -3985,10 +4635,10 @@
       </w:pPr>
     </w:lvl>
   </w:abstractNum>
-  <w:abstractNum w:abstractNumId="2">
+  <w:abstractNum w:abstractNumId="3">
     <w:nsid w:val="4E431759"/>
     <w:multiLevelType w:val="hybridMultilevel"/>
-    <w:tmpl w:val="F4FE75AC"/>
+    <w:tmpl w:val="D5FE18AC"/>
     <w:lvl w:ilvl="0" w:tplc="0409000F">
       <w:start w:val="1"/>
       <w:numFmt w:val="decimal"/>
@@ -4071,7 +4721,7 @@
       </w:pPr>
     </w:lvl>
   </w:abstractNum>
-  <w:abstractNum w:abstractNumId="3">
+  <w:abstractNum w:abstractNumId="4">
     <w:nsid w:val="4E6D6FC1"/>
     <w:multiLevelType w:val="hybridMultilevel"/>
     <w:tmpl w:val="30720240"/>
@@ -4184,7 +4834,7 @@
       </w:rPr>
     </w:lvl>
   </w:abstractNum>
-  <w:abstractNum w:abstractNumId="4">
+  <w:abstractNum w:abstractNumId="5">
     <w:nsid w:val="52B71079"/>
     <w:multiLevelType w:val="hybridMultilevel"/>
     <w:tmpl w:val="3B408B30"/>
@@ -4297,7 +4947,7 @@
       </w:rPr>
     </w:lvl>
   </w:abstractNum>
-  <w:abstractNum w:abstractNumId="5">
+  <w:abstractNum w:abstractNumId="6">
     <w:nsid w:val="569C5BA1"/>
     <w:multiLevelType w:val="hybridMultilevel"/>
     <w:tmpl w:val="FB6E72B2"/>
@@ -4383,7 +5033,93 @@
       </w:pPr>
     </w:lvl>
   </w:abstractNum>
-  <w:abstractNum w:abstractNumId="6">
+  <w:abstractNum w:abstractNumId="7">
+    <w:nsid w:val="5B44191D"/>
+    <w:multiLevelType w:val="hybridMultilevel"/>
+    <w:tmpl w:val="F4FE75AC"/>
+    <w:lvl w:ilvl="0" w:tplc="0409000F">
+      <w:start w:val="1"/>
+      <w:numFmt w:val="decimal"/>
+      <w:lvlText w:val="%1."/>
+      <w:lvlJc w:val="left"/>
+      <w:pPr>
+        <w:ind w:left="720" w:hanging="360"/>
+      </w:pPr>
+    </w:lvl>
+    <w:lvl w:ilvl="1" w:tplc="04090019" w:tentative="1">
+      <w:start w:val="1"/>
+      <w:numFmt w:val="lowerLetter"/>
+      <w:lvlText w:val="%2."/>
+      <w:lvlJc w:val="left"/>
+      <w:pPr>
+        <w:ind w:left="1440" w:hanging="360"/>
+      </w:pPr>
+    </w:lvl>
+    <w:lvl w:ilvl="2" w:tplc="0409001B" w:tentative="1">
+      <w:start w:val="1"/>
+      <w:numFmt w:val="lowerRoman"/>
+      <w:lvlText w:val="%3."/>
+      <w:lvlJc w:val="right"/>
+      <w:pPr>
+        <w:ind w:left="2160" w:hanging="180"/>
+      </w:pPr>
+    </w:lvl>
+    <w:lvl w:ilvl="3" w:tplc="0409000F" w:tentative="1">
+      <w:start w:val="1"/>
+      <w:numFmt w:val="decimal"/>
+      <w:lvlText w:val="%4."/>
+      <w:lvlJc w:val="left"/>
+      <w:pPr>
+        <w:ind w:left="2880" w:hanging="360"/>
+      </w:pPr>
+    </w:lvl>
+    <w:lvl w:ilvl="4" w:tplc="04090019" w:tentative="1">
+      <w:start w:val="1"/>
+      <w:numFmt w:val="lowerLetter"/>
+      <w:lvlText w:val="%5."/>
+      <w:lvlJc w:val="left"/>
+      <w:pPr>
+        <w:ind w:left="3600" w:hanging="360"/>
+      </w:pPr>
+    </w:lvl>
+    <w:lvl w:ilvl="5" w:tplc="0409001B" w:tentative="1">
+      <w:start w:val="1"/>
+      <w:numFmt w:val="lowerRoman"/>
+      <w:lvlText w:val="%6."/>
+      <w:lvlJc w:val="right"/>
+      <w:pPr>
+        <w:ind w:left="4320" w:hanging="180"/>
+      </w:pPr>
+    </w:lvl>
+    <w:lvl w:ilvl="6" w:tplc="0409000F" w:tentative="1">
+      <w:start w:val="1"/>
+      <w:numFmt w:val="decimal"/>
+      <w:lvlText w:val="%7."/>
+      <w:lvlJc w:val="left"/>
+      <w:pPr>
+        <w:ind w:left="5040" w:hanging="360"/>
+      </w:pPr>
+    </w:lvl>
+    <w:lvl w:ilvl="7" w:tplc="04090019" w:tentative="1">
+      <w:start w:val="1"/>
+      <w:numFmt w:val="lowerLetter"/>
+      <w:lvlText w:val="%8."/>
+      <w:lvlJc w:val="left"/>
+      <w:pPr>
+        <w:ind w:left="5760" w:hanging="360"/>
+      </w:pPr>
+    </w:lvl>
+    <w:lvl w:ilvl="8" w:tplc="0409001B" w:tentative="1">
+      <w:start w:val="1"/>
+      <w:numFmt w:val="lowerRoman"/>
+      <w:lvlText w:val="%9."/>
+      <w:lvlJc w:val="right"/>
+      <w:pPr>
+        <w:ind w:left="6480" w:hanging="180"/>
+      </w:pPr>
+    </w:lvl>
+  </w:abstractNum>
+  <w:abstractNum w:abstractNumId="8">
     <w:nsid w:val="66645396"/>
     <w:multiLevelType w:val="hybridMultilevel"/>
     <w:tmpl w:val="B8D6768A"/>
@@ -4473,25 +5209,31 @@
     </w:lvl>
   </w:abstractNum>
   <w:num w:numId="1">
-    <w:abstractNumId w:val="0"/>
+    <w:abstractNumId w:val="1"/>
   </w:num>
   <w:num w:numId="2">
-    <w:abstractNumId w:val="1"/>
+    <w:abstractNumId w:val="2"/>
   </w:num>
   <w:num w:numId="3">
+    <w:abstractNumId w:val="5"/>
+  </w:num>
+  <w:num w:numId="4">
     <w:abstractNumId w:val="4"/>
   </w:num>
-  <w:num w:numId="4">
+  <w:num w:numId="5">
     <w:abstractNumId w:val="3"/>
   </w:num>
-  <w:num w:numId="5">
-    <w:abstractNumId w:val="2"/>
+  <w:num w:numId="6">
+    <w:abstractNumId w:val="8"/>
   </w:num>
-  <w:num w:numId="6">
+  <w:num w:numId="7">
     <w:abstractNumId w:val="6"/>
   </w:num>
-  <w:num w:numId="7">
-    <w:abstractNumId w:val="5"/>
+  <w:num w:numId="8">
+    <w:abstractNumId w:val="7"/>
+  </w:num>
+  <w:num w:numId="9">
+    <w:abstractNumId w:val="0"/>
   </w:num>
 </w:numbering>
 </file>
@@ -5519,7 +6261,7 @@
 </file>
 
 <file path=customXml/itemProps1.xml><?xml version="1.0" encoding="utf-8"?>
-<ds:datastoreItem xmlns:ds="http://schemas.openxmlformats.org/officeDocument/2006/customXml" ds:itemID="{9BEAFB18-8034-4EB7-904E-1E9534E89F68}">
+<ds:datastoreItem xmlns:ds="http://schemas.openxmlformats.org/officeDocument/2006/customXml" ds:itemID="{A48CEF3F-408C-4DFA-865B-3D6305F9D64C}">
   <ds:schemaRefs>
     <ds:schemaRef ds:uri="http://schemas.openxmlformats.org/officeDocument/2006/bibliography"/>
   </ds:schemaRefs>

</xml_diff>